<commit_message>
added bam2pileup.sh, generate_star_genome.sh, mark_duplicates_picard.sh, run_htseq_counts.sh, run_htseq_qa.sh, extract_from_vcf.py, updated README.docx
</commit_message>
<xml_diff>
--- a/README.docx
+++ b/README.docx
@@ -4,10 +4,19 @@
   <w:body>
     <w:p>
       <w:pPr>
+        <w:pStyle w:val="Title"/>
+        <w:jc w:val="center"/>
+      </w:pPr>
+      <w:r>
+        <w:t>TOOLS</w:t>
+      </w:r>
+    </w:p>
+    <w:p>
+      <w:pPr>
         <w:pStyle w:val="Heading1"/>
       </w:pPr>
       <w:r>
-        <w:t>Align RNAseq data using STAR</w:t>
+        <w:t>STAR</w:t>
       </w:r>
     </w:p>
     <w:p>
@@ -26,7 +35,22 @@
     <w:p/>
     <w:p>
       <w:r>
-        <w:t xml:space="preserve">For now we will just use genome generated by mathemagician Tracy. It is located in: </w:t>
+        <w:t xml:space="preserve">Two versions of STAR genome: </w:t>
+      </w:r>
+    </w:p>
+    <w:p>
+      <w:pPr>
+        <w:pStyle w:val="ListBullet"/>
+      </w:pPr>
+      <w:proofErr w:type="spellStart"/>
+      <w:proofErr w:type="gramStart"/>
+      <w:r>
+        <w:t>genecode</w:t>
+      </w:r>
+      <w:proofErr w:type="spellEnd"/>
+      <w:proofErr w:type="gramEnd"/>
+      <w:r>
+        <w:t xml:space="preserve"> version 14</w:t>
       </w:r>
     </w:p>
     <w:p>
@@ -41,6 +65,37 @@
       <w:r>
         <w:t>/srv/gs1/projects/montgomery/tnance/genomes/STAR</w:t>
       </w:r>
+      <w:r>
+        <w:t>/</w:t>
+      </w:r>
+      <w:r>
+        <w:t>hg19_gencode14_overhang99</w:t>
+      </w:r>
+    </w:p>
+    <w:p>
+      <w:pPr>
+        <w:pStyle w:val="ListBullet"/>
+      </w:pPr>
+      <w:proofErr w:type="spellStart"/>
+      <w:proofErr w:type="gramStart"/>
+      <w:r>
+        <w:t>gencode</w:t>
+      </w:r>
+      <w:proofErr w:type="spellEnd"/>
+      <w:proofErr w:type="gramEnd"/>
+      <w:r>
+        <w:t xml:space="preserve"> version 21 </w:t>
+      </w:r>
+    </w:p>
+    <w:p>
+      <w:pPr>
+        <w:pStyle w:val="ListBullet"/>
+        <w:numPr>
+          <w:ilvl w:val="0"/>
+          <w:numId w:val="0"/>
+        </w:numPr>
+        <w:ind w:left="360" w:hanging="360"/>
+      </w:pPr>
     </w:p>
     <w:p/>
     <w:p>
@@ -52,10 +107,12 @@
       <w:pPr>
         <w:pStyle w:val="ListBullet"/>
       </w:pPr>
+      <w:proofErr w:type="spellStart"/>
       <w:proofErr w:type="gramStart"/>
       <w:r>
         <w:t>sjdbOverhang</w:t>
       </w:r>
+      <w:proofErr w:type="spellEnd"/>
       <w:proofErr w:type="gramEnd"/>
       <w:r>
         <w:t xml:space="preserve"> clarification: </w:t>
@@ -163,7 +220,35 @@
         <w:rPr>
           <w:i/>
         </w:rPr>
-        <w:t xml:space="preserve"> ~ -type f –size +5G –exec ls –lh {} \;</w:t>
+        <w:t xml:space="preserve"> ~ -type f –size +5G –exec </w:t>
+      </w:r>
+      <w:proofErr w:type="spellStart"/>
+      <w:r>
+        <w:rPr>
+          <w:i/>
+        </w:rPr>
+        <w:t>ls</w:t>
+      </w:r>
+      <w:proofErr w:type="spellEnd"/>
+      <w:r>
+        <w:rPr>
+          <w:i/>
+        </w:rPr>
+        <w:t xml:space="preserve"> –</w:t>
+      </w:r>
+      <w:proofErr w:type="spellStart"/>
+      <w:r>
+        <w:rPr>
+          <w:i/>
+        </w:rPr>
+        <w:t>lh</w:t>
+      </w:r>
+      <w:proofErr w:type="spellEnd"/>
+      <w:r>
+        <w:rPr>
+          <w:i/>
+        </w:rPr>
+        <w:t xml:space="preserve"> {} \;</w:t>
       </w:r>
     </w:p>
     <w:p>
@@ -194,13 +279,23 @@
       <w:r>
         <w:t>${</w:t>
       </w:r>
+      <w:proofErr w:type="spellStart"/>
       <w:proofErr w:type="gramStart"/>
       <w:r>
         <w:t>var</w:t>
       </w:r>
-      <w:proofErr w:type="gramEnd"/>
-      <w:r>
-        <w:t>/&lt;string_to_be_replaced&gt;/&lt;replacement&gt;}</w:t>
+      <w:proofErr w:type="spellEnd"/>
+      <w:proofErr w:type="gramEnd"/>
+      <w:r>
+        <w:t>/&lt;</w:t>
+      </w:r>
+      <w:proofErr w:type="spellStart"/>
+      <w:r>
+        <w:t>string_to_be_replaced</w:t>
+      </w:r>
+      <w:proofErr w:type="spellEnd"/>
+      <w:r>
+        <w:t>&gt;/&lt;replacement&gt;}</w:t>
       </w:r>
     </w:p>
     <w:p/>
@@ -225,6 +320,7 @@
         <w:pStyle w:val="Heading2"/>
       </w:pPr>
       <w:r>
+        <w:lastRenderedPageBreak/>
         <w:t xml:space="preserve">Disk Quota </w:t>
       </w:r>
     </w:p>
@@ -247,6 +343,7 @@
           <w:i/>
         </w:rPr>
       </w:pPr>
+      <w:proofErr w:type="spellStart"/>
       <w:proofErr w:type="gramStart"/>
       <w:r>
         <w:rPr>
@@ -257,6 +354,7 @@
         </w:rPr>
         <w:t>ssh</w:t>
       </w:r>
+      <w:proofErr w:type="spellEnd"/>
       <w:proofErr w:type="gramEnd"/>
       <w:r>
         <w:rPr>
@@ -265,8 +363,59 @@
           <w:color w:val="222222"/>
           <w:shd w:val="clear" w:color="auto" w:fill="FFFFFF"/>
         </w:rPr>
-        <w:t xml:space="preserve"> scg3-0-1 /srv/gs1/software/scg_quota -p montgomery</w:t>
-      </w:r>
+        <w:t xml:space="preserve"> scg3-0-1 /</w:t>
+      </w:r>
+      <w:proofErr w:type="spellStart"/>
+      <w:r>
+        <w:rPr>
+          <w:rFonts w:ascii="Cambria" w:eastAsia="Times New Roman" w:hAnsi="Cambria" w:cs="Arial"/>
+          <w:i/>
+          <w:color w:val="222222"/>
+          <w:shd w:val="clear" w:color="auto" w:fill="FFFFFF"/>
+        </w:rPr>
+        <w:t>srv</w:t>
+      </w:r>
+      <w:proofErr w:type="spellEnd"/>
+      <w:r>
+        <w:rPr>
+          <w:rFonts w:ascii="Cambria" w:eastAsia="Times New Roman" w:hAnsi="Cambria" w:cs="Arial"/>
+          <w:i/>
+          <w:color w:val="222222"/>
+          <w:shd w:val="clear" w:color="auto" w:fill="FFFFFF"/>
+        </w:rPr>
+        <w:t>/gs1/software/</w:t>
+      </w:r>
+      <w:proofErr w:type="spellStart"/>
+      <w:r>
+        <w:rPr>
+          <w:rFonts w:ascii="Cambria" w:eastAsia="Times New Roman" w:hAnsi="Cambria" w:cs="Arial"/>
+          <w:i/>
+          <w:color w:val="222222"/>
+          <w:shd w:val="clear" w:color="auto" w:fill="FFFFFF"/>
+        </w:rPr>
+        <w:t>scg_quota</w:t>
+      </w:r>
+      <w:proofErr w:type="spellEnd"/>
+      <w:r>
+        <w:rPr>
+          <w:rFonts w:ascii="Cambria" w:eastAsia="Times New Roman" w:hAnsi="Cambria" w:cs="Arial"/>
+          <w:i/>
+          <w:color w:val="222222"/>
+          <w:shd w:val="clear" w:color="auto" w:fill="FFFFFF"/>
+        </w:rPr>
+        <w:t xml:space="preserve"> -p </w:t>
+      </w:r>
+      <w:proofErr w:type="spellStart"/>
+      <w:r>
+        <w:rPr>
+          <w:rFonts w:ascii="Cambria" w:eastAsia="Times New Roman" w:hAnsi="Cambria" w:cs="Arial"/>
+          <w:i/>
+          <w:color w:val="222222"/>
+          <w:shd w:val="clear" w:color="auto" w:fill="FFFFFF"/>
+        </w:rPr>
+        <w:t>montgomery</w:t>
+      </w:r>
+      <w:proofErr w:type="spellEnd"/>
     </w:p>
     <w:p/>
     <w:p/>
@@ -275,7 +424,6 @@
         <w:pStyle w:val="Heading2"/>
       </w:pPr>
       <w:r>
-        <w:lastRenderedPageBreak/>
         <w:t xml:space="preserve">Disk Usage </w:t>
       </w:r>
     </w:p>
@@ -299,7 +447,15 @@
       </w:r>
       <w:proofErr w:type="gramEnd"/>
       <w:r>
-        <w:t xml:space="preserve"> –sh &lt;directory&gt; </w:t>
+        <w:t xml:space="preserve"> –</w:t>
+      </w:r>
+      <w:proofErr w:type="spellStart"/>
+      <w:r>
+        <w:t>sh</w:t>
+      </w:r>
+      <w:proofErr w:type="spellEnd"/>
+      <w:r>
+        <w:t xml:space="preserve"> &lt;directory&gt; </w:t>
       </w:r>
     </w:p>
     <w:p/>
@@ -328,13 +484,467 @@
     </w:p>
     <w:p/>
     <w:p/>
-    <w:p/>
+    <w:p>
+      <w:pPr>
+        <w:pStyle w:val="Heading2"/>
+      </w:pPr>
+      <w:r>
+        <w:t xml:space="preserve">Conditionals </w:t>
+      </w:r>
+    </w:p>
+    <w:p/>
+    <w:p>
+      <w:proofErr w:type="gramStart"/>
+      <w:r>
+        <w:t>The if-</w:t>
+      </w:r>
+      <w:proofErr w:type="spellStart"/>
+      <w:r>
+        <w:t>elif</w:t>
+      </w:r>
+      <w:proofErr w:type="spellEnd"/>
+      <w:r>
+        <w:t>-then statement.</w:t>
+      </w:r>
+      <w:proofErr w:type="gramEnd"/>
+      <w:r>
+        <w:t xml:space="preserve"> E.g. </w:t>
+      </w:r>
+    </w:p>
+    <w:p/>
+    <w:p>
+      <w:pPr>
+        <w:pBdr>
+          <w:top w:val="single" w:sz="4" w:space="1" w:color="auto"/>
+          <w:left w:val="single" w:sz="4" w:space="4" w:color="auto"/>
+          <w:bottom w:val="single" w:sz="4" w:space="1" w:color="auto"/>
+          <w:right w:val="single" w:sz="4" w:space="4" w:color="auto"/>
+        </w:pBdr>
+      </w:pPr>
+      <w:proofErr w:type="gramStart"/>
+      <w:r>
+        <w:t>if</w:t>
+      </w:r>
+      <w:proofErr w:type="gramEnd"/>
+      <w:r>
+        <w:t xml:space="preserve"> [ "$a" == "$b" ]; then </w:t>
+      </w:r>
+    </w:p>
+    <w:p>
+      <w:pPr>
+        <w:pBdr>
+          <w:top w:val="single" w:sz="4" w:space="1" w:color="auto"/>
+          <w:left w:val="single" w:sz="4" w:space="4" w:color="auto"/>
+          <w:bottom w:val="single" w:sz="4" w:space="1" w:color="auto"/>
+          <w:right w:val="single" w:sz="4" w:space="4" w:color="auto"/>
+        </w:pBdr>
+      </w:pPr>
+      <w:r>
+        <w:tab/>
+      </w:r>
+      <w:proofErr w:type="gramStart"/>
+      <w:r>
+        <w:t>echo</w:t>
+      </w:r>
+      <w:proofErr w:type="gramEnd"/>
+      <w:r>
+        <w:t xml:space="preserve"> "a is b"</w:t>
+      </w:r>
+    </w:p>
+    <w:p>
+      <w:pPr>
+        <w:pBdr>
+          <w:top w:val="single" w:sz="4" w:space="1" w:color="auto"/>
+          <w:left w:val="single" w:sz="4" w:space="4" w:color="auto"/>
+          <w:bottom w:val="single" w:sz="4" w:space="1" w:color="auto"/>
+          <w:right w:val="single" w:sz="4" w:space="4" w:color="auto"/>
+        </w:pBdr>
+      </w:pPr>
+      <w:proofErr w:type="spellStart"/>
+      <w:proofErr w:type="gramStart"/>
+      <w:r>
+        <w:t>elif</w:t>
+      </w:r>
+      <w:proofErr w:type="spellEnd"/>
+      <w:proofErr w:type="gramEnd"/>
+      <w:r>
+        <w:t xml:space="preserve"> [ "$a" == "$c" ]; then </w:t>
+      </w:r>
+    </w:p>
+    <w:p>
+      <w:pPr>
+        <w:pBdr>
+          <w:top w:val="single" w:sz="4" w:space="1" w:color="auto"/>
+          <w:left w:val="single" w:sz="4" w:space="4" w:color="auto"/>
+          <w:bottom w:val="single" w:sz="4" w:space="1" w:color="auto"/>
+          <w:right w:val="single" w:sz="4" w:space="4" w:color="auto"/>
+        </w:pBdr>
+      </w:pPr>
+      <w:r>
+        <w:tab/>
+      </w:r>
+      <w:proofErr w:type="gramStart"/>
+      <w:r>
+        <w:t>echo</w:t>
+      </w:r>
+      <w:proofErr w:type="gramEnd"/>
+      <w:r>
+        <w:t xml:space="preserve"> "a is c"</w:t>
+      </w:r>
+    </w:p>
+    <w:p>
+      <w:pPr>
+        <w:pBdr>
+          <w:top w:val="single" w:sz="4" w:space="1" w:color="auto"/>
+          <w:left w:val="single" w:sz="4" w:space="4" w:color="auto"/>
+          <w:bottom w:val="single" w:sz="4" w:space="1" w:color="auto"/>
+          <w:right w:val="single" w:sz="4" w:space="4" w:color="auto"/>
+        </w:pBdr>
+      </w:pPr>
+      <w:proofErr w:type="gramStart"/>
+      <w:r>
+        <w:t>else</w:t>
+      </w:r>
+      <w:proofErr w:type="gramEnd"/>
+      <w:r>
+        <w:t xml:space="preserve"> </w:t>
+      </w:r>
+    </w:p>
+    <w:p>
+      <w:pPr>
+        <w:pBdr>
+          <w:top w:val="single" w:sz="4" w:space="1" w:color="auto"/>
+          <w:left w:val="single" w:sz="4" w:space="4" w:color="auto"/>
+          <w:bottom w:val="single" w:sz="4" w:space="1" w:color="auto"/>
+          <w:right w:val="single" w:sz="4" w:space="4" w:color="auto"/>
+        </w:pBdr>
+      </w:pPr>
+      <w:r>
+        <w:tab/>
+      </w:r>
+      <w:proofErr w:type="gramStart"/>
+      <w:r>
+        <w:t>echo</w:t>
+      </w:r>
+      <w:proofErr w:type="gramEnd"/>
+      <w:r>
+        <w:t xml:space="preserve"> "a is neither b or c"</w:t>
+      </w:r>
+    </w:p>
+    <w:p>
+      <w:pPr>
+        <w:pBdr>
+          <w:top w:val="single" w:sz="4" w:space="1" w:color="auto"/>
+          <w:left w:val="single" w:sz="4" w:space="4" w:color="auto"/>
+          <w:bottom w:val="single" w:sz="4" w:space="1" w:color="auto"/>
+          <w:right w:val="single" w:sz="4" w:space="4" w:color="auto"/>
+        </w:pBdr>
+      </w:pPr>
+      <w:proofErr w:type="gramStart"/>
+      <w:r>
+        <w:t>fi</w:t>
+      </w:r>
+      <w:proofErr w:type="gramEnd"/>
+      <w:r>
+        <w:t xml:space="preserve"> </w:t>
+      </w:r>
+    </w:p>
+    <w:p/>
+    <w:p>
+      <w:r>
+        <w:t>Note:</w:t>
+      </w:r>
+    </w:p>
+    <w:p>
+      <w:pPr>
+        <w:pStyle w:val="ListBullet"/>
+      </w:pPr>
+      <w:r>
+        <w:t xml:space="preserve">A space must exist after "[" and before "]" </w:t>
+      </w:r>
+    </w:p>
+    <w:p>
+      <w:pPr>
+        <w:pStyle w:val="ListBullet"/>
+        <w:numPr>
+          <w:ilvl w:val="0"/>
+          <w:numId w:val="0"/>
+        </w:numPr>
+        <w:ind w:left="360" w:hanging="360"/>
+      </w:pPr>
+    </w:p>
+    <w:p>
+      <w:pPr>
+        <w:pStyle w:val="ListBullet"/>
+        <w:numPr>
+          <w:ilvl w:val="0"/>
+          <w:numId w:val="0"/>
+        </w:numPr>
+        <w:ind w:left="360" w:hanging="360"/>
+      </w:pPr>
+      <w:r>
+        <w:t xml:space="preserve">Another quick and dirty way: </w:t>
+      </w:r>
+    </w:p>
+    <w:p>
+      <w:pPr>
+        <w:pStyle w:val="ListBullet"/>
+        <w:numPr>
+          <w:ilvl w:val="0"/>
+          <w:numId w:val="0"/>
+        </w:numPr>
+        <w:ind w:left="360" w:hanging="360"/>
+      </w:pPr>
+      <w:bookmarkStart w:id="0" w:name="_GoBack"/>
+      <w:bookmarkEnd w:id="0"/>
+    </w:p>
+    <w:p>
+      <w:pPr>
+        <w:pStyle w:val="ListBullet"/>
+        <w:numPr>
+          <w:ilvl w:val="0"/>
+          <w:numId w:val="0"/>
+        </w:numPr>
+        <w:pBdr>
+          <w:top w:val="single" w:sz="4" w:space="1" w:color="auto"/>
+          <w:left w:val="single" w:sz="4" w:space="4" w:color="auto"/>
+          <w:bottom w:val="single" w:sz="4" w:space="1" w:color="auto"/>
+          <w:right w:val="single" w:sz="4" w:space="4" w:color="auto"/>
+        </w:pBdr>
+        <w:ind w:left="360" w:hanging="360"/>
+      </w:pPr>
+      <w:r>
+        <w:t>&lt;</w:t>
+      </w:r>
+      <w:proofErr w:type="gramStart"/>
+      <w:r>
+        <w:t>condition</w:t>
+      </w:r>
+      <w:proofErr w:type="gramEnd"/>
+      <w:r>
+        <w:t>&gt; &amp;&amp; ( statements to evaluate if condition is true )</w:t>
+      </w:r>
+    </w:p>
+    <w:p>
+      <w:pPr>
+        <w:pStyle w:val="ListBullet"/>
+        <w:numPr>
+          <w:ilvl w:val="0"/>
+          <w:numId w:val="0"/>
+        </w:numPr>
+        <w:pBdr>
+          <w:top w:val="single" w:sz="4" w:space="1" w:color="auto"/>
+          <w:left w:val="single" w:sz="4" w:space="4" w:color="auto"/>
+          <w:bottom w:val="single" w:sz="4" w:space="1" w:color="auto"/>
+          <w:right w:val="single" w:sz="4" w:space="4" w:color="auto"/>
+        </w:pBdr>
+        <w:ind w:left="360" w:hanging="360"/>
+      </w:pPr>
+      <w:r>
+        <w:t>&lt;</w:t>
+      </w:r>
+      <w:proofErr w:type="gramStart"/>
+      <w:r>
+        <w:t>condition</w:t>
+      </w:r>
+      <w:proofErr w:type="gramEnd"/>
+      <w:r>
+        <w:t>&gt; || ( statements to evaluate if condition is false )</w:t>
+      </w:r>
+    </w:p>
+    <w:p>
+      <w:pPr>
+        <w:pStyle w:val="ListBullet"/>
+        <w:numPr>
+          <w:ilvl w:val="0"/>
+          <w:numId w:val="0"/>
+        </w:numPr>
+        <w:ind w:left="360" w:hanging="360"/>
+      </w:pPr>
+    </w:p>
+    <w:p>
+      <w:pPr>
+        <w:pStyle w:val="Heading2"/>
+      </w:pPr>
+      <w:r>
+        <w:t xml:space="preserve">Conditional </w:t>
+      </w:r>
+      <w:r>
+        <w:t>Operators</w:t>
+      </w:r>
+    </w:p>
+    <w:p/>
+    <w:p/>
+    <w:p>
+      <w:pPr>
+        <w:rPr>
+          <w:b/>
+        </w:rPr>
+      </w:pPr>
+      <w:proofErr w:type="spellStart"/>
+      <w:r>
+        <w:rPr>
+          <w:b/>
+        </w:rPr>
+        <w:t>Integar</w:t>
+      </w:r>
+      <w:proofErr w:type="spellEnd"/>
+      <w:r>
+        <w:rPr>
+          <w:b/>
+        </w:rPr>
+        <w:t xml:space="preserve"> Comparison</w:t>
+      </w:r>
+    </w:p>
+    <w:p>
+      <w:pPr>
+        <w:pStyle w:val="ListBullet"/>
+      </w:pPr>
+      <w:r>
+        <w:t>-</w:t>
+      </w:r>
+      <w:proofErr w:type="gramStart"/>
+      <w:r>
+        <w:t>ne</w:t>
+      </w:r>
+      <w:proofErr w:type="gramEnd"/>
+      <w:r>
+        <w:tab/>
+        <w:t>not equal</w:t>
+      </w:r>
+    </w:p>
+    <w:p>
+      <w:pPr>
+        <w:pStyle w:val="ListBullet"/>
+      </w:pPr>
+      <w:r>
+        <w:t>-</w:t>
+      </w:r>
+      <w:proofErr w:type="spellStart"/>
+      <w:proofErr w:type="gramStart"/>
+      <w:r>
+        <w:t>eq</w:t>
+      </w:r>
+      <w:proofErr w:type="spellEnd"/>
+      <w:proofErr w:type="gramEnd"/>
+      <w:r>
+        <w:t xml:space="preserve"> equal</w:t>
+      </w:r>
+    </w:p>
+    <w:p>
+      <w:pPr>
+        <w:pStyle w:val="ListBullet"/>
+        <w:numPr>
+          <w:ilvl w:val="0"/>
+          <w:numId w:val="0"/>
+        </w:numPr>
+        <w:ind w:left="360" w:hanging="360"/>
+      </w:pPr>
+    </w:p>
+    <w:p>
+      <w:pPr>
+        <w:pStyle w:val="ListBullet"/>
+        <w:numPr>
+          <w:ilvl w:val="0"/>
+          <w:numId w:val="0"/>
+        </w:numPr>
+        <w:ind w:left="360" w:hanging="360"/>
+        <w:rPr>
+          <w:b/>
+        </w:rPr>
+      </w:pPr>
+      <w:r>
+        <w:rPr>
+          <w:b/>
+        </w:rPr>
+        <w:t>String Comparison</w:t>
+      </w:r>
+    </w:p>
+    <w:p>
+      <w:pPr>
+        <w:pStyle w:val="ListBullet"/>
+      </w:pPr>
+      <w:r>
+        <w:t>==</w:t>
+      </w:r>
+      <w:r>
+        <w:tab/>
+      </w:r>
+      <w:proofErr w:type="gramStart"/>
+      <w:r>
+        <w:t>equal</w:t>
+      </w:r>
+      <w:proofErr w:type="gramEnd"/>
+    </w:p>
+    <w:p>
+      <w:pPr>
+        <w:pStyle w:val="ListBullet"/>
+      </w:pPr>
+      <w:proofErr w:type="gramStart"/>
+      <w:r>
+        <w:t>!=</w:t>
+      </w:r>
+      <w:proofErr w:type="gramEnd"/>
+      <w:r>
+        <w:t xml:space="preserve"> not equal</w:t>
+      </w:r>
+    </w:p>
+    <w:p>
+      <w:pPr>
+        <w:pStyle w:val="ListBullet"/>
+        <w:numPr>
+          <w:ilvl w:val="0"/>
+          <w:numId w:val="0"/>
+        </w:numPr>
+        <w:ind w:left="360" w:hanging="360"/>
+      </w:pPr>
+    </w:p>
+    <w:p>
+      <w:pPr>
+        <w:pStyle w:val="ListBullet"/>
+        <w:numPr>
+          <w:ilvl w:val="0"/>
+          <w:numId w:val="0"/>
+        </w:numPr>
+        <w:ind w:left="360" w:hanging="360"/>
+      </w:pPr>
+      <w:r>
+        <w:t xml:space="preserve">More operators refer to this </w:t>
+      </w:r>
+      <w:hyperlink r:id="rId8" w:history="1">
+        <w:r>
+          <w:rPr>
+            <w:rStyle w:val="Hyperlink"/>
+          </w:rPr>
+          <w:t>page</w:t>
+        </w:r>
+      </w:hyperlink>
+      <w:r>
+        <w:t>.</w:t>
+      </w:r>
+    </w:p>
     <w:p>
       <w:pPr>
         <w:pStyle w:val="Heading1"/>
       </w:pPr>
       <w:r>
-        <w:t xml:space="preserve">Convert NextSeq basecall to fastq </w:t>
+        <w:t xml:space="preserve">Convert NextSeq </w:t>
+      </w:r>
+      <w:proofErr w:type="spellStart"/>
+      <w:r>
+        <w:t>basecall</w:t>
+      </w:r>
+      <w:proofErr w:type="spellEnd"/>
+      <w:r>
+        <w:t xml:space="preserve"> to </w:t>
+      </w:r>
+      <w:proofErr w:type="spellStart"/>
+      <w:r>
+        <w:t>fastq</w:t>
+      </w:r>
+      <w:proofErr w:type="spellEnd"/>
+      <w:r>
+        <w:t xml:space="preserve"> </w:t>
       </w:r>
     </w:p>
     <w:p/>
@@ -366,7 +976,7 @@
                     </pic:cNvPicPr>
                   </pic:nvPicPr>
                   <pic:blipFill>
-                    <a:blip r:embed="rId8">
+                    <a:blip r:embed="rId9">
                       <a:extLst>
                         <a:ext uri="{28A0092B-C50C-407E-A947-70E740481C1C}">
                           <a14:useLocalDpi xmlns:a14="http://schemas.microsoft.com/office/drawing/2010/main" val="0"/>
@@ -469,7 +1079,23 @@
         </w:rPr>
       </w:pPr>
       <w:r>
-        <w:t xml:space="preserve">To convert NextSeq bcl files to fastq format, use </w:t>
+        <w:t xml:space="preserve">To convert NextSeq </w:t>
+      </w:r>
+      <w:proofErr w:type="spellStart"/>
+      <w:r>
+        <w:t>bcl</w:t>
+      </w:r>
+      <w:proofErr w:type="spellEnd"/>
+      <w:r>
+        <w:t xml:space="preserve"> files to </w:t>
+      </w:r>
+      <w:proofErr w:type="spellStart"/>
+      <w:r>
+        <w:t>fastq</w:t>
+      </w:r>
+      <w:proofErr w:type="spellEnd"/>
+      <w:r>
+        <w:t xml:space="preserve"> format, use </w:t>
       </w:r>
       <w:r>
         <w:rPr>
@@ -517,9 +1143,25 @@
     <w:p/>
     <w:p>
       <w:r>
-        <w:t xml:space="preserve">First, let us create a git remote repo on github. If you don’t have a github account, you should really create one on </w:t>
-      </w:r>
-      <w:hyperlink r:id="rId9" w:history="1">
+        <w:t xml:space="preserve">First, let us create a git remote repo on </w:t>
+      </w:r>
+      <w:proofErr w:type="spellStart"/>
+      <w:r>
+        <w:t>github</w:t>
+      </w:r>
+      <w:proofErr w:type="spellEnd"/>
+      <w:r>
+        <w:t xml:space="preserve">. If you don’t have a </w:t>
+      </w:r>
+      <w:proofErr w:type="spellStart"/>
+      <w:r>
+        <w:t>github</w:t>
+      </w:r>
+      <w:proofErr w:type="spellEnd"/>
+      <w:r>
+        <w:t xml:space="preserve"> account, you should really create one on </w:t>
+      </w:r>
+      <w:hyperlink r:id="rId10" w:history="1">
         <w:r>
           <w:rPr>
             <w:rStyle w:val="Hyperlink"/>
@@ -528,7 +1170,23 @@
         </w:r>
       </w:hyperlink>
       <w:r>
-        <w:t xml:space="preserve">. After you have a personal account, clikc on the ‘plus’ button on the topright corner to create a new repository. You will see the following page. </w:t>
+        <w:t xml:space="preserve">. After you have a personal account, </w:t>
+      </w:r>
+      <w:proofErr w:type="spellStart"/>
+      <w:r>
+        <w:t>clikc</w:t>
+      </w:r>
+      <w:proofErr w:type="spellEnd"/>
+      <w:r>
+        <w:t xml:space="preserve"> on the ‘plus’ button on the </w:t>
+      </w:r>
+      <w:proofErr w:type="spellStart"/>
+      <w:r>
+        <w:t>topright</w:t>
+      </w:r>
+      <w:proofErr w:type="spellEnd"/>
+      <w:r>
+        <w:t xml:space="preserve"> corner to create a new repository. You will see the following page. </w:t>
       </w:r>
     </w:p>
     <w:p/>
@@ -555,7 +1213,7 @@
                     </pic:cNvPicPr>
                   </pic:nvPicPr>
                   <pic:blipFill>
-                    <a:blip r:embed="rId10">
+                    <a:blip r:embed="rId11">
                       <a:extLst>
                         <a:ext uri="{28A0092B-C50C-407E-A947-70E740481C1C}">
                           <a14:useLocalDpi xmlns:a14="http://schemas.microsoft.com/office/drawing/2010/main" val="0"/>
@@ -636,8 +1294,30 @@
         <w:rPr>
           <w:i/>
         </w:rPr>
-        <w:t xml:space="preserve"> clone git@github.com:lbxjollier/bioinformatics_toolbox.git</w:t>
-      </w:r>
+        <w:t xml:space="preserve"> clone </w:t>
+      </w:r>
+      <w:proofErr w:type="spellStart"/>
+      <w:r>
+        <w:rPr>
+          <w:i/>
+        </w:rPr>
+        <w:t>git@github.com:lbxjollier</w:t>
+      </w:r>
+      <w:proofErr w:type="spellEnd"/>
+      <w:r>
+        <w:rPr>
+          <w:i/>
+        </w:rPr>
+        <w:t>/</w:t>
+      </w:r>
+      <w:proofErr w:type="spellStart"/>
+      <w:r>
+        <w:rPr>
+          <w:i/>
+        </w:rPr>
+        <w:t>bioinformatics_toolbox.git</w:t>
+      </w:r>
+      <w:proofErr w:type="spellEnd"/>
     </w:p>
     <w:p>
       <w:pPr>
@@ -650,7 +1330,7 @@
       <w:r>
         <w:t xml:space="preserve"># If you encounter the following error, follow this </w:t>
       </w:r>
-      <w:hyperlink r:id="rId11" w:history="1">
+      <w:hyperlink r:id="rId12" w:history="1">
         <w:r>
           <w:rPr>
             <w:rStyle w:val="Hyperlink"/>
@@ -661,10 +1341,12 @@
       <w:r>
         <w:t xml:space="preserve"> to generate a public </w:t>
       </w:r>
+      <w:proofErr w:type="spellStart"/>
       <w:proofErr w:type="gramStart"/>
       <w:r>
         <w:t>ssh</w:t>
       </w:r>
+      <w:proofErr w:type="spellEnd"/>
       <w:proofErr w:type="gramEnd"/>
       <w:r>
         <w:t xml:space="preserve"> key. </w:t>
@@ -680,7 +1362,21 @@
         <w:rPr>
           <w:i/>
         </w:rPr>
-        <w:t>Permission denied (publickey).</w:t>
+        <w:t>Permission denied (</w:t>
+      </w:r>
+      <w:proofErr w:type="spellStart"/>
+      <w:r>
+        <w:rPr>
+          <w:i/>
+        </w:rPr>
+        <w:t>publickey</w:t>
+      </w:r>
+      <w:proofErr w:type="spellEnd"/>
+      <w:r>
+        <w:rPr>
+          <w:i/>
+        </w:rPr>
+        <w:t>).</w:t>
       </w:r>
     </w:p>
     <w:p>
@@ -713,7 +1409,15 @@
     </w:p>
     <w:p>
       <w:r>
-        <w:t xml:space="preserve">This command will create a directory named “bioinformatics_toolbox”. Add some files into this directory, and type: </w:t>
+        <w:t>This command will create a directory named “</w:t>
+      </w:r>
+      <w:proofErr w:type="spellStart"/>
+      <w:r>
+        <w:t>bioinformatics_toolbox</w:t>
+      </w:r>
+      <w:proofErr w:type="spellEnd"/>
+      <w:r>
+        <w:t xml:space="preserve">”. Add some files into this directory, and type: </w:t>
       </w:r>
     </w:p>
     <w:p/>
@@ -870,7 +1574,7 @@
                     </pic:cNvPicPr>
                   </pic:nvPicPr>
                   <pic:blipFill>
-                    <a:blip r:embed="rId12">
+                    <a:blip r:embed="rId13">
                       <a:extLst>
                         <a:ext uri="{28A0092B-C50C-407E-A947-70E740481C1C}">
                           <a14:useLocalDpi xmlns:a14="http://schemas.microsoft.com/office/drawing/2010/main" val="0"/>
@@ -905,7 +1609,15 @@
     <w:p/>
     <w:p>
       <w:r>
-        <w:t xml:space="preserve">This reflects that we have committed the newly added files locally, but have not ‘pushed’ the local file to our remove repo on github. To push, use: </w:t>
+        <w:t xml:space="preserve">This reflects that we have committed the newly added files locally, but have not ‘pushed’ the local file to our remove repo on </w:t>
+      </w:r>
+      <w:proofErr w:type="spellStart"/>
+      <w:r>
+        <w:t>github</w:t>
+      </w:r>
+      <w:proofErr w:type="spellEnd"/>
+      <w:r>
+        <w:t xml:space="preserve">. To push, use: </w:t>
       </w:r>
     </w:p>
     <w:p/>
@@ -955,8 +1667,13 @@
       </w:r>
       <w:proofErr w:type="gramStart"/>
       <w:r>
-        <w:t>a .gitignore</w:t>
-      </w:r>
+        <w:t>a .</w:t>
+      </w:r>
+      <w:proofErr w:type="spellStart"/>
+      <w:r>
+        <w:t>gitignore</w:t>
+      </w:r>
+      <w:proofErr w:type="spellEnd"/>
       <w:proofErr w:type="gramEnd"/>
       <w:r>
         <w:t xml:space="preserve"> file:</w:t>
@@ -981,8 +1698,13 @@
       </w:r>
       <w:proofErr w:type="gramEnd"/>
       <w:r>
-        <w:t xml:space="preserve"> .gitignore</w:t>
-      </w:r>
+        <w:t xml:space="preserve"> .</w:t>
+      </w:r>
+      <w:proofErr w:type="spellStart"/>
+      <w:r>
+        <w:t>gitignore</w:t>
+      </w:r>
+      <w:proofErr w:type="spellEnd"/>
     </w:p>
     <w:p/>
     <w:p>
@@ -1009,56 +1731,103 @@
       </w:r>
       <w:proofErr w:type="gramEnd"/>
       <w:r>
-        <w:t xml:space="preserve"> '.nfs0000000006ee455100000edb' &gt;&gt; .gitignore</w:t>
-      </w:r>
-    </w:p>
-    <w:p/>
-    <w:p/>
-    <w:p/>
-    <w:p/>
-    <w:p/>
-    <w:p>
-      <w:pPr>
-        <w:pStyle w:val="Heading1"/>
-      </w:pPr>
-      <w:r>
-        <w:t xml:space="preserve">FastQ </w:t>
-      </w:r>
-      <w:r>
-        <w:t xml:space="preserve">Quality Control: </w:t>
-      </w:r>
-    </w:p>
-    <w:p>
-      <w:r>
-        <w:t xml:space="preserve">First, let us check the quality of the sequencing result using fastQC. </w:t>
-      </w:r>
-    </w:p>
-    <w:p/>
-    <w:p>
-      <w:pPr>
-        <w:rPr>
-          <w:rStyle w:val="HTMLCode"/>
-          <w:rFonts w:ascii="Cambria" w:hAnsi="Cambria" w:cs="Times New Roman"/>
-        </w:rPr>
-      </w:pPr>
-      <w:r>
-        <w:t xml:space="preserve">Let’s say your file is located in &lt;input_directory&gt;. </w:t>
-      </w:r>
-      <w:r>
-        <w:rPr>
-          <w:rStyle w:val="HTMLCode"/>
-          <w:rFonts w:ascii="Cambria" w:hAnsi="Cambria" w:cs="Times New Roman"/>
-        </w:rPr>
-        <w:t xml:space="preserve">To make our life easier, let’s create an atlas. </w:t>
-      </w:r>
-    </w:p>
-    <w:p>
-      <w:pPr>
-        <w:rPr>
-          <w:rStyle w:val="HTMLCode"/>
-          <w:rFonts w:ascii="Cambria" w:hAnsi="Cambria" w:cs="Times New Roman"/>
-        </w:rPr>
-      </w:pPr>
+        <w:t xml:space="preserve"> '.nfs0000000006ee455100000edb' &gt;&gt; .</w:t>
+      </w:r>
+      <w:proofErr w:type="spellStart"/>
+      <w:r>
+        <w:t>gitignore</w:t>
+      </w:r>
+      <w:proofErr w:type="spellEnd"/>
+    </w:p>
+    <w:p/>
+    <w:p/>
+    <w:p>
+      <w:pPr>
+        <w:pStyle w:val="Heading2"/>
+      </w:pPr>
+      <w:r>
+        <w:t xml:space="preserve">Interactive Staging </w:t>
+      </w:r>
+    </w:p>
+    <w:p>
+      <w:r>
+        <w:rPr>
+          <w:noProof/>
+        </w:rPr>
+        <w:drawing>
+          <wp:inline distT="0" distB="0" distL="0" distR="0" wp14:anchorId="003856DD" wp14:editId="7AD20A65">
+            <wp:extent cx="5486400" cy="3022960"/>
+            <wp:effectExtent l="0" t="0" r="0" b="0"/>
+            <wp:docPr id="4" name="Picture 1"/>
+            <wp:cNvGraphicFramePr>
+              <a:graphicFrameLocks xmlns:a="http://schemas.openxmlformats.org/drawingml/2006/main" noChangeAspect="1"/>
+            </wp:cNvGraphicFramePr>
+            <a:graphic xmlns:a="http://schemas.openxmlformats.org/drawingml/2006/main">
+              <a:graphicData uri="http://schemas.openxmlformats.org/drawingml/2006/picture">
+                <pic:pic xmlns:pic="http://schemas.openxmlformats.org/drawingml/2006/picture">
+                  <pic:nvPicPr>
+                    <pic:cNvPr id="0" name="Picture 1"/>
+                    <pic:cNvPicPr>
+                      <a:picLocks noChangeAspect="1" noChangeArrowheads="1"/>
+                    </pic:cNvPicPr>
+                  </pic:nvPicPr>
+                  <pic:blipFill>
+                    <a:blip r:embed="rId14">
+                      <a:extLst>
+                        <a:ext uri="{28A0092B-C50C-407E-A947-70E740481C1C}">
+                          <a14:useLocalDpi xmlns:a14="http://schemas.microsoft.com/office/drawing/2010/main" val="0"/>
+                        </a:ext>
+                      </a:extLst>
+                    </a:blip>
+                    <a:srcRect/>
+                    <a:stretch>
+                      <a:fillRect/>
+                    </a:stretch>
+                  </pic:blipFill>
+                  <pic:spPr bwMode="auto">
+                    <a:xfrm>
+                      <a:off x="0" y="0"/>
+                      <a:ext cx="5486400" cy="3022960"/>
+                    </a:xfrm>
+                    <a:prstGeom prst="rect">
+                      <a:avLst/>
+                    </a:prstGeom>
+                    <a:noFill/>
+                    <a:ln>
+                      <a:noFill/>
+                    </a:ln>
+                  </pic:spPr>
+                </pic:pic>
+              </a:graphicData>
+            </a:graphic>
+          </wp:inline>
+        </w:drawing>
+      </w:r>
+    </w:p>
+    <w:p>
+      <w:r>
+        <w:t>“</w:t>
+      </w:r>
+      <w:r>
+        <w:t xml:space="preserve">Git has three main states that your files can reside in: committed, modified, and staged. </w:t>
+      </w:r>
+      <w:proofErr w:type="gramStart"/>
+      <w:r>
+        <w:t>Committed means that the data is safely stored in your local database.</w:t>
+      </w:r>
+      <w:proofErr w:type="gramEnd"/>
+      <w:r>
+        <w:t xml:space="preserve"> Modified means that you have changed the file but have not committed it to your database yet. Staged means that you have marked a modified file in its current version to go into your next commit snapshot.</w:t>
+      </w:r>
+      <w:r>
+        <w:t>”</w:t>
+      </w:r>
+    </w:p>
+    <w:p/>
+    <w:p>
+      <w:r>
+        <w:t xml:space="preserve">To interactively stage files, use: </w:t>
+      </w:r>
     </w:p>
     <w:p>
       <w:pPr>
@@ -1068,34 +1837,138 @@
           <w:bottom w:val="single" w:sz="4" w:space="1" w:color="auto"/>
           <w:right w:val="single" w:sz="4" w:space="4" w:color="auto"/>
         </w:pBdr>
-        <w:rPr>
-          <w:i/>
-        </w:rPr>
-      </w:pPr>
-      <w:proofErr w:type="gramStart"/>
-      <w:r>
+      </w:pPr>
+      <w:r>
+        <w:t xml:space="preserve">$ </w:t>
+      </w:r>
+      <w:proofErr w:type="gramStart"/>
+      <w:r>
+        <w:t>git</w:t>
+      </w:r>
+      <w:proofErr w:type="gramEnd"/>
+      <w:r>
+        <w:t xml:space="preserve"> add -</w:t>
+      </w:r>
+      <w:proofErr w:type="spellStart"/>
+      <w:r>
+        <w:t>i</w:t>
+      </w:r>
+      <w:proofErr w:type="spellEnd"/>
+    </w:p>
+    <w:p/>
+    <w:p>
+      <w:pPr>
+        <w:pStyle w:val="Heading2"/>
+      </w:pPr>
+      <w:r>
+        <w:t xml:space="preserve">More information: </w:t>
+      </w:r>
+    </w:p>
+    <w:p>
+      <w:pPr>
+        <w:pStyle w:val="ListBullet"/>
+      </w:pPr>
+      <w:proofErr w:type="gramStart"/>
+      <w:r>
+        <w:t>git</w:t>
+      </w:r>
+      <w:proofErr w:type="gramEnd"/>
+      <w:r>
+        <w:t>-</w:t>
+      </w:r>
+      <w:proofErr w:type="spellStart"/>
+      <w:r>
+        <w:t>scm</w:t>
+      </w:r>
+      <w:proofErr w:type="spellEnd"/>
+      <w:r>
+        <w:t xml:space="preserve"> interactive staging</w:t>
+      </w:r>
+      <w:r>
+        <w:t xml:space="preserve">: </w:t>
+      </w:r>
+      <w:hyperlink r:id="rId15" w:history="1">
+        <w:r>
+          <w:rPr>
+            <w:rStyle w:val="Hyperlink"/>
+          </w:rPr>
+          <w:t>link</w:t>
+        </w:r>
+      </w:hyperlink>
+    </w:p>
+    <w:p>
+      <w:pPr>
+        <w:pStyle w:val="ListBullet"/>
+      </w:pPr>
+      <w:proofErr w:type="gramStart"/>
+      <w:r>
+        <w:t>minimal</w:t>
+      </w:r>
+      <w:proofErr w:type="gramEnd"/>
+      <w:r>
+        <w:t xml:space="preserve"> tutorial: </w:t>
+      </w:r>
+      <w:hyperlink r:id="rId16" w:history="1">
+        <w:r>
+          <w:rPr>
+            <w:rStyle w:val="Hyperlink"/>
+          </w:rPr>
+          <w:t>link</w:t>
+        </w:r>
+      </w:hyperlink>
+    </w:p>
+    <w:p>
+      <w:pPr>
+        <w:pStyle w:val="Heading1"/>
+      </w:pPr>
+      <w:proofErr w:type="spellStart"/>
+      <w:r>
+        <w:t>FastQ</w:t>
+      </w:r>
+      <w:proofErr w:type="spellEnd"/>
+      <w:r>
+        <w:t xml:space="preserve"> Quality Control: </w:t>
+      </w:r>
+    </w:p>
+    <w:p>
+      <w:r>
+        <w:t xml:space="preserve">First, let us check the quality of the sequencing result using fastQC. </w:t>
+      </w:r>
+    </w:p>
+    <w:p/>
+    <w:p>
+      <w:pPr>
         <w:rPr>
           <w:rStyle w:val="HTMLCode"/>
           <w:rFonts w:ascii="Cambria" w:hAnsi="Cambria" w:cs="Times New Roman"/>
-          <w:i/>
-        </w:rPr>
-        <w:t>in</w:t>
-      </w:r>
-      <w:proofErr w:type="gramEnd"/>
+        </w:rPr>
+      </w:pPr>
+      <w:r>
+        <w:t>Let’s say your file is located in &lt;</w:t>
+      </w:r>
+      <w:proofErr w:type="spellStart"/>
+      <w:r>
+        <w:t>input_directory</w:t>
+      </w:r>
+      <w:proofErr w:type="spellEnd"/>
+      <w:r>
+        <w:t xml:space="preserve">&gt;. </w:t>
+      </w:r>
       <w:r>
         <w:rPr>
           <w:rStyle w:val="HTMLCode"/>
           <w:rFonts w:ascii="Cambria" w:hAnsi="Cambria" w:cs="Times New Roman"/>
-          <w:i/>
-        </w:rPr>
-        <w:t>=</w:t>
-      </w:r>
-      <w:r>
-        <w:rPr>
-          <w:i/>
-        </w:rPr>
-        <w:t>&lt;input_directory&gt;</w:t>
-      </w:r>
+        </w:rPr>
+        <w:t xml:space="preserve">To make our life easier, let’s create an atlas. </w:t>
+      </w:r>
+    </w:p>
+    <w:p>
+      <w:pPr>
+        <w:rPr>
+          <w:rStyle w:val="HTMLCode"/>
+          <w:rFonts w:ascii="Cambria" w:hAnsi="Cambria" w:cs="Times New Roman"/>
+        </w:rPr>
+      </w:pPr>
     </w:p>
     <w:p>
       <w:pPr>
@@ -1106,54 +1979,123 @@
           <w:right w:val="single" w:sz="4" w:space="4" w:color="auto"/>
         </w:pBdr>
         <w:rPr>
+          <w:i/>
+        </w:rPr>
+      </w:pPr>
+      <w:proofErr w:type="gramStart"/>
+      <w:r>
+        <w:rPr>
           <w:rStyle w:val="HTMLCode"/>
           <w:rFonts w:ascii="Cambria" w:hAnsi="Cambria" w:cs="Times New Roman"/>
           <w:i/>
         </w:rPr>
-      </w:pPr>
-      <w:proofErr w:type="gramStart"/>
+        <w:t>in</w:t>
+      </w:r>
+      <w:proofErr w:type="gramEnd"/>
       <w:r>
         <w:rPr>
           <w:rStyle w:val="HTMLCode"/>
           <w:rFonts w:ascii="Cambria" w:hAnsi="Cambria" w:cs="Times New Roman"/>
           <w:i/>
         </w:rPr>
-        <w:t>out</w:t>
-      </w:r>
-      <w:proofErr w:type="gramEnd"/>
-      <w:r>
+        <w:t>=</w:t>
+      </w:r>
+      <w:r>
+        <w:rPr>
+          <w:i/>
+        </w:rPr>
+        <w:t>&lt;</w:t>
+      </w:r>
+      <w:proofErr w:type="spellStart"/>
+      <w:r>
+        <w:rPr>
+          <w:i/>
+        </w:rPr>
+        <w:t>input_directory</w:t>
+      </w:r>
+      <w:proofErr w:type="spellEnd"/>
+      <w:r>
+        <w:rPr>
+          <w:i/>
+        </w:rPr>
+        <w:t>&gt;</w:t>
+      </w:r>
+    </w:p>
+    <w:p>
+      <w:pPr>
+        <w:pBdr>
+          <w:top w:val="single" w:sz="4" w:space="1" w:color="auto"/>
+          <w:left w:val="single" w:sz="4" w:space="4" w:color="auto"/>
+          <w:bottom w:val="single" w:sz="4" w:space="1" w:color="auto"/>
+          <w:right w:val="single" w:sz="4" w:space="4" w:color="auto"/>
+        </w:pBdr>
         <w:rPr>
           <w:rStyle w:val="HTMLCode"/>
           <w:rFonts w:ascii="Cambria" w:hAnsi="Cambria" w:cs="Times New Roman"/>
           <w:i/>
         </w:rPr>
-        <w:t>=&lt;output_directory&gt;</w:t>
-      </w:r>
-    </w:p>
-    <w:p>
-      <w:pPr>
+      </w:pPr>
+      <w:proofErr w:type="gramStart"/>
+      <w:r>
         <w:rPr>
           <w:rStyle w:val="HTMLCode"/>
           <w:rFonts w:ascii="Cambria" w:hAnsi="Cambria" w:cs="Times New Roman"/>
           <w:i/>
         </w:rPr>
-      </w:pPr>
-    </w:p>
-    <w:p>
-      <w:pPr>
+        <w:t>out</w:t>
+      </w:r>
+      <w:proofErr w:type="gramEnd"/>
+      <w:r>
         <w:rPr>
           <w:rStyle w:val="HTMLCode"/>
           <w:rFonts w:ascii="Cambria" w:hAnsi="Cambria" w:cs="Times New Roman"/>
-        </w:rPr>
-      </w:pPr>
+          <w:i/>
+        </w:rPr>
+        <w:t>=&lt;</w:t>
+      </w:r>
+      <w:proofErr w:type="spellStart"/>
       <w:r>
         <w:rPr>
           <w:rStyle w:val="HTMLCode"/>
           <w:rFonts w:ascii="Cambria" w:hAnsi="Cambria" w:cs="Times New Roman"/>
+          <w:i/>
+        </w:rPr>
+        <w:t>output_directory</w:t>
+      </w:r>
+      <w:proofErr w:type="spellEnd"/>
+      <w:r>
+        <w:rPr>
+          <w:rStyle w:val="HTMLCode"/>
+          <w:rFonts w:ascii="Cambria" w:hAnsi="Cambria" w:cs="Times New Roman"/>
+          <w:i/>
+        </w:rPr>
+        <w:t>&gt;</w:t>
+      </w:r>
+    </w:p>
+    <w:p>
+      <w:pPr>
+        <w:rPr>
+          <w:rStyle w:val="HTMLCode"/>
+          <w:rFonts w:ascii="Cambria" w:hAnsi="Cambria" w:cs="Times New Roman"/>
+          <w:i/>
+        </w:rPr>
+      </w:pPr>
+    </w:p>
+    <w:p>
+      <w:pPr>
+        <w:rPr>
+          <w:rStyle w:val="HTMLCode"/>
+          <w:rFonts w:ascii="Cambria" w:hAnsi="Cambria" w:cs="Times New Roman"/>
+        </w:rPr>
+      </w:pPr>
+      <w:r>
+        <w:rPr>
+          <w:rStyle w:val="HTMLCode"/>
+          <w:rFonts w:ascii="Cambria" w:hAnsi="Cambria" w:cs="Times New Roman"/>
         </w:rPr>
         <w:t xml:space="preserve">To run fastQC, first let us load the module (I’m on a cluster, but you can also download fastQC from </w:t>
       </w:r>
-      <w:hyperlink r:id="rId13" w:history="1">
+      <w:hyperlink r:id="rId17" w:history="1">
         <w:r>
           <w:rPr>
             <w:rStyle w:val="Hyperlink"/>
@@ -1210,13 +2152,23 @@
         </w:rPr>
         <w:t xml:space="preserve"> load </w:t>
       </w:r>
+      <w:proofErr w:type="spellStart"/>
       <w:r>
         <w:rPr>
           <w:rStyle w:val="HTMLCode"/>
           <w:rFonts w:ascii="Cambria" w:hAnsi="Cambria" w:cs="Times New Roman"/>
           <w:i/>
         </w:rPr>
-        <w:t>fastqc/0.1</w:t>
+        <w:t>fastqc</w:t>
+      </w:r>
+      <w:proofErr w:type="spellEnd"/>
+      <w:r>
+        <w:rPr>
+          <w:rStyle w:val="HTMLCode"/>
+          <w:rFonts w:ascii="Cambria" w:hAnsi="Cambria" w:cs="Times New Roman"/>
+          <w:i/>
+        </w:rPr>
+        <w:t>/0.1</w:t>
       </w:r>
       <w:r>
         <w:rPr>
@@ -1269,6 +2221,7 @@
           <w:i/>
         </w:rPr>
       </w:pPr>
+      <w:proofErr w:type="spellStart"/>
       <w:proofErr w:type="gramStart"/>
       <w:r>
         <w:rPr>
@@ -1277,36 +2230,69 @@
         </w:rPr>
         <w:t>fastqc</w:t>
       </w:r>
+      <w:proofErr w:type="spellEnd"/>
       <w:proofErr w:type="gramEnd"/>
       <w:r>
         <w:rPr>
           <w:rFonts w:ascii="Cambria" w:hAnsi="Cambria"/>
           <w:i/>
         </w:rPr>
-        <w:t xml:space="preserve"> $in/&lt;input_file&gt; --outdir=$out</w:t>
-      </w:r>
-    </w:p>
-    <w:p>
-      <w:pPr>
+        <w:t xml:space="preserve"> $in/&lt;</w:t>
+      </w:r>
+      <w:proofErr w:type="spellStart"/>
+      <w:r>
         <w:rPr>
           <w:rFonts w:ascii="Cambria" w:hAnsi="Cambria"/>
           <w:i/>
         </w:rPr>
-      </w:pPr>
-    </w:p>
-    <w:p>
-      <w:pPr>
+        <w:t>input_file</w:t>
+      </w:r>
+      <w:proofErr w:type="spellEnd"/>
+      <w:r>
         <w:rPr>
           <w:rFonts w:ascii="Cambria" w:hAnsi="Cambria"/>
-        </w:rPr>
-      </w:pPr>
+          <w:i/>
+        </w:rPr>
+        <w:t>&gt; --</w:t>
+      </w:r>
+      <w:proofErr w:type="spellStart"/>
       <w:r>
         <w:rPr>
           <w:rFonts w:ascii="Cambria" w:hAnsi="Cambria"/>
+          <w:i/>
+        </w:rPr>
+        <w:t>outdir</w:t>
+      </w:r>
+      <w:proofErr w:type="spellEnd"/>
+      <w:r>
+        <w:rPr>
+          <w:rFonts w:ascii="Cambria" w:hAnsi="Cambria"/>
+          <w:i/>
+        </w:rPr>
+        <w:t>=$out</w:t>
+      </w:r>
+    </w:p>
+    <w:p>
+      <w:pPr>
+        <w:rPr>
+          <w:rFonts w:ascii="Cambria" w:hAnsi="Cambria"/>
+          <w:i/>
+        </w:rPr>
+      </w:pPr>
+    </w:p>
+    <w:p>
+      <w:pPr>
+        <w:rPr>
+          <w:rFonts w:ascii="Cambria" w:hAnsi="Cambria"/>
+        </w:rPr>
+      </w:pPr>
+      <w:r>
+        <w:rPr>
+          <w:rFonts w:ascii="Cambria" w:hAnsi="Cambria"/>
         </w:rPr>
         <w:t xml:space="preserve">Now we will have our results in the output directory. The document from </w:t>
       </w:r>
-      <w:hyperlink r:id="rId14" w:history="1">
+      <w:hyperlink r:id="rId18" w:history="1">
         <w:r>
           <w:rPr>
             <w:rStyle w:val="Hyperlink"/>
@@ -1331,6 +2317,23 @@
     </w:p>
     <w:p>
       <w:pPr>
+        <w:pStyle w:val="ListBullet"/>
+      </w:pPr>
+      <w:r>
+        <w:t xml:space="preserve">Batch implementation: </w:t>
+      </w:r>
+      <w:r>
+        <w:rPr>
+          <w:b/>
+        </w:rPr>
+        <w:t>run_fastqc.sh</w:t>
+      </w:r>
+      <w:r>
+        <w:t xml:space="preserve"> </w:t>
+      </w:r>
+    </w:p>
+    <w:p>
+      <w:pPr>
         <w:pStyle w:val="Heading2"/>
       </w:pPr>
       <w:r>
@@ -1356,27 +2359,69 @@
         <w:rPr>
           <w:rFonts w:ascii="Cambria" w:hAnsi="Cambria"/>
         </w:rPr>
-        <w:t xml:space="preserve"> This is because if you template is not long enough, the adapter sequences will be sequences right after the template ends. If this is the case, we will need to cut the adatpters with cutadapt. </w:t>
-      </w:r>
-    </w:p>
-    <w:p>
-      <w:pPr>
+        <w:t xml:space="preserve"> This is because if you template is not long enough, the adapter sequences will be sequences right after the template ends. If this is the case, we will need to cut the </w:t>
+      </w:r>
+      <w:proofErr w:type="spellStart"/>
+      <w:r>
         <w:rPr>
           <w:rFonts w:ascii="Cambria" w:hAnsi="Cambria"/>
         </w:rPr>
-      </w:pPr>
-    </w:p>
-    <w:p>
-      <w:pPr>
+        <w:t>adatpters</w:t>
+      </w:r>
+      <w:proofErr w:type="spellEnd"/>
+      <w:r>
         <w:rPr>
           <w:rFonts w:ascii="Cambria" w:hAnsi="Cambria"/>
         </w:rPr>
-      </w:pPr>
+        <w:t xml:space="preserve"> with </w:t>
+      </w:r>
+      <w:proofErr w:type="spellStart"/>
       <w:r>
         <w:rPr>
           <w:rFonts w:ascii="Cambria" w:hAnsi="Cambria"/>
         </w:rPr>
-        <w:t xml:space="preserve">If you don’t have cutadapt, install using:  </w:t>
+        <w:t>cutadapt</w:t>
+      </w:r>
+      <w:proofErr w:type="spellEnd"/>
+      <w:r>
+        <w:rPr>
+          <w:rFonts w:ascii="Cambria" w:hAnsi="Cambria"/>
+        </w:rPr>
+        <w:t xml:space="preserve">. </w:t>
+      </w:r>
+    </w:p>
+    <w:p>
+      <w:pPr>
+        <w:rPr>
+          <w:rFonts w:ascii="Cambria" w:hAnsi="Cambria"/>
+        </w:rPr>
+      </w:pPr>
+    </w:p>
+    <w:p>
+      <w:pPr>
+        <w:rPr>
+          <w:rFonts w:ascii="Cambria" w:hAnsi="Cambria"/>
+        </w:rPr>
+      </w:pPr>
+      <w:r>
+        <w:rPr>
+          <w:rFonts w:ascii="Cambria" w:hAnsi="Cambria"/>
+        </w:rPr>
+        <w:t xml:space="preserve">If you don’t have </w:t>
+      </w:r>
+      <w:proofErr w:type="spellStart"/>
+      <w:r>
+        <w:rPr>
+          <w:rFonts w:ascii="Cambria" w:hAnsi="Cambria"/>
+        </w:rPr>
+        <w:t>cutadapt</w:t>
+      </w:r>
+      <w:proofErr w:type="spellEnd"/>
+      <w:r>
+        <w:rPr>
+          <w:rFonts w:ascii="Cambria" w:hAnsi="Cambria"/>
+        </w:rPr>
+        <w:t xml:space="preserve">, install using:  </w:t>
       </w:r>
     </w:p>
     <w:p>
@@ -1413,28 +2458,51 @@
           <w:rFonts w:ascii="Cambria" w:hAnsi="Cambria"/>
           <w:i/>
         </w:rPr>
-        <w:t xml:space="preserve"> install cutadapt</w:t>
-      </w:r>
-    </w:p>
-    <w:p>
-      <w:pPr>
+        <w:t xml:space="preserve"> install </w:t>
+      </w:r>
+      <w:proofErr w:type="spellStart"/>
+      <w:r>
         <w:rPr>
           <w:rFonts w:ascii="Cambria" w:hAnsi="Cambria"/>
           <w:i/>
         </w:rPr>
-      </w:pPr>
+        <w:t>cutadapt</w:t>
+      </w:r>
+      <w:proofErr w:type="spellEnd"/>
     </w:p>
     <w:p>
       <w:pPr>
         <w:rPr>
           <w:rFonts w:ascii="Cambria" w:hAnsi="Cambria"/>
-        </w:rPr>
-      </w:pPr>
-      <w:r>
+          <w:i/>
+        </w:rPr>
+      </w:pPr>
+    </w:p>
+    <w:p>
+      <w:pPr>
         <w:rPr>
           <w:rFonts w:ascii="Cambria" w:hAnsi="Cambria"/>
         </w:rPr>
-        <w:t xml:space="preserve">To trim illumina single-ended indexed libraries: </w:t>
+      </w:pPr>
+      <w:r>
+        <w:rPr>
+          <w:rFonts w:ascii="Cambria" w:hAnsi="Cambria"/>
+        </w:rPr>
+        <w:t xml:space="preserve">To trim </w:t>
+      </w:r>
+      <w:proofErr w:type="spellStart"/>
+      <w:r>
+        <w:rPr>
+          <w:rFonts w:ascii="Cambria" w:hAnsi="Cambria"/>
+        </w:rPr>
+        <w:t>illumina</w:t>
+      </w:r>
+      <w:proofErr w:type="spellEnd"/>
+      <w:r>
+        <w:rPr>
+          <w:rFonts w:ascii="Cambria" w:hAnsi="Cambria"/>
+        </w:rPr>
+        <w:t xml:space="preserve"> single-ended indexed libraries: </w:t>
       </w:r>
     </w:p>
     <w:p>
@@ -1457,6 +2525,7 @@
           <w:i/>
         </w:rPr>
       </w:pPr>
+      <w:proofErr w:type="spellStart"/>
       <w:proofErr w:type="gramStart"/>
       <w:r>
         <w:rPr>
@@ -1465,6 +2534,7 @@
         </w:rPr>
         <w:t>cutadapt</w:t>
       </w:r>
+      <w:proofErr w:type="spellEnd"/>
       <w:proofErr w:type="gramEnd"/>
       <w:r>
         <w:rPr>
@@ -1527,7 +2597,21 @@
         <w:rPr>
           <w:rFonts w:ascii="Cambria" w:hAnsi="Cambria"/>
         </w:rPr>
-        <w:t xml:space="preserve"> to self: Rui’s mmPCR adapters has an additional ‘A’ at the beginning. So the read will be </w:t>
+        <w:t xml:space="preserve"> to self: </w:t>
+      </w:r>
+      <w:proofErr w:type="spellStart"/>
+      <w:r>
+        <w:rPr>
+          <w:rFonts w:ascii="Cambria" w:hAnsi="Cambria"/>
+        </w:rPr>
+        <w:t>Rui’s</w:t>
+      </w:r>
+      <w:proofErr w:type="spellEnd"/>
+      <w:r>
+        <w:rPr>
+          <w:rFonts w:ascii="Cambria" w:hAnsi="Cambria"/>
+        </w:rPr>
+        <w:t xml:space="preserve"> mmPCR adapters has an additional ‘A’ at the beginning. So the read will be </w:t>
       </w:r>
       <w:r>
         <w:rPr>
@@ -1556,7 +2640,21 @@
         <w:rPr>
           <w:rFonts w:ascii="Cambria" w:hAnsi="Cambria"/>
         </w:rPr>
-        <w:t xml:space="preserve">To run cutadapt on all files in a folder, use the script </w:t>
+        <w:t xml:space="preserve">To run </w:t>
+      </w:r>
+      <w:proofErr w:type="spellStart"/>
+      <w:r>
+        <w:rPr>
+          <w:rFonts w:ascii="Cambria" w:hAnsi="Cambria"/>
+        </w:rPr>
+        <w:t>cutadapt</w:t>
+      </w:r>
+      <w:proofErr w:type="spellEnd"/>
+      <w:r>
+        <w:rPr>
+          <w:rFonts w:ascii="Cambria" w:hAnsi="Cambria"/>
+        </w:rPr>
+        <w:t xml:space="preserve"> on all files in a folder, use the script </w:t>
       </w:r>
       <w:r>
         <w:rPr>
@@ -1586,7 +2684,7 @@
         </w:rPr>
         <w:t xml:space="preserve">If you don’t understand why adapters need to be trimmed, look </w:t>
       </w:r>
-      <w:hyperlink r:id="rId15" w:history="1">
+      <w:hyperlink r:id="rId19" w:history="1">
         <w:r>
           <w:rPr>
             <w:rStyle w:val="Hyperlink"/>
@@ -1618,16 +2716,569 @@
     </w:p>
     <w:p>
       <w:pPr>
-        <w:rPr>
-          <w:rFonts w:ascii="Cambria" w:hAnsi="Cambria"/>
-        </w:rPr>
-      </w:pPr>
-    </w:p>
-    <w:p>
-      <w:pPr>
         <w:pStyle w:val="Heading1"/>
       </w:pPr>
       <w:r>
+        <w:t xml:space="preserve">Picard </w:t>
+      </w:r>
+    </w:p>
+    <w:p>
+      <w:pPr>
+        <w:pStyle w:val="Heading2"/>
+      </w:pPr>
+      <w:r>
+        <w:t xml:space="preserve">Mark Duplicate </w:t>
+      </w:r>
+    </w:p>
+    <w:p>
+      <w:pPr>
+        <w:pBdr>
+          <w:top w:val="single" w:sz="4" w:space="1" w:color="auto"/>
+          <w:left w:val="single" w:sz="4" w:space="4" w:color="auto"/>
+          <w:bottom w:val="single" w:sz="4" w:space="1" w:color="auto"/>
+          <w:right w:val="single" w:sz="4" w:space="4" w:color="auto"/>
+        </w:pBdr>
+      </w:pPr>
+      <w:proofErr w:type="gramStart"/>
+      <w:r>
+        <w:t>java</w:t>
+      </w:r>
+      <w:proofErr w:type="gramEnd"/>
+      <w:r>
+        <w:t xml:space="preserve"> </w:t>
+      </w:r>
+      <w:r>
+        <w:t>-</w:t>
+      </w:r>
+      <w:r>
+        <w:t>Xmx4g</w:t>
+      </w:r>
+      <w:r>
+        <w:t xml:space="preserve"> </w:t>
+      </w:r>
+      <w:r>
+        <w:t xml:space="preserve">-jar MarkDuplicates.jar \ </w:t>
+      </w:r>
+    </w:p>
+    <w:p>
+      <w:pPr>
+        <w:pBdr>
+          <w:top w:val="single" w:sz="4" w:space="1" w:color="auto"/>
+          <w:left w:val="single" w:sz="4" w:space="4" w:color="auto"/>
+          <w:bottom w:val="single" w:sz="4" w:space="1" w:color="auto"/>
+          <w:right w:val="single" w:sz="4" w:space="4" w:color="auto"/>
+        </w:pBdr>
+      </w:pPr>
+      <w:r>
+        <w:t xml:space="preserve">    INPUT=</w:t>
+      </w:r>
+      <w:proofErr w:type="spellStart"/>
+      <w:r>
+        <w:t>sorted_reads.bam</w:t>
+      </w:r>
+      <w:proofErr w:type="spellEnd"/>
+      <w:r>
+        <w:t xml:space="preserve"> \ </w:t>
+      </w:r>
+    </w:p>
+    <w:p>
+      <w:pPr>
+        <w:pBdr>
+          <w:top w:val="single" w:sz="4" w:space="1" w:color="auto"/>
+          <w:left w:val="single" w:sz="4" w:space="4" w:color="auto"/>
+          <w:bottom w:val="single" w:sz="4" w:space="1" w:color="auto"/>
+          <w:right w:val="single" w:sz="4" w:space="4" w:color="auto"/>
+        </w:pBdr>
+      </w:pPr>
+      <w:r>
+        <w:t xml:space="preserve">    OUTPUT=</w:t>
+      </w:r>
+      <w:proofErr w:type="spellStart"/>
+      <w:r>
+        <w:t>dedup_reads.bam</w:t>
+      </w:r>
+      <w:proofErr w:type="spellEnd"/>
+      <w:r>
+        <w:t xml:space="preserve"> \</w:t>
+      </w:r>
+    </w:p>
+    <w:p>
+      <w:pPr>
+        <w:pBdr>
+          <w:top w:val="single" w:sz="4" w:space="1" w:color="auto"/>
+          <w:left w:val="single" w:sz="4" w:space="4" w:color="auto"/>
+          <w:bottom w:val="single" w:sz="4" w:space="1" w:color="auto"/>
+          <w:right w:val="single" w:sz="4" w:space="4" w:color="auto"/>
+        </w:pBdr>
+      </w:pPr>
+      <w:r>
+        <w:t xml:space="preserve">    METRICS_FILE=metrics.txt</w:t>
+      </w:r>
+    </w:p>
+    <w:p>
+      <w:pPr>
+        <w:pStyle w:val="ListBullet"/>
+      </w:pPr>
+      <w:r>
+        <w:t xml:space="preserve">Batch implementation: </w:t>
+      </w:r>
+      <w:r>
+        <w:rPr>
+          <w:b/>
+        </w:rPr>
+        <w:t>mark_duplicates_picard.sh</w:t>
+      </w:r>
+    </w:p>
+    <w:p>
+      <w:pPr>
+        <w:pStyle w:val="ListBullet"/>
+      </w:pPr>
+      <w:r>
+        <w:t xml:space="preserve">More information: GATK mark duplicates </w:t>
+      </w:r>
+      <w:hyperlink r:id="rId20" w:history="1">
+        <w:r>
+          <w:rPr>
+            <w:rStyle w:val="Hyperlink"/>
+          </w:rPr>
+          <w:t>tutorial</w:t>
+        </w:r>
+      </w:hyperlink>
+      <w:r>
+        <w:t xml:space="preserve"> </w:t>
+      </w:r>
+    </w:p>
+    <w:p>
+      <w:pPr>
+        <w:pStyle w:val="Heading1"/>
+      </w:pPr>
+      <w:r>
+        <w:t xml:space="preserve">HTSeq </w:t>
+      </w:r>
+    </w:p>
+    <w:p>
+      <w:r>
+        <w:t xml:space="preserve">HTSeq is a python package that provides tools </w:t>
+      </w:r>
+      <w:r>
+        <w:t xml:space="preserve">manipulate </w:t>
+      </w:r>
+      <w:proofErr w:type="spellStart"/>
+      <w:r>
+        <w:t>sam</w:t>
+      </w:r>
+      <w:proofErr w:type="spellEnd"/>
+      <w:r>
+        <w:t xml:space="preserve"> files and </w:t>
+      </w:r>
+      <w:proofErr w:type="spellStart"/>
+      <w:r>
+        <w:t>fastq</w:t>
+      </w:r>
+      <w:proofErr w:type="spellEnd"/>
+      <w:r>
+        <w:t xml:space="preserve"> files. Below is a summary of some of its important functionalities. </w:t>
+      </w:r>
+    </w:p>
+    <w:p>
+      <w:pPr>
+        <w:pStyle w:val="Heading2"/>
+      </w:pPr>
+      <w:r>
+        <w:t>Sam Quality Con</w:t>
+      </w:r>
+      <w:r>
+        <w:t>trol with HTS</w:t>
+      </w:r>
+      <w:r>
+        <w:t>eq-</w:t>
+      </w:r>
+      <w:proofErr w:type="spellStart"/>
+      <w:r>
+        <w:t>qa</w:t>
+      </w:r>
+      <w:proofErr w:type="spellEnd"/>
+      <w:r>
+        <w:t xml:space="preserve"> </w:t>
+      </w:r>
+    </w:p>
+    <w:p>
+      <w:r>
+        <w:t>TBD</w:t>
+      </w:r>
+    </w:p>
+    <w:p/>
+    <w:p>
+      <w:pPr>
+        <w:pStyle w:val="Heading2"/>
+      </w:pPr>
+      <w:r>
+        <w:t>Count Features with HTSeq-count</w:t>
+      </w:r>
+    </w:p>
+    <w:p>
+      <w:pPr>
+        <w:pStyle w:val="ListBullet"/>
+      </w:pPr>
+      <w:r>
+        <w:t>--</w:t>
+      </w:r>
+      <w:proofErr w:type="spellStart"/>
+      <w:proofErr w:type="gramStart"/>
+      <w:r>
+        <w:t>idattr</w:t>
+      </w:r>
+      <w:proofErr w:type="spellEnd"/>
+      <w:proofErr w:type="gramEnd"/>
+      <w:r>
+        <w:t>=&lt;</w:t>
+      </w:r>
+      <w:proofErr w:type="spellStart"/>
+      <w:r>
+        <w:t>gene_name</w:t>
+      </w:r>
+      <w:proofErr w:type="spellEnd"/>
+      <w:r>
+        <w:t>/</w:t>
+      </w:r>
+      <w:proofErr w:type="spellStart"/>
+      <w:r>
+        <w:t>gene_Id</w:t>
+      </w:r>
+      <w:proofErr w:type="spellEnd"/>
+      <w:r>
+        <w:t>&gt;</w:t>
+      </w:r>
+    </w:p>
+    <w:p>
+      <w:pPr>
+        <w:pStyle w:val="ListBullet"/>
+        <w:tabs>
+          <w:tab w:val="clear" w:pos="360"/>
+          <w:tab w:val="num" w:pos="720"/>
+        </w:tabs>
+        <w:ind w:left="720"/>
+      </w:pPr>
+      <w:proofErr w:type="spellStart"/>
+      <w:proofErr w:type="gramStart"/>
+      <w:r>
+        <w:t>gene</w:t>
+      </w:r>
+      <w:proofErr w:type="gramEnd"/>
+      <w:r>
+        <w:t>_name</w:t>
+      </w:r>
+      <w:proofErr w:type="spellEnd"/>
+      <w:r>
+        <w:t xml:space="preserve">: e.g.  </w:t>
+      </w:r>
+      <w:r>
+        <w:t>DDX11L1</w:t>
+      </w:r>
+    </w:p>
+    <w:p>
+      <w:pPr>
+        <w:pStyle w:val="ListBullet"/>
+        <w:tabs>
+          <w:tab w:val="clear" w:pos="360"/>
+          <w:tab w:val="num" w:pos="720"/>
+        </w:tabs>
+        <w:ind w:left="720"/>
+      </w:pPr>
+      <w:proofErr w:type="spellStart"/>
+      <w:proofErr w:type="gramStart"/>
+      <w:r>
+        <w:t>gene</w:t>
+      </w:r>
+      <w:proofErr w:type="gramEnd"/>
+      <w:r>
+        <w:t>_id</w:t>
+      </w:r>
+      <w:proofErr w:type="spellEnd"/>
+      <w:r>
+        <w:t xml:space="preserve">: e.g. </w:t>
+      </w:r>
+      <w:r>
+        <w:t>ENSG00000223972</w:t>
+      </w:r>
+    </w:p>
+    <w:p>
+      <w:pPr>
+        <w:pStyle w:val="ListBullet"/>
+      </w:pPr>
+      <w:r>
+        <w:t>--</w:t>
+      </w:r>
+      <w:proofErr w:type="gramStart"/>
+      <w:r>
+        <w:t>format</w:t>
+      </w:r>
+      <w:proofErr w:type="gramEnd"/>
+      <w:r>
+        <w:t>=&lt;</w:t>
+      </w:r>
+      <w:proofErr w:type="spellStart"/>
+      <w:r>
+        <w:t>sam</w:t>
+      </w:r>
+      <w:proofErr w:type="spellEnd"/>
+      <w:r>
+        <w:t>/bam&gt;</w:t>
+      </w:r>
+    </w:p>
+    <w:p>
+      <w:pPr>
+        <w:pStyle w:val="ListBullet"/>
+      </w:pPr>
+      <w:r>
+        <w:t>--</w:t>
+      </w:r>
+      <w:proofErr w:type="gramStart"/>
+      <w:r>
+        <w:t>stranded</w:t>
+      </w:r>
+      <w:proofErr w:type="gramEnd"/>
+      <w:r>
+        <w:t>=&lt;yes/no/reverse&gt;</w:t>
+      </w:r>
+    </w:p>
+    <w:p>
+      <w:pPr>
+        <w:pStyle w:val="ListBullet"/>
+        <w:numPr>
+          <w:ilvl w:val="0"/>
+          <w:numId w:val="0"/>
+        </w:numPr>
+        <w:ind w:left="360" w:hanging="360"/>
+      </w:pPr>
+    </w:p>
+    <w:p>
+      <w:pPr>
+        <w:pStyle w:val="Heading3"/>
+      </w:pPr>
+      <w:r>
+        <w:t xml:space="preserve">More information </w:t>
+      </w:r>
+    </w:p>
+    <w:p>
+      <w:pPr>
+        <w:pStyle w:val="ListBullet"/>
+      </w:pPr>
+      <w:r>
+        <w:t xml:space="preserve">HTSeq-count: </w:t>
+      </w:r>
+      <w:hyperlink r:id="rId21" w:history="1">
+        <w:r>
+          <w:rPr>
+            <w:rStyle w:val="Hyperlink"/>
+          </w:rPr>
+          <w:t>link</w:t>
+        </w:r>
+      </w:hyperlink>
+    </w:p>
+    <w:p>
+      <w:pPr>
+        <w:pStyle w:val="ListBullet"/>
+      </w:pPr>
+      <w:r>
+        <w:t xml:space="preserve">Ensemble GFF specs: </w:t>
+      </w:r>
+      <w:hyperlink r:id="rId22" w:history="1">
+        <w:r>
+          <w:rPr>
+            <w:rStyle w:val="Hyperlink"/>
+          </w:rPr>
+          <w:t>link</w:t>
+        </w:r>
+      </w:hyperlink>
+    </w:p>
+    <w:p>
+      <w:pPr>
+        <w:pStyle w:val="ListBullet"/>
+      </w:pPr>
+      <w:r>
+        <w:t xml:space="preserve">Sanger GFF definition (more detailed): </w:t>
+      </w:r>
+      <w:hyperlink r:id="rId23" w:anchor="t_2" w:history="1">
+        <w:r>
+          <w:rPr>
+            <w:rStyle w:val="Hyperlink"/>
+          </w:rPr>
+          <w:t>link</w:t>
+        </w:r>
+      </w:hyperlink>
+    </w:p>
+    <w:p/>
+    <w:p>
+      <w:pPr>
+        <w:pStyle w:val="Heading1"/>
+      </w:pPr>
+      <w:r>
+        <w:t xml:space="preserve">Samtools </w:t>
+      </w:r>
+    </w:p>
+    <w:p/>
+    <w:p>
+      <w:pPr>
+        <w:pStyle w:val="Heading2"/>
+      </w:pPr>
+      <w:r>
+        <w:t>Converting Bam Format to Pileup Format</w:t>
+      </w:r>
+    </w:p>
+    <w:p/>
+    <w:p>
+      <w:pPr>
+        <w:pBdr>
+          <w:top w:val="single" w:sz="4" w:space="1" w:color="auto"/>
+          <w:left w:val="single" w:sz="4" w:space="4" w:color="auto"/>
+          <w:bottom w:val="single" w:sz="4" w:space="1" w:color="auto"/>
+          <w:right w:val="single" w:sz="4" w:space="4" w:color="auto"/>
+        </w:pBdr>
+      </w:pPr>
+      <w:proofErr w:type="gramStart"/>
+      <w:r>
+        <w:t>samtools</w:t>
+      </w:r>
+      <w:proofErr w:type="gramEnd"/>
+      <w:r>
+        <w:t xml:space="preserve"> </w:t>
+      </w:r>
+      <w:proofErr w:type="spellStart"/>
+      <w:r>
+        <w:t>mpileup</w:t>
+      </w:r>
+      <w:proofErr w:type="spellEnd"/>
+      <w:r>
+        <w:t xml:space="preserve"> -B -f &lt;</w:t>
+      </w:r>
+      <w:proofErr w:type="spellStart"/>
+      <w:r>
+        <w:t>genome.fa</w:t>
+      </w:r>
+      <w:proofErr w:type="spellEnd"/>
+      <w:r>
+        <w:t>&gt;</w:t>
+      </w:r>
+      <w:r>
+        <w:t xml:space="preserve"> </w:t>
+      </w:r>
+      <w:r>
+        <w:t>&lt;bam&gt;</w:t>
+      </w:r>
+      <w:r>
+        <w:t xml:space="preserve">&gt; </w:t>
+      </w:r>
+      <w:r>
+        <w:t>&lt;</w:t>
+      </w:r>
+      <w:proofErr w:type="spellStart"/>
+      <w:r>
+        <w:t>output.pileup</w:t>
+      </w:r>
+      <w:proofErr w:type="spellEnd"/>
+      <w:r>
+        <w:t xml:space="preserve">&gt; </w:t>
+      </w:r>
+    </w:p>
+    <w:p/>
+    <w:p>
+      <w:pPr>
+        <w:pStyle w:val="ListBullet"/>
+      </w:pPr>
+      <w:r>
+        <w:t>-B</w:t>
+      </w:r>
+      <w:r>
+        <w:tab/>
+      </w:r>
+      <w:r>
+        <w:t xml:space="preserve">Disable probabilistic realignment for the computation of base alignment quality (BAQ). BAQ is the </w:t>
+      </w:r>
+      <w:proofErr w:type="spellStart"/>
+      <w:r>
+        <w:t>Phred</w:t>
+      </w:r>
+      <w:proofErr w:type="spellEnd"/>
+      <w:r>
+        <w:t>-scaled probability of a read base being misaligned. Applying this option greatly helps to reduce false SNPs caused by misalignments.</w:t>
+      </w:r>
+    </w:p>
+    <w:p>
+      <w:pPr>
+        <w:pStyle w:val="ListBullet"/>
+      </w:pPr>
+      <w:r>
+        <w:t>-</w:t>
+      </w:r>
+      <w:proofErr w:type="gramStart"/>
+      <w:r>
+        <w:t>f</w:t>
+      </w:r>
+      <w:proofErr w:type="gramEnd"/>
+      <w:r>
+        <w:t xml:space="preserve"> [f]</w:t>
+      </w:r>
+      <w:proofErr w:type="spellStart"/>
+      <w:r>
+        <w:t>aidx</w:t>
+      </w:r>
+      <w:proofErr w:type="spellEnd"/>
+      <w:r>
+        <w:t xml:space="preserve"> indexed </w:t>
+      </w:r>
+      <w:proofErr w:type="spellStart"/>
+      <w:r>
+        <w:t>genome.fa</w:t>
+      </w:r>
+      <w:proofErr w:type="spellEnd"/>
+      <w:r>
+        <w:t xml:space="preserve"> file</w:t>
+      </w:r>
+    </w:p>
+    <w:p>
+      <w:pPr>
+        <w:pStyle w:val="ListBullet"/>
+      </w:pPr>
+      <w:r>
+        <w:t xml:space="preserve">Run over a directory: </w:t>
+      </w:r>
+      <w:r>
+        <w:rPr>
+          <w:b/>
+        </w:rPr>
+        <w:t>bam2pileup.sh</w:t>
+      </w:r>
+    </w:p>
+    <w:p>
+      <w:pPr>
+        <w:rPr>
+          <w:rFonts w:asciiTheme="majorHAnsi" w:eastAsiaTheme="majorEastAsia" w:hAnsiTheme="majorHAnsi" w:cstheme="majorBidi"/>
+          <w:b/>
+          <w:bCs/>
+          <w:color w:val="345A8A" w:themeColor="accent1" w:themeShade="B5"/>
+          <w:sz w:val="32"/>
+          <w:szCs w:val="32"/>
+        </w:rPr>
+      </w:pPr>
+      <w:r>
+        <w:br w:type="page"/>
+      </w:r>
+    </w:p>
+    <w:p>
+      <w:pPr>
+        <w:pStyle w:val="Title"/>
+        <w:jc w:val="center"/>
+      </w:pPr>
+      <w:r>
+        <w:t>Protocols</w:t>
+      </w:r>
+    </w:p>
+    <w:p>
+      <w:pPr>
+        <w:pStyle w:val="Heading1"/>
+      </w:pPr>
+      <w:r>
         <w:t xml:space="preserve">Calling Variants using Bowtie2 + Samtools </w:t>
       </w:r>
     </w:p>
@@ -1644,7 +3295,7 @@
       <w:r>
         <w:t xml:space="preserve">In order to call variants, the first step is to align the short reads to the reference genome. In this case, we will be using Bowtie2 as our aligner. For a description of Bowtie2, click </w:t>
       </w:r>
-      <w:hyperlink r:id="rId16" w:history="1">
+      <w:hyperlink r:id="rId24" w:history="1">
         <w:r>
           <w:rPr>
             <w:rStyle w:val="Hyperlink"/>
@@ -1659,7 +3310,15 @@
     <w:p/>
     <w:p>
       <w:r>
-        <w:t xml:space="preserve">I am using Bowtie2 on the Stanford scg cluster, so I first login to a large memory node and load bowtie using: </w:t>
+        <w:t xml:space="preserve">I am using Bowtie2 on the Stanford </w:t>
+      </w:r>
+      <w:proofErr w:type="spellStart"/>
+      <w:r>
+        <w:t>scg</w:t>
+      </w:r>
+      <w:proofErr w:type="spellEnd"/>
+      <w:r>
+        <w:t xml:space="preserve"> cluster, so I first login to a large memory node and load bowtie using: </w:t>
       </w:r>
     </w:p>
     <w:p/>
@@ -1675,13 +3334,23 @@
       <w:r>
         <w:t xml:space="preserve">$ </w:t>
       </w:r>
+      <w:proofErr w:type="spellStart"/>
       <w:proofErr w:type="gramStart"/>
       <w:r>
         <w:t>ssh</w:t>
       </w:r>
-      <w:proofErr w:type="gramEnd"/>
-      <w:r>
-        <w:t xml:space="preserve"> &lt;user_id&gt;@greenie</w:t>
+      <w:proofErr w:type="spellEnd"/>
+      <w:proofErr w:type="gramEnd"/>
+      <w:r>
+        <w:t xml:space="preserve"> &lt;</w:t>
+      </w:r>
+      <w:proofErr w:type="spellStart"/>
+      <w:r>
+        <w:t>user_id</w:t>
+      </w:r>
+      <w:proofErr w:type="spellEnd"/>
+      <w:r>
+        <w:t>&gt;@greenie</w:t>
       </w:r>
     </w:p>
     <w:p>
@@ -1736,13 +3405,29 @@
         <w:t xml:space="preserve"> -U</w:t>
       </w:r>
       <w:r>
-        <w:t xml:space="preserve"> &lt;input_fastq_files&gt;</w:t>
+        <w:t xml:space="preserve"> &lt;</w:t>
+      </w:r>
+      <w:proofErr w:type="spellStart"/>
+      <w:r>
+        <w:t>input_fastq_files</w:t>
+      </w:r>
+      <w:proofErr w:type="spellEnd"/>
+      <w:r>
+        <w:t>&gt;</w:t>
       </w:r>
       <w:r>
         <w:t xml:space="preserve"> </w:t>
       </w:r>
       <w:r>
-        <w:t>-S &lt;output_sam_files&gt;</w:t>
+        <w:t>-S &lt;</w:t>
+      </w:r>
+      <w:proofErr w:type="spellStart"/>
+      <w:r>
+        <w:t>output_sam_files</w:t>
+      </w:r>
+      <w:proofErr w:type="spellEnd"/>
+      <w:r>
+        <w:t>&gt;</w:t>
       </w:r>
     </w:p>
     <w:p/>
@@ -1766,7 +3451,15 @@
       <w:proofErr w:type="gramEnd"/>
       <w:r>
         <w:tab/>
-        <w:t xml:space="preserve">indicates this command line input is the bowtie2 inde[x]. </w:t>
+        <w:t xml:space="preserve">indicates this command line input is the bowtie2 </w:t>
+      </w:r>
+      <w:proofErr w:type="spellStart"/>
+      <w:r>
+        <w:t>inde</w:t>
+      </w:r>
+      <w:proofErr w:type="spellEnd"/>
+      <w:r>
+        <w:t xml:space="preserve">[x]. </w:t>
       </w:r>
     </w:p>
     <w:p>
@@ -1789,12 +3482,30 @@
       <w:r>
         <w:t>U]</w:t>
       </w:r>
+      <w:proofErr w:type="spellStart"/>
       <w:r>
         <w:t>npaired</w:t>
       </w:r>
-      <w:proofErr w:type="gramEnd"/>
-      <w:r>
-        <w:t xml:space="preserve"> reads to be aligned, e.g. lane1.fq,lane2.fq,lane3.fq,lane4.fq. Reads may be a mix of different lengths. If - is specified, bowtie2 gets the reads from the "standard in" or "stdin" filehandle.</w:t>
+      <w:proofErr w:type="spellEnd"/>
+      <w:proofErr w:type="gramEnd"/>
+      <w:r>
+        <w:t xml:space="preserve"> reads to be aligned, e.g. lane1.fq,lane2.fq,lane3.fq,lane4.fq. Reads may be a mix of different lengths. If - is specified, bowtie2 gets the reads from the "standard in" or "</w:t>
+      </w:r>
+      <w:proofErr w:type="spellStart"/>
+      <w:r>
+        <w:t>stdin</w:t>
+      </w:r>
+      <w:proofErr w:type="spellEnd"/>
+      <w:r>
+        <w:t xml:space="preserve">" </w:t>
+      </w:r>
+      <w:proofErr w:type="spellStart"/>
+      <w:r>
+        <w:t>filehandle</w:t>
+      </w:r>
+      <w:proofErr w:type="spellEnd"/>
+      <w:r>
+        <w:t>.</w:t>
       </w:r>
     </w:p>
     <w:p>
@@ -1833,13 +3544,26 @@
           <w:right w:val="single" w:sz="4" w:space="4" w:color="auto"/>
         </w:pBdr>
       </w:pPr>
+      <w:proofErr w:type="spellStart"/>
       <w:proofErr w:type="gramStart"/>
       <w:r>
         <w:t>fastq</w:t>
       </w:r>
       <w:proofErr w:type="gramEnd"/>
       <w:r>
-        <w:t xml:space="preserve">_dir=&lt;directory_to_fastq&gt; </w:t>
+        <w:t>_dir</w:t>
+      </w:r>
+      <w:proofErr w:type="spellEnd"/>
+      <w:r>
+        <w:t>=&lt;</w:t>
+      </w:r>
+      <w:proofErr w:type="spellStart"/>
+      <w:r>
+        <w:t>directory_to_fastq</w:t>
+      </w:r>
+      <w:proofErr w:type="spellEnd"/>
+      <w:r>
+        <w:t xml:space="preserve">&gt; </w:t>
       </w:r>
     </w:p>
     <w:p>
@@ -1851,13 +3575,26 @@
           <w:right w:val="single" w:sz="4" w:space="4" w:color="auto"/>
         </w:pBdr>
       </w:pPr>
+      <w:proofErr w:type="spellStart"/>
       <w:proofErr w:type="gramStart"/>
       <w:r>
         <w:t>sam</w:t>
       </w:r>
       <w:proofErr w:type="gramEnd"/>
       <w:r>
-        <w:t>_dir=&lt;directory_to_sam&gt;</w:t>
+        <w:t>_dir</w:t>
+      </w:r>
+      <w:proofErr w:type="spellEnd"/>
+      <w:r>
+        <w:t>=&lt;</w:t>
+      </w:r>
+      <w:proofErr w:type="spellStart"/>
+      <w:r>
+        <w:t>directory_to_sam</w:t>
+      </w:r>
+      <w:proofErr w:type="spellEnd"/>
+      <w:r>
+        <w:t>&gt;</w:t>
       </w:r>
     </w:p>
     <w:p>
@@ -1869,13 +3606,26 @@
           <w:right w:val="single" w:sz="4" w:space="4" w:color="auto"/>
         </w:pBdr>
       </w:pPr>
+      <w:proofErr w:type="spellStart"/>
       <w:proofErr w:type="gramStart"/>
       <w:r>
         <w:t>index</w:t>
       </w:r>
       <w:proofErr w:type="gramEnd"/>
       <w:r>
-        <w:t>_dir=&lt;directory_to_bowtie_index&gt;</w:t>
+        <w:t>_dir</w:t>
+      </w:r>
+      <w:proofErr w:type="spellEnd"/>
+      <w:r>
+        <w:t>=&lt;</w:t>
+      </w:r>
+      <w:proofErr w:type="spellStart"/>
+      <w:r>
+        <w:t>directory_to_bowtie_index</w:t>
+      </w:r>
+      <w:proofErr w:type="spellEnd"/>
+      <w:r>
+        <w:t>&gt;</w:t>
       </w:r>
     </w:p>
     <w:p>
@@ -1887,13 +3637,26 @@
           <w:right w:val="single" w:sz="4" w:space="4" w:color="auto"/>
         </w:pBdr>
       </w:pPr>
+      <w:proofErr w:type="spellStart"/>
       <w:proofErr w:type="gramStart"/>
       <w:r>
         <w:t>log</w:t>
       </w:r>
       <w:proofErr w:type="gramEnd"/>
       <w:r>
-        <w:t xml:space="preserve">_dir=&lt;directory_to_logs&gt; </w:t>
+        <w:t>_dir</w:t>
+      </w:r>
+      <w:proofErr w:type="spellEnd"/>
+      <w:r>
+        <w:t>=&lt;</w:t>
+      </w:r>
+      <w:proofErr w:type="spellStart"/>
+      <w:r>
+        <w:t>directory_to_logs</w:t>
+      </w:r>
+      <w:proofErr w:type="spellEnd"/>
+      <w:r>
+        <w:t xml:space="preserve">&gt; </w:t>
       </w:r>
     </w:p>
     <w:p/>
@@ -1918,16 +3681,88 @@
       </w:r>
       <w:proofErr w:type="gramEnd"/>
       <w:r>
-        <w:t xml:space="preserve"> -x $index_di</w:t>
-      </w:r>
-      <w:r>
-        <w:t xml:space="preserve">r/&lt;index_basename&gt; -U $fastq_dir/&lt;fastq_file&gt; -S $sam_dir/&lt;sam_file&gt; 2&gt;&lt;log_file&gt; </w:t>
-      </w:r>
-    </w:p>
-    <w:p/>
-    <w:p>
-      <w:r>
-        <w:t xml:space="preserve">The last part of the command “2&gt; &lt;log_file&gt;” redirects stderr to a log file for later reference. </w:t>
+        <w:t xml:space="preserve"> -x $</w:t>
+      </w:r>
+      <w:proofErr w:type="spellStart"/>
+      <w:r>
+        <w:t>index_di</w:t>
+      </w:r>
+      <w:r>
+        <w:t>r</w:t>
+      </w:r>
+      <w:proofErr w:type="spellEnd"/>
+      <w:r>
+        <w:t>/&lt;</w:t>
+      </w:r>
+      <w:proofErr w:type="spellStart"/>
+      <w:r>
+        <w:t>index_basename</w:t>
+      </w:r>
+      <w:proofErr w:type="spellEnd"/>
+      <w:r>
+        <w:t>&gt; -U $</w:t>
+      </w:r>
+      <w:proofErr w:type="spellStart"/>
+      <w:r>
+        <w:t>fastq_dir</w:t>
+      </w:r>
+      <w:proofErr w:type="spellEnd"/>
+      <w:r>
+        <w:t>/&lt;</w:t>
+      </w:r>
+      <w:proofErr w:type="spellStart"/>
+      <w:r>
+        <w:t>fastq_file</w:t>
+      </w:r>
+      <w:proofErr w:type="spellEnd"/>
+      <w:r>
+        <w:t>&gt; -S $</w:t>
+      </w:r>
+      <w:proofErr w:type="spellStart"/>
+      <w:r>
+        <w:t>sam_dir</w:t>
+      </w:r>
+      <w:proofErr w:type="spellEnd"/>
+      <w:r>
+        <w:t>/&lt;</w:t>
+      </w:r>
+      <w:proofErr w:type="spellStart"/>
+      <w:r>
+        <w:t>sam_file</w:t>
+      </w:r>
+      <w:proofErr w:type="spellEnd"/>
+      <w:r>
+        <w:t>&gt; 2&gt;&lt;</w:t>
+      </w:r>
+      <w:proofErr w:type="spellStart"/>
+      <w:r>
+        <w:t>log_file</w:t>
+      </w:r>
+      <w:proofErr w:type="spellEnd"/>
+      <w:r>
+        <w:t xml:space="preserve">&gt; </w:t>
+      </w:r>
+    </w:p>
+    <w:p/>
+    <w:p>
+      <w:r>
+        <w:t>The last part of the command “2&gt; &lt;</w:t>
+      </w:r>
+      <w:proofErr w:type="spellStart"/>
+      <w:r>
+        <w:t>log_file</w:t>
+      </w:r>
+      <w:proofErr w:type="spellEnd"/>
+      <w:r>
+        <w:t xml:space="preserve">&gt;” redirects </w:t>
+      </w:r>
+      <w:proofErr w:type="spellStart"/>
+      <w:r>
+        <w:t>stderr</w:t>
+      </w:r>
+      <w:proofErr w:type="spellEnd"/>
+      <w:r>
+        <w:t xml:space="preserve"> to a log file for later reference. </w:t>
       </w:r>
     </w:p>
     <w:p/>
@@ -2042,7 +3877,7 @@
       <w:r>
         <w:t>Bowtie2 manual (</w:t>
       </w:r>
-      <w:hyperlink r:id="rId17" w:history="1">
+      <w:hyperlink r:id="rId25" w:history="1">
         <w:r>
           <w:rPr>
             <w:rStyle w:val="Hyperlink"/>
@@ -2080,7 +3915,15 @@
     </w:p>
     <w:p>
       <w:r>
-        <w:t xml:space="preserve">After alignment has finished, the resultant sam files need to sorted and compressed using: </w:t>
+        <w:t xml:space="preserve">After alignment has finished, the resultant </w:t>
+      </w:r>
+      <w:proofErr w:type="spellStart"/>
+      <w:r>
+        <w:t>sam</w:t>
+      </w:r>
+      <w:proofErr w:type="spellEnd"/>
+      <w:r>
+        <w:t xml:space="preserve"> files need to sorted and compressed using: </w:t>
       </w:r>
     </w:p>
     <w:p/>
@@ -2099,17 +3942,27 @@
       </w:r>
       <w:proofErr w:type="gramEnd"/>
       <w:r>
-        <w:t xml:space="preserve"> view -bS </w:t>
-      </w:r>
+        <w:t xml:space="preserve"> view -</w:t>
+      </w:r>
+      <w:proofErr w:type="spellStart"/>
+      <w:r>
+        <w:t>bS</w:t>
+      </w:r>
+      <w:proofErr w:type="spellEnd"/>
       <w:r>
         <w:t xml:space="preserve"> </w:t>
       </w:r>
       <w:r>
+        <w:t xml:space="preserve"> </w:t>
+      </w:r>
+      <w:r>
         <w:t>&lt;</w:t>
       </w:r>
+      <w:proofErr w:type="spellStart"/>
       <w:r>
         <w:t>sam_file</w:t>
       </w:r>
+      <w:proofErr w:type="spellEnd"/>
       <w:r>
         <w:t>&gt;</w:t>
       </w:r>
@@ -2117,13 +3970,29 @@
         <w:t xml:space="preserve"> | samtools sort - </w:t>
       </w:r>
       <w:r>
-        <w:t xml:space="preserve">&lt;bam_file_prefix&gt; </w:t>
-      </w:r>
-    </w:p>
-    <w:p/>
-    <w:p>
-      <w:r>
-        <w:t xml:space="preserve">The dash (-) tells samtools to take stdin as input. </w:t>
+        <w:t>&lt;</w:t>
+      </w:r>
+      <w:proofErr w:type="spellStart"/>
+      <w:r>
+        <w:t>bam_file_prefix</w:t>
+      </w:r>
+      <w:proofErr w:type="spellEnd"/>
+      <w:r>
+        <w:t xml:space="preserve">&gt; </w:t>
+      </w:r>
+    </w:p>
+    <w:p/>
+    <w:p>
+      <w:r>
+        <w:t xml:space="preserve">The dash (-) tells samtools to take </w:t>
+      </w:r>
+      <w:proofErr w:type="spellStart"/>
+      <w:r>
+        <w:t>stdin</w:t>
+      </w:r>
+      <w:proofErr w:type="spellEnd"/>
+      <w:r>
+        <w:t xml:space="preserve"> as input. </w:t>
       </w:r>
     </w:p>
     <w:p/>
@@ -2148,7 +4017,15 @@
       </w:r>
       <w:proofErr w:type="gramEnd"/>
       <w:r>
-        <w:t xml:space="preserve"> view -bS 020311-1_S40_L001_R1_001.sam | samtools sort - 020311-1_S40_L001_R1_001.sorted</w:t>
+        <w:t xml:space="preserve"> view -</w:t>
+      </w:r>
+      <w:proofErr w:type="spellStart"/>
+      <w:r>
+        <w:t>bS</w:t>
+      </w:r>
+      <w:proofErr w:type="spellEnd"/>
+      <w:r>
+        <w:t xml:space="preserve"> 020311-1_S40_L001_R1_001.sam | samtools sort - 020311-1_S40_L001_R1_001.sorted</w:t>
       </w:r>
     </w:p>
     <w:p/>
@@ -2192,6 +4069,7 @@
         </w:rPr>
         <w:t>[</w:t>
       </w:r>
+      <w:proofErr w:type="spellStart"/>
       <w:proofErr w:type="gramStart"/>
       <w:r>
         <w:rPr>
@@ -2222,7 +4100,16 @@
           <w:color w:val="333333"/>
           <w:bdr w:val="none" w:sz="0" w:space="0" w:color="auto" w:frame="1"/>
         </w:rPr>
-        <w:t>_read] EOF marker is absent. The input is probably truncated.</w:t>
+        <w:t>_read</w:t>
+      </w:r>
+      <w:proofErr w:type="spellEnd"/>
+      <w:r>
+        <w:rPr>
+          <w:rFonts w:ascii="Cambria" w:hAnsi="Cambria"/>
+          <w:color w:val="333333"/>
+          <w:bdr w:val="none" w:sz="0" w:space="0" w:color="auto" w:frame="1"/>
+        </w:rPr>
+        <w:t>] EOF marker is absent. The input is probably truncated.</w:t>
       </w:r>
     </w:p>
     <w:p/>
@@ -2259,7 +4146,15 @@
     </w:p>
     <w:p>
       <w:r>
-        <w:t xml:space="preserve">In this pipeline we will use the Mpileup command in Samtools to call genotype likelihoods or to call variants. </w:t>
+        <w:t xml:space="preserve">In this pipeline we will use the </w:t>
+      </w:r>
+      <w:proofErr w:type="spellStart"/>
+      <w:r>
+        <w:t>Mpileup</w:t>
+      </w:r>
+      <w:proofErr w:type="spellEnd"/>
+      <w:r>
+        <w:t xml:space="preserve"> command in Samtools to call genotype likelihoods or to call variants. </w:t>
       </w:r>
     </w:p>
     <w:p/>
@@ -2283,11 +4178,24 @@
       </w:r>
       <w:proofErr w:type="gramEnd"/>
       <w:r>
-        <w:t xml:space="preserve"> mpileup -g -f &lt;genome&gt; &lt;sorted_</w:t>
+        <w:t xml:space="preserve"> </w:t>
+      </w:r>
+      <w:proofErr w:type="spellStart"/>
+      <w:r>
+        <w:t>mpileup</w:t>
+      </w:r>
+      <w:proofErr w:type="spellEnd"/>
+      <w:r>
+        <w:t xml:space="preserve"> -g -f &lt;genome&gt; &lt;</w:t>
+      </w:r>
+      <w:proofErr w:type="spellStart"/>
+      <w:r>
+        <w:t>sorted_</w:t>
       </w:r>
       <w:r>
         <w:t>bam_file</w:t>
       </w:r>
+      <w:proofErr w:type="spellEnd"/>
       <w:r>
         <w:t>&gt;</w:t>
       </w:r>
@@ -2295,7 +4203,15 @@
         <w:t xml:space="preserve"> &gt; </w:t>
       </w:r>
       <w:r>
-        <w:t>&lt;bcf_file&gt;</w:t>
+        <w:t>&lt;</w:t>
+      </w:r>
+      <w:proofErr w:type="spellStart"/>
+      <w:r>
+        <w:t>bcf_file</w:t>
+      </w:r>
+      <w:proofErr w:type="spellEnd"/>
+      <w:r>
+        <w:t>&gt;</w:t>
       </w:r>
     </w:p>
     <w:p/>
@@ -2335,7 +4251,15 @@
       <w:proofErr w:type="gramEnd"/>
       <w:r>
         <w:tab/>
-        <w:t xml:space="preserve">indicate &lt;genome&gt; is indexed by samtools faidx (a module in samtools). </w:t>
+        <w:t xml:space="preserve">indicate &lt;genome&gt; is indexed by samtools </w:t>
+      </w:r>
+      <w:proofErr w:type="spellStart"/>
+      <w:r>
+        <w:t>faidx</w:t>
+      </w:r>
+      <w:proofErr w:type="spellEnd"/>
+      <w:r>
+        <w:t xml:space="preserve"> (a module in samtools). </w:t>
       </w:r>
     </w:p>
     <w:p>
@@ -2358,7 +4282,23 @@
       </w:r>
       <w:proofErr w:type="gramEnd"/>
       <w:r>
-        <w:t>=/srv/gs1/projects/montgomery/shared/genome/hg19/hg19.fa</w:t>
+        <w:t>=/</w:t>
+      </w:r>
+      <w:proofErr w:type="spellStart"/>
+      <w:r>
+        <w:t>srv</w:t>
+      </w:r>
+      <w:proofErr w:type="spellEnd"/>
+      <w:r>
+        <w:t>/gs1/projects/</w:t>
+      </w:r>
+      <w:proofErr w:type="spellStart"/>
+      <w:r>
+        <w:t>montgomery</w:t>
+      </w:r>
+      <w:proofErr w:type="spellEnd"/>
+      <w:r>
+        <w:t>/shared/genome/hg19/hg19.fa</w:t>
       </w:r>
     </w:p>
     <w:p>
@@ -2376,7 +4316,15 @@
       </w:r>
       <w:proofErr w:type="gramEnd"/>
       <w:r>
-        <w:t xml:space="preserve"> mpileup -g -f $hg19 </w:t>
+        <w:t xml:space="preserve"> </w:t>
+      </w:r>
+      <w:proofErr w:type="spellStart"/>
+      <w:r>
+        <w:t>mpileup</w:t>
+      </w:r>
+      <w:proofErr w:type="spellEnd"/>
+      <w:r>
+        <w:t xml:space="preserve"> -g -f $hg19 </w:t>
       </w:r>
       <w:r>
         <w:t>020311-1_S40_L001_R1_001.sorted.bam &gt; 020</w:t>
@@ -2388,7 +4336,23 @@
     <w:p/>
     <w:p>
       <w:r>
-        <w:t xml:space="preserve">To inspect bcf files, use bcftools, which comes with samtools. </w:t>
+        <w:t xml:space="preserve">To inspect </w:t>
+      </w:r>
+      <w:proofErr w:type="spellStart"/>
+      <w:r>
+        <w:t>bcf</w:t>
+      </w:r>
+      <w:proofErr w:type="spellEnd"/>
+      <w:r>
+        <w:t xml:space="preserve"> files, use </w:t>
+      </w:r>
+      <w:proofErr w:type="spellStart"/>
+      <w:r>
+        <w:t>bcftools</w:t>
+      </w:r>
+      <w:proofErr w:type="spellEnd"/>
+      <w:r>
+        <w:t xml:space="preserve">, which comes with samtools. </w:t>
       </w:r>
     </w:p>
     <w:p/>
@@ -2401,10 +4365,12 @@
           <w:right w:val="single" w:sz="4" w:space="4" w:color="auto"/>
         </w:pBdr>
       </w:pPr>
+      <w:proofErr w:type="spellStart"/>
       <w:proofErr w:type="gramStart"/>
       <w:r>
         <w:t>bcftools</w:t>
       </w:r>
+      <w:proofErr w:type="spellEnd"/>
       <w:proofErr w:type="gramEnd"/>
       <w:r>
         <w:t xml:space="preserve"> view </w:t>
@@ -2424,15 +4390,17 @@
       <w:pPr>
         <w:pStyle w:val="ListBullet"/>
       </w:pPr>
+      <w:proofErr w:type="spellStart"/>
       <w:proofErr w:type="gramStart"/>
       <w:r>
         <w:t>bcf</w:t>
       </w:r>
+      <w:proofErr w:type="spellEnd"/>
       <w:proofErr w:type="gramEnd"/>
       <w:r>
         <w:t xml:space="preserve"> file format specification: </w:t>
       </w:r>
-      <w:hyperlink r:id="rId18" w:history="1">
+      <w:hyperlink r:id="rId26" w:history="1">
         <w:r>
           <w:rPr>
             <w:rStyle w:val="Hyperlink"/>
@@ -2445,21 +4413,25 @@
       <w:pPr>
         <w:pStyle w:val="ListBullet"/>
       </w:pPr>
+      <w:proofErr w:type="spellStart"/>
       <w:proofErr w:type="gramStart"/>
       <w:r>
         <w:t>sam</w:t>
       </w:r>
+      <w:proofErr w:type="spellEnd"/>
       <w:proofErr w:type="gramEnd"/>
       <w:r>
         <w:t xml:space="preserve"> file format specification: </w:t>
       </w:r>
-      <w:hyperlink r:id="rId19" w:history="1">
+      <w:hyperlink r:id="rId27" w:history="1">
+        <w:proofErr w:type="spellStart"/>
         <w:r>
           <w:rPr>
             <w:rStyle w:val="Hyperlink"/>
           </w:rPr>
           <w:t>pdf</w:t>
         </w:r>
+        <w:proofErr w:type="spellEnd"/>
       </w:hyperlink>
       <w:r>
         <w:t xml:space="preserve"> </w:t>
@@ -2517,7 +4489,31 @@
       </w:r>
       <w:proofErr w:type="gramEnd"/>
       <w:r>
-        <w:t xml:space="preserve"> mpileup -uf ref.fa aln1.bam </w:t>
+        <w:t xml:space="preserve"> </w:t>
+      </w:r>
+      <w:proofErr w:type="spellStart"/>
+      <w:r>
+        <w:t>mpileup</w:t>
+      </w:r>
+      <w:proofErr w:type="spellEnd"/>
+      <w:r>
+        <w:t xml:space="preserve"> -</w:t>
+      </w:r>
+      <w:proofErr w:type="spellStart"/>
+      <w:r>
+        <w:t>uf</w:t>
+      </w:r>
+      <w:proofErr w:type="spellEnd"/>
+      <w:r>
+        <w:t xml:space="preserve"> </w:t>
+      </w:r>
+      <w:proofErr w:type="spellStart"/>
+      <w:r>
+        <w:t>ref.fa</w:t>
+      </w:r>
+      <w:proofErr w:type="spellEnd"/>
+      <w:r>
+        <w:t xml:space="preserve"> aln1.bam </w:t>
       </w:r>
     </w:p>
     <w:p>
@@ -2529,13 +4525,39 @@
           <w:right w:val="single" w:sz="4" w:space="4" w:color="auto"/>
         </w:pBdr>
       </w:pPr>
+      <w:proofErr w:type="spellStart"/>
       <w:proofErr w:type="gramStart"/>
       <w:r>
         <w:t>bcftools</w:t>
       </w:r>
-      <w:proofErr w:type="gramEnd"/>
-      <w:r>
-        <w:t xml:space="preserve"> view -bvcg &lt;bcf_file&gt; &gt; &lt;variants_bcf_file&gt;</w:t>
+      <w:proofErr w:type="spellEnd"/>
+      <w:proofErr w:type="gramEnd"/>
+      <w:r>
+        <w:t xml:space="preserve"> view -</w:t>
+      </w:r>
+      <w:proofErr w:type="spellStart"/>
+      <w:r>
+        <w:t>bvcg</w:t>
+      </w:r>
+      <w:proofErr w:type="spellEnd"/>
+      <w:r>
+        <w:t xml:space="preserve"> &lt;</w:t>
+      </w:r>
+      <w:proofErr w:type="spellStart"/>
+      <w:r>
+        <w:t>bcf_file</w:t>
+      </w:r>
+      <w:proofErr w:type="spellEnd"/>
+      <w:r>
+        <w:t>&gt; &gt; &lt;</w:t>
+      </w:r>
+      <w:proofErr w:type="spellStart"/>
+      <w:r>
+        <w:t>variants_bcf_file</w:t>
+      </w:r>
+      <w:proofErr w:type="spellEnd"/>
+      <w:r>
+        <w:t>&gt;</w:t>
       </w:r>
     </w:p>
     <w:p>
@@ -2547,13 +4569,39 @@
           <w:right w:val="single" w:sz="4" w:space="4" w:color="auto"/>
         </w:pBdr>
       </w:pPr>
+      <w:proofErr w:type="spellStart"/>
       <w:proofErr w:type="gramStart"/>
       <w:r>
         <w:t>bcftools</w:t>
       </w:r>
-      <w:proofErr w:type="gramEnd"/>
-      <w:r>
-        <w:t xml:space="preserve"> view &lt;variants_bcf_file&gt; | vcfutils.pl varFilter –D 100 &gt; &lt;filtered_ variants_bcf_file&gt;</w:t>
+      <w:proofErr w:type="spellEnd"/>
+      <w:proofErr w:type="gramEnd"/>
+      <w:r>
+        <w:t xml:space="preserve"> view &lt;</w:t>
+      </w:r>
+      <w:proofErr w:type="spellStart"/>
+      <w:r>
+        <w:t>variants_bcf_file</w:t>
+      </w:r>
+      <w:proofErr w:type="spellEnd"/>
+      <w:r>
+        <w:t xml:space="preserve">&gt; | vcfutils.pl </w:t>
+      </w:r>
+      <w:proofErr w:type="spellStart"/>
+      <w:r>
+        <w:t>varFilter</w:t>
+      </w:r>
+      <w:proofErr w:type="spellEnd"/>
+      <w:r>
+        <w:t xml:space="preserve"> –D 100 &gt; &lt;filtered_ </w:t>
+      </w:r>
+      <w:proofErr w:type="spellStart"/>
+      <w:r>
+        <w:t>variants_bcf_file</w:t>
+      </w:r>
+      <w:proofErr w:type="spellEnd"/>
+      <w:r>
+        <w:t>&gt;</w:t>
       </w:r>
     </w:p>
     <w:p/>
@@ -2564,7 +4612,15 @@
       </w:r>
       <w:proofErr w:type="gramEnd"/>
       <w:r>
-        <w:t xml:space="preserve"> mpileup flags</w:t>
+        <w:t xml:space="preserve"> </w:t>
+      </w:r>
+      <w:proofErr w:type="spellStart"/>
+      <w:r>
+        <w:t>mpileup</w:t>
+      </w:r>
+      <w:proofErr w:type="spellEnd"/>
+      <w:r>
+        <w:t xml:space="preserve"> flags</w:t>
       </w:r>
     </w:p>
     <w:p>
@@ -2581,7 +4637,23 @@
       <w:proofErr w:type="gramEnd"/>
       <w:r>
         <w:tab/>
-        <w:t>compute genotype likelihood and output in [u]ncompressed format (vcf).</w:t>
+        <w:t>compute genotype likelihood and output in [u]</w:t>
+      </w:r>
+      <w:proofErr w:type="spellStart"/>
+      <w:r>
+        <w:t>ncompressed</w:t>
+      </w:r>
+      <w:proofErr w:type="spellEnd"/>
+      <w:r>
+        <w:t xml:space="preserve"> format (</w:t>
+      </w:r>
+      <w:proofErr w:type="spellStart"/>
+      <w:r>
+        <w:t>vcf</w:t>
+      </w:r>
+      <w:proofErr w:type="spellEnd"/>
+      <w:r>
+        <w:t>).</w:t>
       </w:r>
     </w:p>
     <w:p>
@@ -2598,7 +4670,15 @@
       <w:proofErr w:type="gramEnd"/>
       <w:r>
         <w:tab/>
-        <w:t xml:space="preserve">samtools [f]aidx indexed file </w:t>
+        <w:t>samtools [f]</w:t>
+      </w:r>
+      <w:proofErr w:type="spellStart"/>
+      <w:r>
+        <w:t>aidx</w:t>
+      </w:r>
+      <w:proofErr w:type="spellEnd"/>
+      <w:r>
+        <w:t xml:space="preserve"> indexed file </w:t>
       </w:r>
     </w:p>
     <w:p>
@@ -2620,10 +4700,12 @@
         </w:numPr>
         <w:ind w:left="360" w:hanging="360"/>
       </w:pPr>
+      <w:proofErr w:type="spellStart"/>
       <w:proofErr w:type="gramStart"/>
       <w:r>
         <w:t>bcftools</w:t>
       </w:r>
+      <w:proofErr w:type="spellEnd"/>
       <w:proofErr w:type="gramEnd"/>
       <w:r>
         <w:t xml:space="preserve"> flags</w:t>
@@ -2643,7 +4725,15 @@
       <w:proofErr w:type="gramEnd"/>
       <w:r>
         <w:tab/>
-        <w:t xml:space="preserve">output in bcf format </w:t>
+        <w:t xml:space="preserve">output in </w:t>
+      </w:r>
+      <w:proofErr w:type="spellStart"/>
+      <w:r>
+        <w:t>bcf</w:t>
+      </w:r>
+      <w:proofErr w:type="spellEnd"/>
+      <w:r>
+        <w:t xml:space="preserve"> format </w:t>
       </w:r>
     </w:p>
     <w:p>
@@ -2720,10 +4810,12 @@
           <w:numId w:val="0"/>
         </w:numPr>
       </w:pPr>
+      <w:proofErr w:type="spellStart"/>
       <w:proofErr w:type="gramStart"/>
       <w:r>
         <w:t>vcfutils</w:t>
       </w:r>
+      <w:proofErr w:type="spellEnd"/>
       <w:proofErr w:type="gramEnd"/>
       <w:r>
         <w:t xml:space="preserve"> flags</w:t>
@@ -2787,16 +4879,23 @@
           <w:rStyle w:val="Hyperlink"/>
         </w:rPr>
       </w:pPr>
-      <w:r>
-        <w:t xml:space="preserve">Powerpoint from EBI explaining this pipeline: </w:t>
-      </w:r>
-      <w:hyperlink r:id="rId20" w:history="1">
+      <w:proofErr w:type="spellStart"/>
+      <w:r>
+        <w:t>Powerpoint</w:t>
+      </w:r>
+      <w:proofErr w:type="spellEnd"/>
+      <w:r>
+        <w:t xml:space="preserve"> from EBI explaining this pipeline: </w:t>
+      </w:r>
+      <w:hyperlink r:id="rId28" w:history="1">
+        <w:proofErr w:type="spellStart"/>
         <w:r>
           <w:rPr>
             <w:rStyle w:val="Hyperlink"/>
           </w:rPr>
           <w:t>pdf</w:t>
         </w:r>
+        <w:proofErr w:type="spellEnd"/>
       </w:hyperlink>
     </w:p>
     <w:p>
@@ -2857,20 +4956,48 @@
           <w:right w:val="single" w:sz="4" w:space="4" w:color="auto"/>
         </w:pBdr>
       </w:pPr>
+      <w:proofErr w:type="spellStart"/>
       <w:proofErr w:type="gramStart"/>
       <w:r>
         <w:t>bwa</w:t>
       </w:r>
+      <w:proofErr w:type="spellEnd"/>
       <w:proofErr w:type="gramEnd"/>
       <w:r>
         <w:t xml:space="preserve"> </w:t>
       </w:r>
-      <w:r>
-        <w:t>mem -M -R ’&lt;read group info&gt;’</w:t>
-      </w:r>
-      <w:r>
-        <w:t xml:space="preserve"> reference.fa raw_reads.fq &gt; aligned_reads.sam</w:t>
-      </w:r>
+      <w:proofErr w:type="spellStart"/>
+      <w:r>
+        <w:t>mem</w:t>
+      </w:r>
+      <w:proofErr w:type="spellEnd"/>
+      <w:r>
+        <w:t xml:space="preserve"> -M -R ’&lt;read group info&gt;’</w:t>
+      </w:r>
+      <w:r>
+        <w:t xml:space="preserve"> </w:t>
+      </w:r>
+      <w:proofErr w:type="spellStart"/>
+      <w:r>
+        <w:t>reference.fa</w:t>
+      </w:r>
+      <w:proofErr w:type="spellEnd"/>
+      <w:r>
+        <w:t xml:space="preserve"> </w:t>
+      </w:r>
+      <w:proofErr w:type="spellStart"/>
+      <w:r>
+        <w:t>raw_reads.fq</w:t>
+      </w:r>
+      <w:proofErr w:type="spellEnd"/>
+      <w:r>
+        <w:t xml:space="preserve"> &gt; </w:t>
+      </w:r>
+      <w:proofErr w:type="spellStart"/>
+      <w:r>
+        <w:t>aligned_reads.sam</w:t>
+      </w:r>
+      <w:proofErr w:type="spellEnd"/>
     </w:p>
     <w:p/>
     <w:p>
@@ -2898,8 +5025,6 @@
       <w:r>
         <w:t>\tSM:sample1\tPL:illumina\tLB:lib1\tPU:unit1</w:t>
       </w:r>
-      <w:bookmarkStart w:id="0" w:name="_GoBack"/>
-      <w:bookmarkEnd w:id="0"/>
     </w:p>
     <w:p/>
     <w:p>
@@ -2922,16 +5047,26 @@
       <w:pPr>
         <w:pStyle w:val="Heading3"/>
       </w:pPr>
+      <w:proofErr w:type="spellStart"/>
       <w:r>
         <w:t>Dedu</w:t>
       </w:r>
       <w:r>
         <w:t>pping</w:t>
       </w:r>
-    </w:p>
-    <w:p>
-      <w:r>
-        <w:t xml:space="preserve">Use Picard. This step is only necessary for whole-genome sequencing; you don’t need to dedup for mmPCR-seq data. </w:t>
+      <w:proofErr w:type="spellEnd"/>
+    </w:p>
+    <w:p>
+      <w:r>
+        <w:t xml:space="preserve">Use Picard. This step is only necessary for whole-genome sequencing; you don’t need to </w:t>
+      </w:r>
+      <w:proofErr w:type="spellStart"/>
+      <w:r>
+        <w:t>dedup</w:t>
+      </w:r>
+      <w:proofErr w:type="spellEnd"/>
+      <w:r>
+        <w:t xml:space="preserve"> for mmPCR-seq data. </w:t>
       </w:r>
     </w:p>
     <w:p/>
@@ -2939,8 +5074,13 @@
       <w:pPr>
         <w:pStyle w:val="Heading3"/>
       </w:pPr>
-      <w:r>
-        <w:t xml:space="preserve">Indel Realignment </w:t>
+      <w:proofErr w:type="spellStart"/>
+      <w:r>
+        <w:t>Indel</w:t>
+      </w:r>
+      <w:proofErr w:type="spellEnd"/>
+      <w:r>
+        <w:t xml:space="preserve"> Realignment </w:t>
       </w:r>
     </w:p>
     <w:p>
@@ -3036,7 +5176,7 @@
       <w:r>
         <w:t xml:space="preserve"> on one lane. (</w:t>
       </w:r>
-      <w:hyperlink r:id="rId21" w:history="1">
+      <w:hyperlink r:id="rId29" w:history="1">
         <w:proofErr w:type="gramStart"/>
         <w:r>
           <w:rPr>
@@ -3121,7 +5261,7 @@
       <w:r>
         <w:t xml:space="preserve">Click </w:t>
       </w:r>
-      <w:hyperlink r:id="rId22" w:history="1">
+      <w:hyperlink r:id="rId30" w:history="1">
         <w:r>
           <w:rPr>
             <w:rStyle w:val="Hyperlink"/>
@@ -3211,7 +5351,23 @@
       </w:r>
       <w:proofErr w:type="gramEnd"/>
       <w:r>
-        <w:t xml:space="preserve"> incompatible contigs: Relative ordering of overlapping contigs differs, which is unsafe.</w:t>
+        <w:t xml:space="preserve"> incompatible </w:t>
+      </w:r>
+      <w:proofErr w:type="spellStart"/>
+      <w:r>
+        <w:t>contigs</w:t>
+      </w:r>
+      <w:proofErr w:type="spellEnd"/>
+      <w:r>
+        <w:t xml:space="preserve">: Relative ordering of overlapping </w:t>
+      </w:r>
+      <w:proofErr w:type="spellStart"/>
+      <w:r>
+        <w:t>contigs</w:t>
+      </w:r>
+      <w:proofErr w:type="spellEnd"/>
+      <w:r>
+        <w:t xml:space="preserve"> differs, which is unsafe.</w:t>
       </w:r>
     </w:p>
     <w:p>
@@ -3240,9 +5396,33 @@
         <w:ind w:left="360" w:hanging="360"/>
       </w:pPr>
       <w:r>
-        <w:t>Solution: reorder the sam/bam file with picard/ReorderSam. (</w:t>
-      </w:r>
-      <w:hyperlink r:id="rId23" w:history="1">
+        <w:t xml:space="preserve">Solution: reorder the </w:t>
+      </w:r>
+      <w:proofErr w:type="spellStart"/>
+      <w:r>
+        <w:t>sam</w:t>
+      </w:r>
+      <w:proofErr w:type="spellEnd"/>
+      <w:r>
+        <w:t xml:space="preserve">/bam file with </w:t>
+      </w:r>
+      <w:proofErr w:type="spellStart"/>
+      <w:r>
+        <w:t>picard</w:t>
+      </w:r>
+      <w:proofErr w:type="spellEnd"/>
+      <w:r>
+        <w:t>/</w:t>
+      </w:r>
+      <w:proofErr w:type="spellStart"/>
+      <w:r>
+        <w:t>ReorderSam</w:t>
+      </w:r>
+      <w:proofErr w:type="spellEnd"/>
+      <w:r>
+        <w:t>. (</w:t>
+      </w:r>
+      <w:hyperlink r:id="rId31" w:history="1">
         <w:proofErr w:type="gramStart"/>
         <w:r>
           <w:rPr>
@@ -3255,7 +5435,7 @@
       <w:r>
         <w:t xml:space="preserve">, </w:t>
       </w:r>
-      <w:hyperlink r:id="rId24" w:anchor="ReorderSam" w:history="1">
+      <w:hyperlink r:id="rId32" w:anchor="ReorderSam" w:history="1">
         <w:r>
           <w:rPr>
             <w:rStyle w:val="Hyperlink"/>
@@ -3328,21 +5508,1030 @@
       </w:pPr>
     </w:p>
     <w:p/>
-    <w:p>
-      <w:r>
-        <w:t xml:space="preserve">  </w:t>
-      </w:r>
-    </w:p>
-    <w:p/>
+    <w:p/>
+    <w:p>
+      <w:pPr>
+        <w:pStyle w:val="Heading1"/>
+      </w:pPr>
+      <w:r>
+        <w:t>R</w:t>
+      </w:r>
+    </w:p>
     <w:p>
       <w:pPr>
         <w:pStyle w:val="Heading2"/>
       </w:pPr>
-    </w:p>
-    <w:p/>
-    <w:p/>
-    <w:p/>
-    <w:p/>
+      <w:r>
+        <w:t xml:space="preserve">How To Make An R Package </w:t>
+      </w:r>
+    </w:p>
+    <w:p>
+      <w:r>
+        <w:t xml:space="preserve">You can make your own R package! </w:t>
+      </w:r>
+      <w:r>
+        <w:t>It can be done under an hour using the instructions here</w:t>
+      </w:r>
+      <w:r>
+        <w:t xml:space="preserve">: </w:t>
+      </w:r>
+      <w:hyperlink r:id="rId33" w:history="1">
+        <w:r>
+          <w:rPr>
+            <w:rStyle w:val="Hyperlink"/>
+          </w:rPr>
+          <w:t>link</w:t>
+        </w:r>
+      </w:hyperlink>
+    </w:p>
+    <w:p/>
+    <w:p>
+      <w:r>
+        <w:t xml:space="preserve">If you’d like to delve deeper into making your package, Hadley Wickham wrote a </w:t>
+      </w:r>
+      <w:hyperlink r:id="rId34" w:history="1">
+        <w:r>
+          <w:rPr>
+            <w:rStyle w:val="Hyperlink"/>
+          </w:rPr>
+          <w:t>book</w:t>
+        </w:r>
+      </w:hyperlink>
+      <w:r>
+        <w:t xml:space="preserve"> on this subject.  </w:t>
+      </w:r>
+    </w:p>
+    <w:p/>
+    <w:p>
+      <w:r>
+        <w:t>In this tutorial, I am quoting the bare minimum of the essential component</w:t>
+      </w:r>
+      <w:r>
+        <w:t>s</w:t>
+      </w:r>
+      <w:r>
+        <w:t xml:space="preserve"> from creating and documenting your package, to pushing your package onto </w:t>
+      </w:r>
+      <w:proofErr w:type="spellStart"/>
+      <w:r>
+        <w:t>Github</w:t>
+      </w:r>
+      <w:proofErr w:type="spellEnd"/>
+      <w:r>
+        <w:t xml:space="preserve">. </w:t>
+      </w:r>
+      <w:r>
+        <w:t xml:space="preserve">In addition, I am teaching by way of examples. </w:t>
+      </w:r>
+      <w:proofErr w:type="gramStart"/>
+      <w:r>
+        <w:t>If you would like your own package just switch out some variables in the examples.</w:t>
+      </w:r>
+      <w:proofErr w:type="gramEnd"/>
+    </w:p>
+    <w:p/>
+    <w:p>
+      <w:pPr>
+        <w:pStyle w:val="Heading3"/>
+      </w:pPr>
+      <w:r>
+        <w:t>Setup</w:t>
+      </w:r>
+    </w:p>
+    <w:p/>
+    <w:p>
+      <w:r>
+        <w:t xml:space="preserve">Install required packages: </w:t>
+      </w:r>
+    </w:p>
+    <w:p/>
+    <w:p>
+      <w:pPr>
+        <w:pBdr>
+          <w:top w:val="single" w:sz="4" w:space="1" w:color="auto"/>
+          <w:left w:val="single" w:sz="4" w:space="4" w:color="auto"/>
+          <w:bottom w:val="single" w:sz="4" w:space="1" w:color="auto"/>
+          <w:right w:val="single" w:sz="4" w:space="4" w:color="auto"/>
+        </w:pBdr>
+      </w:pPr>
+      <w:proofErr w:type="spellStart"/>
+      <w:proofErr w:type="gramStart"/>
+      <w:r>
+        <w:t>install.packages</w:t>
+      </w:r>
+      <w:proofErr w:type="spellEnd"/>
+      <w:proofErr w:type="gramEnd"/>
+      <w:r>
+        <w:t>(c("</w:t>
+      </w:r>
+      <w:proofErr w:type="spellStart"/>
+      <w:r>
+        <w:t>devtools</w:t>
+      </w:r>
+      <w:proofErr w:type="spellEnd"/>
+      <w:r>
+        <w:t>", "roxygen2", "</w:t>
+      </w:r>
+      <w:proofErr w:type="spellStart"/>
+      <w:r>
+        <w:t>testthat</w:t>
+      </w:r>
+      <w:proofErr w:type="spellEnd"/>
+      <w:r>
+        <w:t>", "</w:t>
+      </w:r>
+      <w:proofErr w:type="spellStart"/>
+      <w:r>
+        <w:t>knitr</w:t>
+      </w:r>
+      <w:proofErr w:type="spellEnd"/>
+      <w:r>
+        <w:t>"))</w:t>
+      </w:r>
+    </w:p>
+    <w:p/>
+    <w:p>
+      <w:r>
+        <w:t xml:space="preserve">Creating an R package called </w:t>
+      </w:r>
+      <w:proofErr w:type="spellStart"/>
+      <w:r>
+        <w:t>brt</w:t>
+      </w:r>
+      <w:proofErr w:type="spellEnd"/>
+      <w:r>
+        <w:t xml:space="preserve"> under "~/</w:t>
+      </w:r>
+      <w:proofErr w:type="spellStart"/>
+      <w:r>
+        <w:t>brt</w:t>
+      </w:r>
+      <w:proofErr w:type="spellEnd"/>
+      <w:r>
+        <w:t>":</w:t>
+      </w:r>
+    </w:p>
+    <w:p/>
+    <w:p>
+      <w:pPr>
+        <w:pBdr>
+          <w:top w:val="single" w:sz="4" w:space="1" w:color="auto"/>
+          <w:left w:val="single" w:sz="4" w:space="4" w:color="auto"/>
+          <w:bottom w:val="single" w:sz="4" w:space="1" w:color="auto"/>
+          <w:right w:val="single" w:sz="4" w:space="4" w:color="auto"/>
+        </w:pBdr>
+      </w:pPr>
+      <w:proofErr w:type="spellStart"/>
+      <w:proofErr w:type="gramStart"/>
+      <w:r>
+        <w:t>devtools</w:t>
+      </w:r>
+      <w:proofErr w:type="spellEnd"/>
+      <w:proofErr w:type="gramEnd"/>
+      <w:r>
+        <w:t>::create('~/</w:t>
+      </w:r>
+      <w:proofErr w:type="spellStart"/>
+      <w:r>
+        <w:t>brt</w:t>
+      </w:r>
+      <w:proofErr w:type="spellEnd"/>
+      <w:r>
+        <w:t>')</w:t>
+      </w:r>
+    </w:p>
+    <w:p/>
+    <w:p>
+      <w:r>
+        <w:t>A few shortcuts to memorize:</w:t>
+      </w:r>
+    </w:p>
+    <w:p>
+      <w:pPr>
+        <w:pStyle w:val="ListBullet"/>
+      </w:pPr>
+      <w:proofErr w:type="spellStart"/>
+      <w:r>
+        <w:t>Cmd</w:t>
+      </w:r>
+      <w:proofErr w:type="spellEnd"/>
+      <w:r>
+        <w:t xml:space="preserve"> + Shift + B: build and reload</w:t>
+      </w:r>
+    </w:p>
+    <w:p>
+      <w:pPr>
+        <w:pStyle w:val="ListBullet"/>
+      </w:pPr>
+      <w:proofErr w:type="spellStart"/>
+      <w:r>
+        <w:t>Cmd</w:t>
+      </w:r>
+      <w:proofErr w:type="spellEnd"/>
+      <w:r>
+        <w:t xml:space="preserve"> + Shift + L: load all functions</w:t>
+      </w:r>
+    </w:p>
+    <w:p>
+      <w:pPr>
+        <w:pStyle w:val="ListBullet"/>
+        <w:numPr>
+          <w:ilvl w:val="0"/>
+          <w:numId w:val="0"/>
+        </w:numPr>
+        <w:ind w:left="360" w:hanging="360"/>
+      </w:pPr>
+      <w:r>
+        <w:t xml:space="preserve">After modifying a function, use these two shortcuts to renew your package content. </w:t>
+      </w:r>
+    </w:p>
+    <w:p>
+      <w:pPr>
+        <w:pStyle w:val="ListBullet"/>
+        <w:numPr>
+          <w:ilvl w:val="0"/>
+          <w:numId w:val="0"/>
+        </w:numPr>
+        <w:ind w:left="360" w:hanging="360"/>
+      </w:pPr>
+    </w:p>
+    <w:p>
+      <w:pPr>
+        <w:pStyle w:val="ListBullet"/>
+        <w:numPr>
+          <w:ilvl w:val="0"/>
+          <w:numId w:val="0"/>
+        </w:numPr>
+        <w:ind w:left="360" w:hanging="360"/>
+      </w:pPr>
+    </w:p>
+    <w:p>
+      <w:pPr>
+        <w:pStyle w:val="ListBullet"/>
+        <w:numPr>
+          <w:ilvl w:val="0"/>
+          <w:numId w:val="0"/>
+        </w:numPr>
+        <w:ind w:left="360" w:hanging="360"/>
+      </w:pPr>
+      <w:r>
+        <w:t xml:space="preserve">To navigate to a function, you can either: </w:t>
+      </w:r>
+    </w:p>
+    <w:p>
+      <w:pPr>
+        <w:pStyle w:val="ListBullet"/>
+      </w:pPr>
+      <w:r>
+        <w:t xml:space="preserve">Ctrl </w:t>
+      </w:r>
+      <w:proofErr w:type="gramStart"/>
+      <w:r>
+        <w:t>+ .</w:t>
+      </w:r>
+      <w:proofErr w:type="gramEnd"/>
+      <w:r>
+        <w:t xml:space="preserve"> </w:t>
+      </w:r>
+      <w:proofErr w:type="gramStart"/>
+      <w:r>
+        <w:t>and</w:t>
+      </w:r>
+      <w:proofErr w:type="gramEnd"/>
+      <w:r>
+        <w:t xml:space="preserve"> search</w:t>
+      </w:r>
+    </w:p>
+    <w:p>
+      <w:pPr>
+        <w:pStyle w:val="ListBullet"/>
+      </w:pPr>
+      <w:r>
+        <w:t>Click on a function name and press F2</w:t>
+      </w:r>
+    </w:p>
+    <w:p>
+      <w:pPr>
+        <w:pStyle w:val="ListBullet"/>
+        <w:numPr>
+          <w:ilvl w:val="0"/>
+          <w:numId w:val="0"/>
+        </w:numPr>
+        <w:ind w:left="360" w:hanging="360"/>
+      </w:pPr>
+    </w:p>
+    <w:p>
+      <w:pPr>
+        <w:pStyle w:val="ListBullet"/>
+        <w:numPr>
+          <w:ilvl w:val="0"/>
+          <w:numId w:val="0"/>
+        </w:numPr>
+      </w:pPr>
+      <w:r>
+        <w:t xml:space="preserve">Library and package are two different concepts. A package is a bundle of R scripts. A package is a directory with packages. </w:t>
+      </w:r>
+    </w:p>
+    <w:p/>
+    <w:p>
+      <w:pPr>
+        <w:pStyle w:val="Heading3"/>
+      </w:pPr>
+      <w:r>
+        <w:t xml:space="preserve">Dependencies </w:t>
+      </w:r>
+    </w:p>
+    <w:p/>
+    <w:p>
+      <w:r>
+        <w:t>To import a package, modify the import line in the DESCRIPTION file (start a import line if there isn't already one). Say I want to import the package '</w:t>
+      </w:r>
+      <w:proofErr w:type="spellStart"/>
+      <w:r>
+        <w:t>stringr</w:t>
+      </w:r>
+      <w:proofErr w:type="spellEnd"/>
+      <w:r>
+        <w:t xml:space="preserve">' and ggplot2, I would: </w:t>
+      </w:r>
+    </w:p>
+    <w:p>
+      <w:pPr>
+        <w:pBdr>
+          <w:top w:val="single" w:sz="4" w:space="1" w:color="auto"/>
+          <w:left w:val="single" w:sz="4" w:space="4" w:color="auto"/>
+          <w:bottom w:val="single" w:sz="4" w:space="1" w:color="auto"/>
+          <w:right w:val="single" w:sz="4" w:space="4" w:color="auto"/>
+        </w:pBdr>
+      </w:pPr>
+      <w:r>
+        <w:t xml:space="preserve">Imports: </w:t>
+      </w:r>
+      <w:proofErr w:type="spellStart"/>
+      <w:r>
+        <w:t>stringr</w:t>
+      </w:r>
+      <w:proofErr w:type="spellEnd"/>
+      <w:r>
+        <w:t xml:space="preserve"> (&gt;= 0.6.2), ggplot2</w:t>
+      </w:r>
+    </w:p>
+    <w:p/>
+    <w:p>
+      <w:r>
+        <w:t xml:space="preserve">The parenthesis following </w:t>
+      </w:r>
+      <w:proofErr w:type="spellStart"/>
+      <w:r>
+        <w:t>stringr</w:t>
+      </w:r>
+      <w:proofErr w:type="spellEnd"/>
+      <w:r>
+        <w:t xml:space="preserve"> specifies the minimum version. </w:t>
+      </w:r>
+    </w:p>
+    <w:p/>
+    <w:p>
+      <w:proofErr w:type="spellStart"/>
+      <w:r>
+        <w:t>Everytime</w:t>
+      </w:r>
+      <w:proofErr w:type="spellEnd"/>
+      <w:r>
+        <w:t xml:space="preserve"> your package is </w:t>
+      </w:r>
+      <w:proofErr w:type="gramStart"/>
+      <w:r>
+        <w:t>attached,</w:t>
+      </w:r>
+      <w:proofErr w:type="gramEnd"/>
+      <w:r>
+        <w:t xml:space="preserve"> the packages you listed under imports will be </w:t>
+      </w:r>
+      <w:r>
+        <w:rPr>
+          <w:b/>
+        </w:rPr>
+        <w:t>installed but not attached</w:t>
+      </w:r>
+      <w:r>
+        <w:t xml:space="preserve">. In other words, you need to specify the package namespace </w:t>
+      </w:r>
+      <w:proofErr w:type="gramStart"/>
+      <w:r>
+        <w:t>using :</w:t>
+      </w:r>
+      <w:proofErr w:type="gramEnd"/>
+      <w:r>
+        <w:t>: to call functions under that package. E.g.:</w:t>
+      </w:r>
+    </w:p>
+    <w:p/>
+    <w:p>
+      <w:pPr>
+        <w:pBdr>
+          <w:top w:val="single" w:sz="4" w:space="1" w:color="auto"/>
+          <w:left w:val="single" w:sz="4" w:space="4" w:color="auto"/>
+          <w:bottom w:val="single" w:sz="4" w:space="1" w:color="auto"/>
+          <w:right w:val="single" w:sz="4" w:space="4" w:color="auto"/>
+        </w:pBdr>
+      </w:pPr>
+      <w:proofErr w:type="spellStart"/>
+      <w:proofErr w:type="gramStart"/>
+      <w:r>
+        <w:t>stringr</w:t>
+      </w:r>
+      <w:proofErr w:type="spellEnd"/>
+      <w:proofErr w:type="gramEnd"/>
+      <w:r>
+        <w:t>::</w:t>
+      </w:r>
+      <w:proofErr w:type="spellStart"/>
+      <w:r>
+        <w:t>str_replace</w:t>
+      </w:r>
+      <w:proofErr w:type="spellEnd"/>
+      <w:r>
+        <w:t>()</w:t>
+      </w:r>
+    </w:p>
+    <w:p/>
+    <w:p>
+      <w:r>
+        <w:t xml:space="preserve">This is the recommended practice as it clearly shows which package the function is called from. However, if a function is </w:t>
+      </w:r>
+      <w:proofErr w:type="spellStart"/>
+      <w:r>
+        <w:t>repeatly</w:t>
+      </w:r>
+      <w:proofErr w:type="spellEnd"/>
+      <w:r>
+        <w:t xml:space="preserve"> called, you can choose to import its namespace in the file NAMESPACE. E.g.:</w:t>
+      </w:r>
+    </w:p>
+    <w:p/>
+    <w:p>
+      <w:pPr>
+        <w:pBdr>
+          <w:top w:val="single" w:sz="4" w:space="1" w:color="auto"/>
+          <w:left w:val="single" w:sz="4" w:space="4" w:color="auto"/>
+          <w:bottom w:val="single" w:sz="4" w:space="1" w:color="auto"/>
+          <w:right w:val="single" w:sz="4" w:space="4" w:color="auto"/>
+        </w:pBdr>
+      </w:pPr>
+      <w:proofErr w:type="gramStart"/>
+      <w:r>
+        <w:t>import</w:t>
+      </w:r>
+      <w:proofErr w:type="gramEnd"/>
+      <w:r>
+        <w:t>(</w:t>
+      </w:r>
+      <w:proofErr w:type="spellStart"/>
+      <w:r>
+        <w:t>stringr</w:t>
+      </w:r>
+      <w:proofErr w:type="spellEnd"/>
+      <w:r>
+        <w:t>)</w:t>
+      </w:r>
+    </w:p>
+    <w:p/>
+    <w:p>
+      <w:r>
+        <w:t xml:space="preserve">After this import, you can call functions without referring to their package names anymore. </w:t>
+      </w:r>
+    </w:p>
+    <w:p/>
+    <w:p>
+      <w:pPr>
+        <w:pStyle w:val="Heading3"/>
+      </w:pPr>
+      <w:r>
+        <w:t>Documenting Functions</w:t>
+      </w:r>
+    </w:p>
+    <w:p>
+      <w:r>
+        <w:t xml:space="preserve">By way of example, if I want to document my function </w:t>
+      </w:r>
+      <w:proofErr w:type="spellStart"/>
+      <w:proofErr w:type="gramStart"/>
+      <w:r>
+        <w:t>panel.cor</w:t>
+      </w:r>
+      <w:proofErr w:type="spellEnd"/>
+      <w:r>
+        <w:t>(</w:t>
+      </w:r>
+      <w:proofErr w:type="gramEnd"/>
+      <w:r>
+        <w:t xml:space="preserve">), I would add the following lines preceding the function definition. </w:t>
+      </w:r>
+    </w:p>
+    <w:p/>
+    <w:p>
+      <w:pPr>
+        <w:pBdr>
+          <w:top w:val="single" w:sz="4" w:space="1" w:color="auto"/>
+          <w:left w:val="single" w:sz="4" w:space="4" w:color="auto"/>
+          <w:bottom w:val="single" w:sz="4" w:space="1" w:color="auto"/>
+          <w:right w:val="single" w:sz="4" w:space="4" w:color="auto"/>
+        </w:pBdr>
+      </w:pPr>
+      <w:r>
+        <w:t xml:space="preserve">#' Display correlation on </w:t>
+      </w:r>
+      <w:proofErr w:type="gramStart"/>
+      <w:r>
+        <w:t>pairs(</w:t>
+      </w:r>
+      <w:proofErr w:type="gramEnd"/>
+      <w:r>
+        <w:t>) function.</w:t>
+      </w:r>
+    </w:p>
+    <w:p>
+      <w:pPr>
+        <w:pBdr>
+          <w:top w:val="single" w:sz="4" w:space="1" w:color="auto"/>
+          <w:left w:val="single" w:sz="4" w:space="4" w:color="auto"/>
+          <w:bottom w:val="single" w:sz="4" w:space="1" w:color="auto"/>
+          <w:right w:val="single" w:sz="4" w:space="4" w:color="auto"/>
+        </w:pBdr>
+      </w:pPr>
+      <w:r>
+        <w:t xml:space="preserve">#' </w:t>
+      </w:r>
+    </w:p>
+    <w:p>
+      <w:pPr>
+        <w:pBdr>
+          <w:top w:val="single" w:sz="4" w:space="1" w:color="auto"/>
+          <w:left w:val="single" w:sz="4" w:space="4" w:color="auto"/>
+          <w:bottom w:val="single" w:sz="4" w:space="1" w:color="auto"/>
+          <w:right w:val="single" w:sz="4" w:space="4" w:color="auto"/>
+        </w:pBdr>
+      </w:pPr>
+      <w:r>
+        <w:t>#' @</w:t>
+      </w:r>
+      <w:proofErr w:type="spellStart"/>
+      <w:proofErr w:type="gramStart"/>
+      <w:r>
+        <w:t>seealso</w:t>
+      </w:r>
+      <w:proofErr w:type="spellEnd"/>
+      <w:proofErr w:type="gramEnd"/>
+      <w:r>
+        <w:t xml:space="preserve"> \code{pairs()} function help where this function is scraped.</w:t>
+      </w:r>
+    </w:p>
+    <w:p>
+      <w:r>
+        <w:rPr>
+          <w:b/>
+          <w:bCs/>
+          <w:noProof/>
+        </w:rPr>
+        <w:drawing>
+          <wp:anchor distT="0" distB="0" distL="114300" distR="114300" simplePos="0" relativeHeight="251658240" behindDoc="0" locked="0" layoutInCell="1" allowOverlap="1" wp14:anchorId="0D91889E" wp14:editId="62A913F5">
+            <wp:simplePos x="0" y="0"/>
+            <wp:positionH relativeFrom="column">
+              <wp:posOffset>2971800</wp:posOffset>
+            </wp:positionH>
+            <wp:positionV relativeFrom="paragraph">
+              <wp:posOffset>132715</wp:posOffset>
+            </wp:positionV>
+            <wp:extent cx="2628900" cy="2420620"/>
+            <wp:effectExtent l="0" t="0" r="12700" b="0"/>
+            <wp:wrapSquare wrapText="bothSides"/>
+            <wp:docPr id="5" name="Picture 1"/>
+            <wp:cNvGraphicFramePr>
+              <a:graphicFrameLocks xmlns:a="http://schemas.openxmlformats.org/drawingml/2006/main" noChangeAspect="1"/>
+            </wp:cNvGraphicFramePr>
+            <a:graphic xmlns:a="http://schemas.openxmlformats.org/drawingml/2006/main">
+              <a:graphicData uri="http://schemas.openxmlformats.org/drawingml/2006/picture">
+                <pic:pic xmlns:pic="http://schemas.openxmlformats.org/drawingml/2006/picture">
+                  <pic:nvPicPr>
+                    <pic:cNvPr id="0" name="Picture 1"/>
+                    <pic:cNvPicPr>
+                      <a:picLocks noChangeAspect="1" noChangeArrowheads="1"/>
+                    </pic:cNvPicPr>
+                  </pic:nvPicPr>
+                  <pic:blipFill>
+                    <a:blip r:embed="rId35">
+                      <a:extLst>
+                        <a:ext uri="{28A0092B-C50C-407E-A947-70E740481C1C}">
+                          <a14:useLocalDpi xmlns:a14="http://schemas.microsoft.com/office/drawing/2010/main" val="0"/>
+                        </a:ext>
+                      </a:extLst>
+                    </a:blip>
+                    <a:srcRect/>
+                    <a:stretch>
+                      <a:fillRect/>
+                    </a:stretch>
+                  </pic:blipFill>
+                  <pic:spPr bwMode="auto">
+                    <a:xfrm>
+                      <a:off x="0" y="0"/>
+                      <a:ext cx="2628900" cy="2420620"/>
+                    </a:xfrm>
+                    <a:prstGeom prst="rect">
+                      <a:avLst/>
+                    </a:prstGeom>
+                    <a:noFill/>
+                    <a:ln>
+                      <a:noFill/>
+                    </a:ln>
+                  </pic:spPr>
+                </pic:pic>
+              </a:graphicData>
+            </a:graphic>
+            <wp14:sizeRelH relativeFrom="page">
+              <wp14:pctWidth>0</wp14:pctWidth>
+            </wp14:sizeRelH>
+            <wp14:sizeRelV relativeFrom="page">
+              <wp14:pctHeight>0</wp14:pctHeight>
+            </wp14:sizeRelV>
+          </wp:anchor>
+        </w:drawing>
+      </w:r>
+    </w:p>
+    <w:p>
+      <w:r>
+        <w:t xml:space="preserve">The corresponding help page is the follows. </w:t>
+      </w:r>
+      <w:r>
+        <w:t>You can also put @examples, @author lines, etc</w:t>
+      </w:r>
+      <w:r>
+        <w:t>.</w:t>
+      </w:r>
+    </w:p>
+    <w:p/>
+    <w:p>
+      <w:r>
+        <w:t xml:space="preserve"> </w:t>
+      </w:r>
+      <w:r>
+        <w:t>Once you finish adding documentation lines, type:</w:t>
+      </w:r>
+    </w:p>
+    <w:p>
+      <w:pPr>
+        <w:pBdr>
+          <w:top w:val="single" w:sz="4" w:space="1" w:color="auto"/>
+          <w:left w:val="single" w:sz="4" w:space="4" w:color="auto"/>
+          <w:bottom w:val="single" w:sz="4" w:space="1" w:color="auto"/>
+          <w:right w:val="single" w:sz="4" w:space="4" w:color="auto"/>
+        </w:pBdr>
+        <w:spacing w:before="240"/>
+      </w:pPr>
+      <w:proofErr w:type="spellStart"/>
+      <w:proofErr w:type="gramStart"/>
+      <w:r>
+        <w:t>devtools</w:t>
+      </w:r>
+      <w:proofErr w:type="spellEnd"/>
+      <w:proofErr w:type="gramEnd"/>
+      <w:r>
+        <w:t>::document()</w:t>
+      </w:r>
+    </w:p>
+    <w:p/>
+    <w:p>
+      <w:proofErr w:type="gramStart"/>
+      <w:r>
+        <w:t>This command generate</w:t>
+      </w:r>
+      <w:proofErr w:type="gramEnd"/>
+      <w:r>
+        <w:t xml:space="preserve"> a &lt;function&gt;.Rd file in the man/ directory. </w:t>
+      </w:r>
+    </w:p>
+    <w:p>
+      <w:pPr>
+        <w:pStyle w:val="Heading2"/>
+      </w:pPr>
+      <w:r>
+        <w:t>Version Control</w:t>
+      </w:r>
+    </w:p>
+    <w:p>
+      <w:proofErr w:type="gramStart"/>
+      <w:r>
+        <w:t>see</w:t>
+      </w:r>
+      <w:proofErr w:type="gramEnd"/>
+      <w:r>
+        <w:t xml:space="preserve"> </w:t>
+      </w:r>
+      <w:hyperlink r:id="rId36" w:history="1">
+        <w:r>
+          <w:rPr>
+            <w:rStyle w:val="Hyperlink"/>
+          </w:rPr>
+          <w:t>here</w:t>
+        </w:r>
+      </w:hyperlink>
+      <w:r>
+        <w:t>.</w:t>
+      </w:r>
+    </w:p>
+    <w:p>
+      <w:pPr>
+        <w:pStyle w:val="Heading2"/>
+      </w:pPr>
+      <w:r>
+        <w:t>String Manipulation</w:t>
+      </w:r>
+    </w:p>
+    <w:p>
+      <w:r>
+        <w:t xml:space="preserve">I use </w:t>
+      </w:r>
+      <w:proofErr w:type="spellStart"/>
+      <w:r>
+        <w:t>stringr</w:t>
+      </w:r>
+      <w:proofErr w:type="spellEnd"/>
+      <w:r>
+        <w:t xml:space="preserve">. It’s manual can be found </w:t>
+      </w:r>
+      <w:hyperlink r:id="rId37" w:history="1">
+        <w:r>
+          <w:rPr>
+            <w:rStyle w:val="Hyperlink"/>
+          </w:rPr>
+          <w:t>here</w:t>
+        </w:r>
+      </w:hyperlink>
+      <w:r>
+        <w:t xml:space="preserve">. </w:t>
+      </w:r>
+    </w:p>
+    <w:p/>
+    <w:p>
+      <w:pPr>
+        <w:pStyle w:val="Heading2"/>
+      </w:pPr>
+      <w:r>
+        <w:t xml:space="preserve">Style Guide </w:t>
+      </w:r>
+    </w:p>
+    <w:p>
+      <w:r>
+        <w:t xml:space="preserve">Writing beautiful code is not required by recommended. </w:t>
+      </w:r>
+      <w:r>
+        <w:t xml:space="preserve">Hadley has a nice chapter in his </w:t>
+      </w:r>
+      <w:r>
+        <w:t xml:space="preserve">R Package </w:t>
+      </w:r>
+      <w:r>
+        <w:t>book</w:t>
+      </w:r>
+      <w:r>
+        <w:t>:</w:t>
+      </w:r>
+      <w:r>
+        <w:t xml:space="preserve"> </w:t>
+      </w:r>
+      <w:hyperlink r:id="rId38" w:history="1">
+        <w:r>
+          <w:rPr>
+            <w:rStyle w:val="Hyperlink"/>
+          </w:rPr>
+          <w:t>here</w:t>
+        </w:r>
+      </w:hyperlink>
+      <w:r>
+        <w:t xml:space="preserve">. </w:t>
+      </w:r>
+    </w:p>
+    <w:p/>
+    <w:p>
+      <w:pPr>
+        <w:pStyle w:val="Heading1"/>
+      </w:pPr>
+      <w:r>
+        <w:t>Testing</w:t>
+      </w:r>
+    </w:p>
+    <w:p/>
+    <w:p>
+      <w:r>
+        <w:t xml:space="preserve">Testing your scripts on a small dataset can save you a lot of time. You don’t want to wait days to see a job fail. If there is a bug in your code, you want it to fail quickly. </w:t>
+      </w:r>
+    </w:p>
+    <w:p/>
+    <w:p>
+      <w:r>
+        <w:t xml:space="preserve">There is no standard procedure in testing your script, but here are the procedures I use: </w:t>
+      </w:r>
+    </w:p>
+    <w:p>
+      <w:pPr>
+        <w:pStyle w:val="ListBullet"/>
+        <w:numPr>
+          <w:ilvl w:val="0"/>
+          <w:numId w:val="2"/>
+        </w:numPr>
+      </w:pPr>
+      <w:proofErr w:type="spellStart"/>
+      <w:proofErr w:type="gramStart"/>
+      <w:r>
+        <w:t>mkdir</w:t>
+      </w:r>
+      <w:proofErr w:type="spellEnd"/>
+      <w:proofErr w:type="gramEnd"/>
+      <w:r>
+        <w:t xml:space="preserve"> $test # you want to run the test </w:t>
+      </w:r>
+      <w:r>
+        <w:t xml:space="preserve">script in a separate </w:t>
+      </w:r>
+      <w:r>
+        <w:t xml:space="preserve">directory. </w:t>
+      </w:r>
+    </w:p>
+    <w:p>
+      <w:pPr>
+        <w:pStyle w:val="ListBullet"/>
+        <w:numPr>
+          <w:ilvl w:val="0"/>
+          <w:numId w:val="2"/>
+        </w:numPr>
+      </w:pPr>
+      <w:proofErr w:type="gramStart"/>
+      <w:r>
+        <w:t>head</w:t>
+      </w:r>
+      <w:proofErr w:type="gramEnd"/>
+      <w:r>
+        <w:t xml:space="preserve"> –n 100 &lt;dataset&gt; &gt; </w:t>
+      </w:r>
+      <w:r>
+        <w:t>$tests/</w:t>
+      </w:r>
+      <w:r>
+        <w:t>&lt;</w:t>
+      </w:r>
+      <w:proofErr w:type="spellStart"/>
+      <w:r>
+        <w:t>dataset.test</w:t>
+      </w:r>
+      <w:proofErr w:type="spellEnd"/>
+      <w:r>
+        <w:t>&gt; # take a small subset of your data</w:t>
+      </w:r>
+    </w:p>
+    <w:p>
+      <w:pPr>
+        <w:pStyle w:val="ListBullet"/>
+        <w:numPr>
+          <w:ilvl w:val="0"/>
+          <w:numId w:val="2"/>
+        </w:numPr>
+      </w:pPr>
+      <w:proofErr w:type="gramStart"/>
+      <w:r>
+        <w:t>run</w:t>
+      </w:r>
+      <w:proofErr w:type="gramEnd"/>
+      <w:r>
+        <w:t xml:space="preserve"> your script on &lt;</w:t>
+      </w:r>
+      <w:proofErr w:type="spellStart"/>
+      <w:r>
+        <w:t>dataset.test</w:t>
+      </w:r>
+      <w:proofErr w:type="spellEnd"/>
+      <w:r>
+        <w:t xml:space="preserve">&gt;. </w:t>
+      </w:r>
+    </w:p>
+    <w:p>
+      <w:pPr>
+        <w:pStyle w:val="ListBullet"/>
+        <w:numPr>
+          <w:ilvl w:val="0"/>
+          <w:numId w:val="0"/>
+        </w:numPr>
+        <w:ind w:left="360" w:hanging="360"/>
+      </w:pPr>
+      <w:r>
+        <w:t xml:space="preserve">Simple, right? </w:t>
+      </w:r>
+    </w:p>
+    <w:p/>
+    <w:p>
+      <w:pPr>
+        <w:pStyle w:val="Heading1"/>
+      </w:pPr>
+      <w:r>
+        <w:t>Documenting Code and Equations with Word</w:t>
+      </w:r>
+    </w:p>
+    <w:p>
+      <w:r>
+        <w:t xml:space="preserve">Although many tools designed for documenting code and equations are out there, word is still a good way to communicate </w:t>
+      </w:r>
+      <w:r>
+        <w:t xml:space="preserve">in a fast and efficient way. </w:t>
+      </w:r>
+    </w:p>
+    <w:p/>
+    <w:p>
+      <w:pPr>
+        <w:pStyle w:val="Heading2"/>
+      </w:pPr>
+      <w:r>
+        <w:t>R</w:t>
+      </w:r>
+      <w:r>
+        <w:t xml:space="preserve">emove the annoying squiggly underlines: </w:t>
+      </w:r>
+    </w:p>
+    <w:p>
+      <w:pPr>
+        <w:pStyle w:val="ListBullet"/>
+      </w:pPr>
+      <w:r>
+        <w:t>Go to 'spelling and grammar…'</w:t>
+      </w:r>
+    </w:p>
+    <w:p>
+      <w:pPr>
+        <w:pStyle w:val="ListBullet"/>
+      </w:pPr>
+      <w:r>
+        <w:t>Click 'options'</w:t>
+      </w:r>
+    </w:p>
+    <w:p>
+      <w:pPr>
+        <w:pStyle w:val="ListBullet"/>
+      </w:pPr>
+      <w:r>
+        <w:t xml:space="preserve">Check 'Hide grammar errors in this document' and 'Hide spelling errors in this document'. </w:t>
+      </w:r>
+    </w:p>
+    <w:p>
+      <w:pPr>
+        <w:pStyle w:val="ListBullet"/>
+        <w:numPr>
+          <w:ilvl w:val="0"/>
+          <w:numId w:val="0"/>
+        </w:numPr>
+        <w:ind w:left="360" w:hanging="360"/>
+      </w:pPr>
+    </w:p>
+    <w:p>
+      <w:pPr>
+        <w:pStyle w:val="Heading2"/>
+      </w:pPr>
+      <w:r>
+        <w:t>D</w:t>
+      </w:r>
+      <w:r>
+        <w:t xml:space="preserve">isable smart quote: </w:t>
+      </w:r>
+    </w:p>
+    <w:p>
+      <w:pPr>
+        <w:pStyle w:val="ListBullet"/>
+      </w:pPr>
+      <w:r>
+        <w:t>Go to 'spelling and grammar…'</w:t>
+      </w:r>
+    </w:p>
+    <w:p>
+      <w:pPr>
+        <w:pStyle w:val="ListBullet"/>
+      </w:pPr>
+      <w:r>
+        <w:t>Click 'options'</w:t>
+      </w:r>
+    </w:p>
+    <w:p>
+      <w:pPr>
+        <w:pStyle w:val="ListBullet"/>
+      </w:pPr>
+      <w:r>
+        <w:t xml:space="preserve">Click on 'show all'; go to 'autocorrect' </w:t>
+      </w:r>
+    </w:p>
+    <w:p>
+      <w:pPr>
+        <w:pStyle w:val="ListBullet"/>
+      </w:pPr>
+      <w:r>
+        <w:t xml:space="preserve">Uncheck 'straight quotation marks' to 'smart quotation marks'. </w:t>
+      </w:r>
+    </w:p>
     <w:p>
       <w:pPr>
         <w:rPr>
@@ -3356,6 +6545,56 @@
           <w:rFonts w:ascii="Cambria" w:hAnsi="Cambria"/>
         </w:rPr>
       </w:pPr>
+    </w:p>
+    <w:p>
+      <w:pPr>
+        <w:pStyle w:val="Title"/>
+        <w:jc w:val="center"/>
+      </w:pPr>
+      <w:r>
+        <w:t>Reference</w:t>
+      </w:r>
+    </w:p>
+    <w:p>
+      <w:pPr>
+        <w:pStyle w:val="Heading1"/>
+      </w:pPr>
+      <w:r>
+        <w:t xml:space="preserve">Sam Specification </w:t>
+      </w:r>
+    </w:p>
+    <w:p/>
+    <w:p>
+      <w:pPr>
+        <w:pStyle w:val="ListBullet"/>
+      </w:pPr>
+      <w:r>
+        <w:t xml:space="preserve">@PG: records of programs that processed the </w:t>
+      </w:r>
+      <w:proofErr w:type="spellStart"/>
+      <w:r>
+        <w:t>sam</w:t>
+      </w:r>
+      <w:proofErr w:type="spellEnd"/>
+      <w:r>
+        <w:t xml:space="preserve"> file.</w:t>
+      </w:r>
+    </w:p>
+    <w:p>
+      <w:pPr>
+        <w:pStyle w:val="ListBullet"/>
+      </w:pPr>
+      <w:r>
+        <w:t xml:space="preserve">Full specification: </w:t>
+      </w:r>
+      <w:hyperlink r:id="rId39" w:history="1">
+        <w:r>
+          <w:rPr>
+            <w:rStyle w:val="Hyperlink"/>
+          </w:rPr>
+          <w:t>link</w:t>
+        </w:r>
+      </w:hyperlink>
     </w:p>
     <w:p/>
     <w:sectPr>
@@ -3391,8 +6630,97 @@
       </w:rPr>
     </w:lvl>
   </w:abstractNum>
+  <w:abstractNum w:abstractNumId="1">
+    <w:nsid w:val="436110E8"/>
+    <w:multiLevelType w:val="hybridMultilevel"/>
+    <w:tmpl w:val="80AA77F6"/>
+    <w:lvl w:ilvl="0" w:tplc="0409000F">
+      <w:start w:val="1"/>
+      <w:numFmt w:val="decimal"/>
+      <w:lvlText w:val="%1."/>
+      <w:lvlJc w:val="left"/>
+      <w:pPr>
+        <w:ind w:left="360" w:hanging="360"/>
+      </w:pPr>
+    </w:lvl>
+    <w:lvl w:ilvl="1" w:tplc="04090019" w:tentative="1">
+      <w:start w:val="1"/>
+      <w:numFmt w:val="lowerLetter"/>
+      <w:lvlText w:val="%2."/>
+      <w:lvlJc w:val="left"/>
+      <w:pPr>
+        <w:ind w:left="1080" w:hanging="360"/>
+      </w:pPr>
+    </w:lvl>
+    <w:lvl w:ilvl="2" w:tplc="0409001B" w:tentative="1">
+      <w:start w:val="1"/>
+      <w:numFmt w:val="lowerRoman"/>
+      <w:lvlText w:val="%3."/>
+      <w:lvlJc w:val="right"/>
+      <w:pPr>
+        <w:ind w:left="1800" w:hanging="180"/>
+      </w:pPr>
+    </w:lvl>
+    <w:lvl w:ilvl="3" w:tplc="0409000F" w:tentative="1">
+      <w:start w:val="1"/>
+      <w:numFmt w:val="decimal"/>
+      <w:lvlText w:val="%4."/>
+      <w:lvlJc w:val="left"/>
+      <w:pPr>
+        <w:ind w:left="2520" w:hanging="360"/>
+      </w:pPr>
+    </w:lvl>
+    <w:lvl w:ilvl="4" w:tplc="04090019" w:tentative="1">
+      <w:start w:val="1"/>
+      <w:numFmt w:val="lowerLetter"/>
+      <w:lvlText w:val="%5."/>
+      <w:lvlJc w:val="left"/>
+      <w:pPr>
+        <w:ind w:left="3240" w:hanging="360"/>
+      </w:pPr>
+    </w:lvl>
+    <w:lvl w:ilvl="5" w:tplc="0409001B" w:tentative="1">
+      <w:start w:val="1"/>
+      <w:numFmt w:val="lowerRoman"/>
+      <w:lvlText w:val="%6."/>
+      <w:lvlJc w:val="right"/>
+      <w:pPr>
+        <w:ind w:left="3960" w:hanging="180"/>
+      </w:pPr>
+    </w:lvl>
+    <w:lvl w:ilvl="6" w:tplc="0409000F" w:tentative="1">
+      <w:start w:val="1"/>
+      <w:numFmt w:val="decimal"/>
+      <w:lvlText w:val="%7."/>
+      <w:lvlJc w:val="left"/>
+      <w:pPr>
+        <w:ind w:left="4680" w:hanging="360"/>
+      </w:pPr>
+    </w:lvl>
+    <w:lvl w:ilvl="7" w:tplc="04090019" w:tentative="1">
+      <w:start w:val="1"/>
+      <w:numFmt w:val="lowerLetter"/>
+      <w:lvlText w:val="%8."/>
+      <w:lvlJc w:val="left"/>
+      <w:pPr>
+        <w:ind w:left="5400" w:hanging="360"/>
+      </w:pPr>
+    </w:lvl>
+    <w:lvl w:ilvl="8" w:tplc="0409001B" w:tentative="1">
+      <w:start w:val="1"/>
+      <w:numFmt w:val="lowerRoman"/>
+      <w:lvlText w:val="%9."/>
+      <w:lvlJc w:val="right"/>
+      <w:pPr>
+        <w:ind w:left="6120" w:hanging="180"/>
+      </w:pPr>
+    </w:lvl>
+  </w:abstractNum>
   <w:num w:numId="1">
     <w:abstractNumId w:val="0"/>
+  </w:num>
+  <w:num w:numId="2">
+    <w:abstractNumId w:val="1"/>
   </w:num>
 </w:numbering>
 </file>
@@ -3795,6 +7123,92 @@
       <w:b/>
       <w:bCs/>
       <w:color w:val="4F81BD" w:themeColor="accent1"/>
+    </w:rPr>
+  </w:style>
+  <w:style w:type="character" w:styleId="FollowedHyperlink">
+    <w:name w:val="FollowedHyperlink"/>
+    <w:basedOn w:val="DefaultParagraphFont"/>
+    <w:uiPriority w:val="99"/>
+    <w:semiHidden/>
+    <w:unhideWhenUsed/>
+    <w:rsid w:val="007F0F6A"/>
+    <w:rPr>
+      <w:color w:val="800080" w:themeColor="followedHyperlink"/>
+      <w:u w:val="single"/>
+    </w:rPr>
+  </w:style>
+  <w:style w:type="paragraph" w:styleId="Title">
+    <w:name w:val="Title"/>
+    <w:basedOn w:val="Normal"/>
+    <w:next w:val="Normal"/>
+    <w:link w:val="TitleChar"/>
+    <w:uiPriority w:val="10"/>
+    <w:qFormat/>
+    <w:rsid w:val="001274A2"/>
+    <w:pPr>
+      <w:pBdr>
+        <w:bottom w:val="single" w:sz="8" w:space="4" w:color="4F81BD" w:themeColor="accent1"/>
+      </w:pBdr>
+      <w:spacing w:after="300"/>
+      <w:contextualSpacing/>
+    </w:pPr>
+    <w:rPr>
+      <w:rFonts w:asciiTheme="majorHAnsi" w:eastAsiaTheme="majorEastAsia" w:hAnsiTheme="majorHAnsi" w:cstheme="majorBidi"/>
+      <w:color w:val="17365D" w:themeColor="text2" w:themeShade="BF"/>
+      <w:spacing w:val="5"/>
+      <w:kern w:val="28"/>
+      <w:sz w:val="52"/>
+      <w:szCs w:val="52"/>
+    </w:rPr>
+  </w:style>
+  <w:style w:type="character" w:customStyle="1" w:styleId="TitleChar">
+    <w:name w:val="Title Char"/>
+    <w:basedOn w:val="DefaultParagraphFont"/>
+    <w:link w:val="Title"/>
+    <w:uiPriority w:val="10"/>
+    <w:rsid w:val="001274A2"/>
+    <w:rPr>
+      <w:rFonts w:asciiTheme="majorHAnsi" w:eastAsiaTheme="majorEastAsia" w:hAnsiTheme="majorHAnsi" w:cstheme="majorBidi"/>
+      <w:color w:val="17365D" w:themeColor="text2" w:themeShade="BF"/>
+      <w:spacing w:val="5"/>
+      <w:kern w:val="28"/>
+      <w:sz w:val="52"/>
+      <w:szCs w:val="52"/>
+    </w:rPr>
+  </w:style>
+  <w:style w:type="paragraph" w:styleId="Subtitle">
+    <w:name w:val="Subtitle"/>
+    <w:basedOn w:val="Normal"/>
+    <w:next w:val="Normal"/>
+    <w:link w:val="SubtitleChar"/>
+    <w:uiPriority w:val="11"/>
+    <w:qFormat/>
+    <w:rsid w:val="001274A2"/>
+    <w:pPr>
+      <w:numPr>
+        <w:ilvl w:val="1"/>
+      </w:numPr>
+    </w:pPr>
+    <w:rPr>
+      <w:rFonts w:asciiTheme="majorHAnsi" w:eastAsiaTheme="majorEastAsia" w:hAnsiTheme="majorHAnsi" w:cstheme="majorBidi"/>
+      <w:i/>
+      <w:iCs/>
+      <w:color w:val="4F81BD" w:themeColor="accent1"/>
+      <w:spacing w:val="15"/>
+    </w:rPr>
+  </w:style>
+  <w:style w:type="character" w:customStyle="1" w:styleId="SubtitleChar">
+    <w:name w:val="Subtitle Char"/>
+    <w:basedOn w:val="DefaultParagraphFont"/>
+    <w:link w:val="Subtitle"/>
+    <w:uiPriority w:val="11"/>
+    <w:rsid w:val="001274A2"/>
+    <w:rPr>
+      <w:rFonts w:asciiTheme="majorHAnsi" w:eastAsiaTheme="majorEastAsia" w:hAnsiTheme="majorHAnsi" w:cstheme="majorBidi"/>
+      <w:i/>
+      <w:iCs/>
+      <w:color w:val="4F81BD" w:themeColor="accent1"/>
+      <w:spacing w:val="15"/>
     </w:rPr>
   </w:style>
 </w:styles>
@@ -4200,6 +7614,92 @@
       <w:color w:val="4F81BD" w:themeColor="accent1"/>
     </w:rPr>
   </w:style>
+  <w:style w:type="character" w:styleId="FollowedHyperlink">
+    <w:name w:val="FollowedHyperlink"/>
+    <w:basedOn w:val="DefaultParagraphFont"/>
+    <w:uiPriority w:val="99"/>
+    <w:semiHidden/>
+    <w:unhideWhenUsed/>
+    <w:rsid w:val="007F0F6A"/>
+    <w:rPr>
+      <w:color w:val="800080" w:themeColor="followedHyperlink"/>
+      <w:u w:val="single"/>
+    </w:rPr>
+  </w:style>
+  <w:style w:type="paragraph" w:styleId="Title">
+    <w:name w:val="Title"/>
+    <w:basedOn w:val="Normal"/>
+    <w:next w:val="Normal"/>
+    <w:link w:val="TitleChar"/>
+    <w:uiPriority w:val="10"/>
+    <w:qFormat/>
+    <w:rsid w:val="001274A2"/>
+    <w:pPr>
+      <w:pBdr>
+        <w:bottom w:val="single" w:sz="8" w:space="4" w:color="4F81BD" w:themeColor="accent1"/>
+      </w:pBdr>
+      <w:spacing w:after="300"/>
+      <w:contextualSpacing/>
+    </w:pPr>
+    <w:rPr>
+      <w:rFonts w:asciiTheme="majorHAnsi" w:eastAsiaTheme="majorEastAsia" w:hAnsiTheme="majorHAnsi" w:cstheme="majorBidi"/>
+      <w:color w:val="17365D" w:themeColor="text2" w:themeShade="BF"/>
+      <w:spacing w:val="5"/>
+      <w:kern w:val="28"/>
+      <w:sz w:val="52"/>
+      <w:szCs w:val="52"/>
+    </w:rPr>
+  </w:style>
+  <w:style w:type="character" w:customStyle="1" w:styleId="TitleChar">
+    <w:name w:val="Title Char"/>
+    <w:basedOn w:val="DefaultParagraphFont"/>
+    <w:link w:val="Title"/>
+    <w:uiPriority w:val="10"/>
+    <w:rsid w:val="001274A2"/>
+    <w:rPr>
+      <w:rFonts w:asciiTheme="majorHAnsi" w:eastAsiaTheme="majorEastAsia" w:hAnsiTheme="majorHAnsi" w:cstheme="majorBidi"/>
+      <w:color w:val="17365D" w:themeColor="text2" w:themeShade="BF"/>
+      <w:spacing w:val="5"/>
+      <w:kern w:val="28"/>
+      <w:sz w:val="52"/>
+      <w:szCs w:val="52"/>
+    </w:rPr>
+  </w:style>
+  <w:style w:type="paragraph" w:styleId="Subtitle">
+    <w:name w:val="Subtitle"/>
+    <w:basedOn w:val="Normal"/>
+    <w:next w:val="Normal"/>
+    <w:link w:val="SubtitleChar"/>
+    <w:uiPriority w:val="11"/>
+    <w:qFormat/>
+    <w:rsid w:val="001274A2"/>
+    <w:pPr>
+      <w:numPr>
+        <w:ilvl w:val="1"/>
+      </w:numPr>
+    </w:pPr>
+    <w:rPr>
+      <w:rFonts w:asciiTheme="majorHAnsi" w:eastAsiaTheme="majorEastAsia" w:hAnsiTheme="majorHAnsi" w:cstheme="majorBidi"/>
+      <w:i/>
+      <w:iCs/>
+      <w:color w:val="4F81BD" w:themeColor="accent1"/>
+      <w:spacing w:val="15"/>
+    </w:rPr>
+  </w:style>
+  <w:style w:type="character" w:customStyle="1" w:styleId="SubtitleChar">
+    <w:name w:val="Subtitle Char"/>
+    <w:basedOn w:val="DefaultParagraphFont"/>
+    <w:link w:val="Subtitle"/>
+    <w:uiPriority w:val="11"/>
+    <w:rsid w:val="001274A2"/>
+    <w:rPr>
+      <w:rFonts w:asciiTheme="majorHAnsi" w:eastAsiaTheme="majorEastAsia" w:hAnsiTheme="majorHAnsi" w:cstheme="majorBidi"/>
+      <w:i/>
+      <w:iCs/>
+      <w:color w:val="4F81BD" w:themeColor="accent1"/>
+      <w:spacing w:val="15"/>
+    </w:rPr>
+  </w:style>
 </w:styles>
 </file>
 

</xml_diff>

<commit_message>
added extract_from_zpileup, and updated README.docx
</commit_message>
<xml_diff>
--- a/README.docx
+++ b/README.docx
@@ -695,8 +695,6 @@
         </w:numPr>
         <w:ind w:left="360" w:hanging="360"/>
       </w:pPr>
-      <w:bookmarkStart w:id="0" w:name="_GoBack"/>
-      <w:bookmarkEnd w:id="0"/>
     </w:p>
     <w:p>
       <w:pPr>
@@ -5509,6 +5507,83 @@
     </w:p>
     <w:p/>
     <w:p/>
+    <w:p>
+      <w:pPr>
+        <w:pStyle w:val="Heading1"/>
+      </w:pPr>
+      <w:r>
+        <w:t>Count Read Depth for Variant Site</w:t>
+      </w:r>
+    </w:p>
+    <w:p>
+      <w:r>
+        <w:t>First pileup (refer to "Samtools</w:t>
+      </w:r>
+      <w:proofErr w:type="gramStart"/>
+      <w:r>
+        <w:t>::</w:t>
+      </w:r>
+      <w:proofErr w:type="gramEnd"/>
+      <w:r>
+        <w:t>Converting Bam Format to Pileup Format</w:t>
+      </w:r>
+      <w:r>
+        <w:t xml:space="preserve">"). </w:t>
+      </w:r>
+    </w:p>
+    <w:p/>
+    <w:p>
+      <w:r>
+        <w:t xml:space="preserve">Then run parse_pileup.py </w:t>
+      </w:r>
+    </w:p>
+    <w:p/>
+    <w:p>
+      <w:pPr>
+        <w:pBdr>
+          <w:top w:val="single" w:sz="4" w:space="1" w:color="auto"/>
+          <w:left w:val="single" w:sz="4" w:space="4" w:color="auto"/>
+          <w:bottom w:val="single" w:sz="4" w:space="1" w:color="auto"/>
+          <w:right w:val="single" w:sz="4" w:space="4" w:color="auto"/>
+        </w:pBdr>
+      </w:pPr>
+      <w:proofErr w:type="gramStart"/>
+      <w:r>
+        <w:t>cat</w:t>
+      </w:r>
+      <w:proofErr w:type="gramEnd"/>
+      <w:r>
+        <w:t xml:space="preserve"> &lt;bam&gt; | python parse_pileup.py &gt; &lt;</w:t>
+      </w:r>
+      <w:proofErr w:type="spellStart"/>
+      <w:r>
+        <w:t>zpileup</w:t>
+      </w:r>
+      <w:proofErr w:type="spellEnd"/>
+      <w:r>
+        <w:t xml:space="preserve">&gt; </w:t>
+      </w:r>
+    </w:p>
+    <w:p/>
+    <w:p>
+      <w:pPr>
+        <w:pStyle w:val="ListBullet"/>
+        <w:rPr>
+          <w:b/>
+        </w:rPr>
+      </w:pPr>
+      <w:r>
+        <w:t xml:space="preserve">Run over a directory: </w:t>
+      </w:r>
+      <w:bookmarkStart w:id="0" w:name="_GoBack"/>
+      <w:r>
+        <w:rPr>
+          <w:b/>
+        </w:rPr>
+        <w:t>run_parse_pileup.sh</w:t>
+      </w:r>
+    </w:p>
+    <w:bookmarkEnd w:id="0"/>
     <w:p>
       <w:pPr>
         <w:pStyle w:val="Heading1"/>
@@ -6317,6 +6392,38 @@
         <w:pStyle w:val="Heading1"/>
       </w:pPr>
       <w:r>
+        <w:t>Python</w:t>
+      </w:r>
+    </w:p>
+    <w:p>
+      <w:pPr>
+        <w:pStyle w:val="Heading2"/>
+      </w:pPr>
+      <w:r>
+        <w:t xml:space="preserve">DIY Python Module </w:t>
+      </w:r>
+    </w:p>
+    <w:p>
+      <w:r>
+        <w:t xml:space="preserve">Refer to this </w:t>
+      </w:r>
+      <w:hyperlink r:id="rId39" w:history="1">
+        <w:r>
+          <w:rPr>
+            <w:rStyle w:val="Hyperlink"/>
+          </w:rPr>
+          <w:t>page</w:t>
+        </w:r>
+      </w:hyperlink>
+      <w:r>
+        <w:t>.</w:t>
+      </w:r>
+    </w:p>
+    <w:p>
+      <w:pPr>
+        <w:pStyle w:val="Heading1"/>
+      </w:pPr>
+      <w:r>
         <w:t>Testing</w:t>
       </w:r>
     </w:p>
@@ -6587,7 +6694,7 @@
       <w:r>
         <w:t xml:space="preserve">Full specification: </w:t>
       </w:r>
-      <w:hyperlink r:id="rId39" w:history="1">
+      <w:hyperlink r:id="rId40" w:history="1">
         <w:r>
           <w:rPr>
             <w:rStyle w:val="Hyperlink"/>

</xml_diff>

<commit_message>
updated README.docx, added parse_pileup.py
</commit_message>
<xml_diff>
--- a/README.docx
+++ b/README.docx
@@ -5575,7 +5575,6 @@
       <w:r>
         <w:t xml:space="preserve">Run over a directory: </w:t>
       </w:r>
-      <w:bookmarkStart w:id="0" w:name="_GoBack"/>
       <w:r>
         <w:rPr>
           <w:b/>
@@ -5583,7 +5582,6 @@
         <w:t>run_parse_pileup.sh</w:t>
       </w:r>
     </w:p>
-    <w:bookmarkEnd w:id="0"/>
     <w:p>
       <w:pPr>
         <w:pStyle w:val="Heading1"/>
@@ -6319,20 +6317,124 @@
         <w:pStyle w:val="Heading2"/>
       </w:pPr>
       <w:r>
-        <w:t>String Manipulation</w:t>
-      </w:r>
-    </w:p>
-    <w:p>
-      <w:r>
-        <w:t xml:space="preserve">I use </w:t>
-      </w:r>
-      <w:proofErr w:type="spellStart"/>
-      <w:r>
-        <w:t>stringr</w:t>
-      </w:r>
-      <w:proofErr w:type="spellEnd"/>
-      <w:r>
-        <w:t xml:space="preserve">. It’s manual can be found </w:t>
+        <w:t>R Markdown</w:t>
+      </w:r>
+    </w:p>
+    <w:p>
+      <w:pPr>
+        <w:pStyle w:val="ListBullet"/>
+      </w:pPr>
+      <w:proofErr w:type="gramStart"/>
+      <w:r>
+        <w:t>list</w:t>
+      </w:r>
+      <w:proofErr w:type="gramEnd"/>
+      <w:r>
+        <w:t xml:space="preserve"> –</w:t>
+      </w:r>
+    </w:p>
+    <w:p>
+      <w:pPr>
+        <w:pStyle w:val="ListBullet"/>
+      </w:pPr>
+      <w:proofErr w:type="gramStart"/>
+      <w:r>
+        <w:t>title</w:t>
+      </w:r>
+      <w:proofErr w:type="gramEnd"/>
+      <w:r>
+        <w:t xml:space="preserve"> -------</w:t>
+      </w:r>
+    </w:p>
+    <w:p>
+      <w:pPr>
+        <w:pStyle w:val="ListBullet"/>
+      </w:pPr>
+      <w:proofErr w:type="gramStart"/>
+      <w:r>
+        <w:t>italics</w:t>
+      </w:r>
+      <w:proofErr w:type="gramEnd"/>
+      <w:r>
+        <w:t xml:space="preserve"> * *</w:t>
+      </w:r>
+    </w:p>
+    <w:p>
+      <w:pPr>
+        <w:pStyle w:val="ListBullet"/>
+      </w:pPr>
+      <w:proofErr w:type="gramStart"/>
+      <w:r>
+        <w:t>bold</w:t>
+      </w:r>
+      <w:proofErr w:type="gramEnd"/>
+      <w:r>
+        <w:t xml:space="preserve"> ** **</w:t>
+      </w:r>
+    </w:p>
+    <w:p>
+      <w:pPr>
+        <w:pStyle w:val="ListBullet"/>
+      </w:pPr>
+      <w:proofErr w:type="gramStart"/>
+      <w:r>
+        <w:t>in</w:t>
+      </w:r>
+      <w:proofErr w:type="gramEnd"/>
+      <w:r>
+        <w:t xml:space="preserve">-line code ` ` </w:t>
+      </w:r>
+    </w:p>
+    <w:p>
+      <w:pPr>
+        <w:pStyle w:val="ListBullet"/>
+      </w:pPr>
+      <w:proofErr w:type="gramStart"/>
+      <w:r>
+        <w:t>in</w:t>
+      </w:r>
+      <w:proofErr w:type="gramEnd"/>
+      <w:r>
+        <w:t xml:space="preserve">-line equation $ $ </w:t>
+      </w:r>
+    </w:p>
+    <w:p>
+      <w:pPr>
+        <w:pStyle w:val="ListBullet"/>
+      </w:pPr>
+      <w:proofErr w:type="gramStart"/>
+      <w:r>
+        <w:t>equation</w:t>
+      </w:r>
+      <w:proofErr w:type="gramEnd"/>
+      <w:r>
+        <w:t xml:space="preserve"> $$ $$ </w:t>
+      </w:r>
+    </w:p>
+    <w:p>
+      <w:pPr>
+        <w:pStyle w:val="ListBullet"/>
+      </w:pPr>
+      <w:proofErr w:type="gramStart"/>
+      <w:r>
+        <w:t>block</w:t>
+      </w:r>
+      <w:proofErr w:type="gramEnd"/>
+      <w:r>
+        <w:t xml:space="preserve"> quotes &gt;  </w:t>
+      </w:r>
+    </w:p>
+    <w:p>
+      <w:pPr>
+        <w:pStyle w:val="ListBullet"/>
+        <w:numPr>
+          <w:ilvl w:val="0"/>
+          <w:numId w:val="0"/>
+        </w:numPr>
+        <w:ind w:left="360" w:hanging="360"/>
+      </w:pPr>
+      <w:r>
+        <w:t xml:space="preserve">Reference: </w:t>
       </w:r>
       <w:hyperlink r:id="rId37" w:history="1">
         <w:r>
@@ -6342,37 +6444,284 @@
           <w:t>here</w:t>
         </w:r>
       </w:hyperlink>
+    </w:p>
+    <w:p>
+      <w:pPr>
+        <w:pStyle w:val="ListBullet"/>
+        <w:numPr>
+          <w:ilvl w:val="0"/>
+          <w:numId w:val="0"/>
+        </w:numPr>
+        <w:ind w:left="360" w:hanging="360"/>
+      </w:pPr>
+    </w:p>
+    <w:p>
+      <w:pPr>
+        <w:pStyle w:val="Heading2"/>
+      </w:pPr>
+      <w:proofErr w:type="spellStart"/>
+      <w:r>
+        <w:t>Heatmap</w:t>
+      </w:r>
+      <w:proofErr w:type="spellEnd"/>
+      <w:r>
+        <w:t xml:space="preserve"> </w:t>
+      </w:r>
+    </w:p>
+    <w:p>
+      <w:proofErr w:type="gramStart"/>
+      <w:r>
+        <w:t>Use heatmap.2</w:t>
+      </w:r>
+      <w:proofErr w:type="gramEnd"/>
+      <w:r>
+        <w:t xml:space="preserve">, </w:t>
+      </w:r>
+      <w:proofErr w:type="gramStart"/>
+      <w:r>
+        <w:t>below are some options</w:t>
+      </w:r>
+      <w:proofErr w:type="gramEnd"/>
+      <w:r>
+        <w:t>:</w:t>
+      </w:r>
+    </w:p>
+    <w:p>
+      <w:pPr>
+        <w:pStyle w:val="ListBullet"/>
+      </w:pPr>
+      <w:proofErr w:type="spellStart"/>
+      <w:r>
+        <w:t>Rowv</w:t>
+      </w:r>
+      <w:proofErr w:type="spellEnd"/>
+      <w:r>
+        <w:t xml:space="preserve"> = FALSE, disable row </w:t>
+      </w:r>
+      <w:proofErr w:type="spellStart"/>
+      <w:r>
+        <w:t>dendrogram</w:t>
+      </w:r>
+      <w:proofErr w:type="spellEnd"/>
+      <w:r>
+        <w:t xml:space="preserve"> </w:t>
+      </w:r>
+    </w:p>
+    <w:p>
+      <w:pPr>
+        <w:pStyle w:val="ListBullet"/>
+      </w:pPr>
+      <w:proofErr w:type="spellStart"/>
+      <w:r>
+        <w:t>Colv</w:t>
+      </w:r>
+      <w:proofErr w:type="spellEnd"/>
+      <w:r>
+        <w:t xml:space="preserve"> = FALSE, disable column </w:t>
+      </w:r>
+      <w:proofErr w:type="spellStart"/>
+      <w:r>
+        <w:t>dendrogram</w:t>
+      </w:r>
+      <w:proofErr w:type="spellEnd"/>
+    </w:p>
+    <w:p>
+      <w:pPr>
+        <w:pStyle w:val="ListBullet"/>
+      </w:pPr>
+      <w:proofErr w:type="gramStart"/>
+      <w:r>
+        <w:t>trace</w:t>
+      </w:r>
+      <w:proofErr w:type="gramEnd"/>
+      <w:r>
+        <w:t xml:space="preserve"> = 'none', disable the green traces </w:t>
+      </w:r>
+    </w:p>
+    <w:p>
+      <w:pPr>
+        <w:pStyle w:val="ListBullet"/>
+      </w:pPr>
+      <w:proofErr w:type="spellStart"/>
+      <w:proofErr w:type="gramStart"/>
+      <w:r>
+        <w:t>dendrogram</w:t>
+      </w:r>
+      <w:proofErr w:type="spellEnd"/>
+      <w:proofErr w:type="gramEnd"/>
+      <w:r>
+        <w:t xml:space="preserve"> = 'none', disable </w:t>
+      </w:r>
+      <w:proofErr w:type="spellStart"/>
+      <w:r>
+        <w:t>dendrograms</w:t>
+      </w:r>
+      <w:proofErr w:type="spellEnd"/>
       <w:r>
         <w:t xml:space="preserve">. </w:t>
       </w:r>
     </w:p>
-    <w:p/>
     <w:p>
       <w:pPr>
         <w:pStyle w:val="Heading2"/>
       </w:pPr>
       <w:r>
-        <w:t xml:space="preserve">Style Guide </w:t>
-      </w:r>
-    </w:p>
-    <w:p>
-      <w:r>
-        <w:t xml:space="preserve">Writing beautiful code is not required by recommended. </w:t>
-      </w:r>
-      <w:r>
-        <w:t xml:space="preserve">Hadley has a nice chapter in his </w:t>
-      </w:r>
-      <w:r>
-        <w:t xml:space="preserve">R Package </w:t>
-      </w:r>
-      <w:r>
-        <w:t>book</w:t>
-      </w:r>
-      <w:r>
-        <w:t>:</w:t>
-      </w:r>
+        <w:t>Read Data</w:t>
+      </w:r>
+    </w:p>
+    <w:p>
+      <w:pPr>
+        <w:rPr>
+          <w:b/>
+        </w:rPr>
+      </w:pPr>
+      <w:r>
+        <w:rPr>
+          <w:b/>
+        </w:rPr>
+        <w:t>File with unknown number of fields:</w:t>
+      </w:r>
+    </w:p>
+    <w:p>
+      <w:proofErr w:type="spellStart"/>
+      <w:proofErr w:type="gramStart"/>
+      <w:r>
+        <w:t>ncol</w:t>
+      </w:r>
+      <w:proofErr w:type="spellEnd"/>
+      <w:proofErr w:type="gramEnd"/>
+      <w:r>
+        <w:t xml:space="preserve"> = max(</w:t>
+      </w:r>
+      <w:proofErr w:type="spellStart"/>
+      <w:r>
+        <w:t>count.fields</w:t>
+      </w:r>
+      <w:proofErr w:type="spellEnd"/>
+      <w:r>
+        <w:t xml:space="preserve">(filename, </w:t>
+      </w:r>
+      <w:proofErr w:type="spellStart"/>
+      <w:r>
+        <w:t>sep</w:t>
+      </w:r>
+      <w:proofErr w:type="spellEnd"/>
+      <w:r>
+        <w:t xml:space="preserve"> = '\t'))</w:t>
+      </w:r>
+    </w:p>
+    <w:p>
+      <w:proofErr w:type="spellStart"/>
+      <w:proofErr w:type="gramStart"/>
+      <w:r>
+        <w:t>c</w:t>
+      </w:r>
+      <w:r>
+        <w:t>ol.classes</w:t>
+      </w:r>
+      <w:proofErr w:type="spellEnd"/>
+      <w:proofErr w:type="gramEnd"/>
+      <w:r>
+        <w:t xml:space="preserve"> = rep('NULL', </w:t>
+      </w:r>
+      <w:proofErr w:type="spellStart"/>
+      <w:r>
+        <w:t>ncol</w:t>
+      </w:r>
+      <w:proofErr w:type="spellEnd"/>
+      <w:r>
+        <w:t xml:space="preserve">) </w:t>
+      </w:r>
+    </w:p>
+    <w:p>
+      <w:proofErr w:type="spellStart"/>
+      <w:proofErr w:type="gramStart"/>
+      <w:r>
+        <w:t>col.cla</w:t>
+      </w:r>
+      <w:r>
+        <w:t>sses</w:t>
+      </w:r>
+      <w:proofErr w:type="spellEnd"/>
+      <w:proofErr w:type="gramEnd"/>
+      <w:r>
+        <w:t>[c(5,9,13)] = c(rep(&lt;class of the column&gt;</w:t>
+      </w:r>
+      <w:r>
+        <w:t>,3))</w:t>
+      </w:r>
+      <w:r>
+        <w:t xml:space="preserve"> # only read column 5,9, and 13. </w:t>
+      </w:r>
+      <w:bookmarkStart w:id="0" w:name="_GoBack"/>
+      <w:bookmarkEnd w:id="0"/>
+    </w:p>
+    <w:p>
+      <w:proofErr w:type="spellStart"/>
+      <w:proofErr w:type="gramStart"/>
+      <w:r>
+        <w:t>df</w:t>
+      </w:r>
+      <w:proofErr w:type="spellEnd"/>
+      <w:proofErr w:type="gramEnd"/>
       <w:r>
         <w:t xml:space="preserve"> </w:t>
+      </w:r>
+      <w:r>
+        <w:t xml:space="preserve">= </w:t>
+      </w:r>
+      <w:proofErr w:type="spellStart"/>
+      <w:r>
+        <w:t>read.table</w:t>
+      </w:r>
+      <w:proofErr w:type="spellEnd"/>
+      <w:r>
+        <w:t xml:space="preserve">(filename, </w:t>
+      </w:r>
+      <w:proofErr w:type="spellStart"/>
+      <w:r>
+        <w:t>colClasses</w:t>
+      </w:r>
+      <w:proofErr w:type="spellEnd"/>
+      <w:r>
+        <w:t xml:space="preserve"> = </w:t>
+      </w:r>
+      <w:proofErr w:type="spellStart"/>
+      <w:r>
+        <w:t>col.classes</w:t>
+      </w:r>
+      <w:proofErr w:type="spellEnd"/>
+      <w:r>
+        <w:t xml:space="preserve">, fill = T, </w:t>
+      </w:r>
+      <w:proofErr w:type="spellStart"/>
+      <w:r>
+        <w:t>col.names</w:t>
+      </w:r>
+      <w:proofErr w:type="spellEnd"/>
+      <w:r>
+        <w:t xml:space="preserve"> = 1:ncol)</w:t>
+      </w:r>
+    </w:p>
+    <w:p>
+      <w:pPr>
+        <w:pStyle w:val="Heading2"/>
+      </w:pPr>
+      <w:r>
+        <w:t>String Manipulation</w:t>
+      </w:r>
+    </w:p>
+    <w:p>
+      <w:r>
+        <w:t xml:space="preserve">I use </w:t>
+      </w:r>
+      <w:proofErr w:type="spellStart"/>
+      <w:r>
+        <w:t>stringr</w:t>
+      </w:r>
+      <w:proofErr w:type="spellEnd"/>
+      <w:r>
+        <w:t xml:space="preserve">. It’s manual can be found </w:t>
       </w:r>
       <w:hyperlink r:id="rId38" w:history="1">
         <w:r>
@@ -6389,6 +6738,46 @@
     <w:p/>
     <w:p>
       <w:pPr>
+        <w:pStyle w:val="Heading2"/>
+      </w:pPr>
+      <w:r>
+        <w:t xml:space="preserve">Style Guide </w:t>
+      </w:r>
+    </w:p>
+    <w:p>
+      <w:r>
+        <w:t xml:space="preserve">Writing beautiful code is not required by recommended. </w:t>
+      </w:r>
+      <w:r>
+        <w:t xml:space="preserve">Hadley has a nice chapter in his </w:t>
+      </w:r>
+      <w:r>
+        <w:t xml:space="preserve">R Package </w:t>
+      </w:r>
+      <w:r>
+        <w:t>book</w:t>
+      </w:r>
+      <w:r>
+        <w:t>:</w:t>
+      </w:r>
+      <w:r>
+        <w:t xml:space="preserve"> </w:t>
+      </w:r>
+      <w:hyperlink r:id="rId39" w:history="1">
+        <w:r>
+          <w:rPr>
+            <w:rStyle w:val="Hyperlink"/>
+          </w:rPr>
+          <w:t>here</w:t>
+        </w:r>
+      </w:hyperlink>
+      <w:r>
+        <w:t xml:space="preserve">. </w:t>
+      </w:r>
+    </w:p>
+    <w:p/>
+    <w:p>
+      <w:pPr>
         <w:pStyle w:val="Heading1"/>
       </w:pPr>
       <w:r>
@@ -6407,7 +6796,7 @@
       <w:r>
         <w:t xml:space="preserve">Refer to this </w:t>
       </w:r>
-      <w:hyperlink r:id="rId39" w:history="1">
+      <w:hyperlink r:id="rId40" w:history="1">
         <w:r>
           <w:rPr>
             <w:rStyle w:val="Hyperlink"/>
@@ -6694,7 +7083,7 @@
       <w:r>
         <w:t xml:space="preserve">Full specification: </w:t>
       </w:r>
-      <w:hyperlink r:id="rId40" w:history="1">
+      <w:hyperlink r:id="rId41" w:history="1">
         <w:r>
           <w:rPr>
             <w:rStyle w:val="Hyperlink"/>

</xml_diff>

<commit_message>
added paper_diary.docx and run_trim_galore.sh
</commit_message>
<xml_diff>
--- a/README.docx
+++ b/README.docx
@@ -3265,33 +3265,50 @@
     </w:p>
     <w:p>
       <w:pPr>
-        <w:pStyle w:val="Title"/>
-        <w:jc w:val="center"/>
-      </w:pPr>
-      <w:r>
-        <w:t>Protocols</w:t>
-      </w:r>
-    </w:p>
-    <w:p>
-      <w:pPr>
         <w:pStyle w:val="Heading1"/>
       </w:pPr>
       <w:r>
-        <w:t xml:space="preserve">Calling Variants using Bowtie2 + Samtools </w:t>
-      </w:r>
-    </w:p>
-    <w:p/>
-    <w:p>
-      <w:pPr>
-        <w:pStyle w:val="Heading2"/>
-      </w:pPr>
-      <w:r>
-        <w:t xml:space="preserve">Alignment </w:t>
-      </w:r>
-    </w:p>
-    <w:p>
-      <w:r>
-        <w:t xml:space="preserve">In order to call variants, the first step is to align the short reads to the reference genome. In this case, we will be using Bowtie2 as our aligner. For a description of Bowtie2, click </w:t>
+        <w:t>PROTOCOLS</w:t>
+      </w:r>
+    </w:p>
+    <w:p>
+      <w:pPr>
+        <w:pStyle w:val="Heading1"/>
+      </w:pPr>
+      <w:r>
+        <w:t>Adapter Trimming</w:t>
+      </w:r>
+    </w:p>
+    <w:p>
+      <w:r>
+        <w:t>I recommend Trim Galore</w:t>
+      </w:r>
+      <w:proofErr w:type="gramStart"/>
+      <w:r>
+        <w:t>!,</w:t>
+      </w:r>
+      <w:proofErr w:type="gramEnd"/>
+      <w:r>
+        <w:t xml:space="preserve"> which uses </w:t>
+      </w:r>
+      <w:proofErr w:type="spellStart"/>
+      <w:r>
+        <w:t>cutadapt</w:t>
+      </w:r>
+      <w:proofErr w:type="spellEnd"/>
+      <w:r>
+        <w:t xml:space="preserve"> to cut adapters and fastQC to automatically produce quality control plots. It also </w:t>
+      </w:r>
+      <w:proofErr w:type="gramStart"/>
+      <w:r>
+        <w:t>trim</w:t>
+      </w:r>
+      <w:proofErr w:type="gramEnd"/>
+      <w:r>
+        <w:t xml:space="preserve"> low quality bases. </w:t>
+      </w:r>
+      <w:r>
+        <w:t xml:space="preserve">You can find its manual </w:t>
       </w:r>
       <w:hyperlink r:id="rId24" w:history="1">
         <w:r>
@@ -3308,6 +3325,85 @@
     <w:p/>
     <w:p>
       <w:r>
+        <w:t xml:space="preserve">A few tricks: </w:t>
+      </w:r>
+    </w:p>
+    <w:p>
+      <w:pPr>
+        <w:pStyle w:val="ListBullet"/>
+      </w:pPr>
+      <w:r>
+        <w:t xml:space="preserve">Use the first </w:t>
+      </w:r>
+      <w:r>
+        <w:t xml:space="preserve">13 bases, give or take, of the adapter sequence instead of the whole Illumina adapter. This tweak not only removes whole adapter but also adapter fragments. </w:t>
+      </w:r>
+    </w:p>
+    <w:p>
+      <w:pPr>
+        <w:pStyle w:val="ListBullet"/>
+      </w:pPr>
+      <w:r>
+        <w:t xml:space="preserve">Set the minimum quality score to 30 instead of 20. </w:t>
+      </w:r>
+      <w:r>
+        <w:t xml:space="preserve">This results a little bit more loss but the quality increase is tremendous. </w:t>
+      </w:r>
+    </w:p>
+    <w:p>
+      <w:pPr>
+        <w:pStyle w:val="ListBullet"/>
+        <w:numPr>
+          <w:ilvl w:val="0"/>
+          <w:numId w:val="0"/>
+        </w:numPr>
+      </w:pPr>
+    </w:p>
+    <w:p>
+      <w:pPr>
+        <w:pStyle w:val="ListBullet"/>
+        <w:numPr>
+          <w:ilvl w:val="0"/>
+          <w:numId w:val="0"/>
+        </w:numPr>
+      </w:pPr>
+    </w:p>
+    <w:p>
+      <w:pPr>
+        <w:pStyle w:val="Heading1"/>
+      </w:pPr>
+      <w:r>
+        <w:t xml:space="preserve">Calling Variants using Bowtie2 + Samtools </w:t>
+      </w:r>
+    </w:p>
+    <w:p/>
+    <w:p>
+      <w:pPr>
+        <w:pStyle w:val="Heading2"/>
+      </w:pPr>
+      <w:r>
+        <w:t xml:space="preserve">Alignment </w:t>
+      </w:r>
+    </w:p>
+    <w:p>
+      <w:r>
+        <w:t xml:space="preserve">In order to call variants, the first step is to align the short reads to the reference genome. In this case, we will be using Bowtie2 as our aligner. For a description of Bowtie2, click </w:t>
+      </w:r>
+      <w:hyperlink r:id="rId25" w:history="1">
+        <w:r>
+          <w:rPr>
+            <w:rStyle w:val="Hyperlink"/>
+          </w:rPr>
+          <w:t>here</w:t>
+        </w:r>
+      </w:hyperlink>
+      <w:r>
+        <w:t xml:space="preserve">. </w:t>
+      </w:r>
+    </w:p>
+    <w:p/>
+    <w:p>
+      <w:r>
         <w:t xml:space="preserve">I am using Bowtie2 on the Stanford </w:t>
       </w:r>
       <w:proofErr w:type="spellStart"/>
@@ -3874,529 +3970,6 @@
       </w:pPr>
       <w:r>
         <w:t>Bowtie2 manual (</w:t>
-      </w:r>
-      <w:hyperlink r:id="rId25" w:history="1">
-        <w:r>
-          <w:rPr>
-            <w:rStyle w:val="Hyperlink"/>
-          </w:rPr>
-          <w:t>link</w:t>
-        </w:r>
-      </w:hyperlink>
-      <w:r>
-        <w:t>)</w:t>
-      </w:r>
-    </w:p>
-    <w:p>
-      <w:pPr>
-        <w:pStyle w:val="ListBullet"/>
-      </w:pPr>
-      <w:r>
-        <w:t xml:space="preserve">Run bowtie2 on all files in a directory: </w:t>
-      </w:r>
-      <w:r>
-        <w:rPr>
-          <w:b/>
-        </w:rPr>
-        <w:t xml:space="preserve">run_bowtie2.sh </w:t>
-      </w:r>
-    </w:p>
-    <w:p/>
-    <w:p/>
-    <w:p>
-      <w:pPr>
-        <w:pStyle w:val="Heading2"/>
-      </w:pPr>
-      <w:r>
-        <w:t xml:space="preserve">Compress and Sort </w:t>
-      </w:r>
-    </w:p>
-    <w:p>
-      <w:r>
-        <w:t xml:space="preserve">After alignment has finished, the resultant </w:t>
-      </w:r>
-      <w:proofErr w:type="spellStart"/>
-      <w:r>
-        <w:t>sam</w:t>
-      </w:r>
-      <w:proofErr w:type="spellEnd"/>
-      <w:r>
-        <w:t xml:space="preserve"> files need to sorted and compressed using: </w:t>
-      </w:r>
-    </w:p>
-    <w:p/>
-    <w:p>
-      <w:pPr>
-        <w:pBdr>
-          <w:top w:val="single" w:sz="4" w:space="1" w:color="auto"/>
-          <w:left w:val="single" w:sz="4" w:space="4" w:color="auto"/>
-          <w:bottom w:val="single" w:sz="4" w:space="1" w:color="auto"/>
-          <w:right w:val="single" w:sz="4" w:space="4" w:color="auto"/>
-        </w:pBdr>
-      </w:pPr>
-      <w:proofErr w:type="gramStart"/>
-      <w:r>
-        <w:t>samtools</w:t>
-      </w:r>
-      <w:proofErr w:type="gramEnd"/>
-      <w:r>
-        <w:t xml:space="preserve"> view -</w:t>
-      </w:r>
-      <w:proofErr w:type="spellStart"/>
-      <w:r>
-        <w:t>bS</w:t>
-      </w:r>
-      <w:proofErr w:type="spellEnd"/>
-      <w:r>
-        <w:t xml:space="preserve"> </w:t>
-      </w:r>
-      <w:r>
-        <w:t xml:space="preserve"> </w:t>
-      </w:r>
-      <w:r>
-        <w:t>&lt;</w:t>
-      </w:r>
-      <w:proofErr w:type="spellStart"/>
-      <w:r>
-        <w:t>sam_file</w:t>
-      </w:r>
-      <w:proofErr w:type="spellEnd"/>
-      <w:r>
-        <w:t>&gt;</w:t>
-      </w:r>
-      <w:r>
-        <w:t xml:space="preserve"> | samtools sort - </w:t>
-      </w:r>
-      <w:r>
-        <w:t>&lt;</w:t>
-      </w:r>
-      <w:proofErr w:type="spellStart"/>
-      <w:r>
-        <w:t>bam_file_prefix</w:t>
-      </w:r>
-      <w:proofErr w:type="spellEnd"/>
-      <w:r>
-        <w:t xml:space="preserve">&gt; </w:t>
-      </w:r>
-    </w:p>
-    <w:p/>
-    <w:p>
-      <w:r>
-        <w:t xml:space="preserve">The dash (-) tells samtools to take </w:t>
-      </w:r>
-      <w:proofErr w:type="spellStart"/>
-      <w:r>
-        <w:t>stdin</w:t>
-      </w:r>
-      <w:proofErr w:type="spellEnd"/>
-      <w:r>
-        <w:t xml:space="preserve"> as input. </w:t>
-      </w:r>
-    </w:p>
-    <w:p/>
-    <w:p>
-      <w:r>
-        <w:t xml:space="preserve">For instance: </w:t>
-      </w:r>
-    </w:p>
-    <w:p/>
-    <w:p>
-      <w:pPr>
-        <w:pBdr>
-          <w:top w:val="single" w:sz="4" w:space="1" w:color="auto"/>
-          <w:left w:val="single" w:sz="4" w:space="4" w:color="auto"/>
-          <w:bottom w:val="single" w:sz="4" w:space="1" w:color="auto"/>
-          <w:right w:val="single" w:sz="4" w:space="4" w:color="auto"/>
-        </w:pBdr>
-      </w:pPr>
-      <w:proofErr w:type="gramStart"/>
-      <w:r>
-        <w:t>samtools</w:t>
-      </w:r>
-      <w:proofErr w:type="gramEnd"/>
-      <w:r>
-        <w:t xml:space="preserve"> view -</w:t>
-      </w:r>
-      <w:proofErr w:type="spellStart"/>
-      <w:r>
-        <w:t>bS</w:t>
-      </w:r>
-      <w:proofErr w:type="spellEnd"/>
-      <w:r>
-        <w:t xml:space="preserve"> 020311-1_S40_L001_R1_001.sam | samtools sort - 020311-1_S40_L001_R1_001.sorted</w:t>
-      </w:r>
-    </w:p>
-    <w:p/>
-    <w:p>
-      <w:proofErr w:type="gramStart"/>
-      <w:r>
-        <w:t>Ignore the following warning</w:t>
-      </w:r>
-      <w:proofErr w:type="gramEnd"/>
-      <w:r>
-        <w:t xml:space="preserve">, </w:t>
-      </w:r>
-      <w:proofErr w:type="gramStart"/>
-      <w:r>
-        <w:t>it is a known bug</w:t>
-      </w:r>
-      <w:proofErr w:type="gramEnd"/>
-      <w:r>
-        <w:t xml:space="preserve">.  </w:t>
-      </w:r>
-    </w:p>
-    <w:p/>
-    <w:p>
-      <w:pPr>
-        <w:pBdr>
-          <w:top w:val="single" w:sz="4" w:space="1" w:color="auto"/>
-          <w:left w:val="single" w:sz="4" w:space="4" w:color="auto"/>
-          <w:bottom w:val="single" w:sz="4" w:space="1" w:color="auto"/>
-          <w:right w:val="single" w:sz="4" w:space="4" w:color="auto"/>
-        </w:pBdr>
-        <w:rPr>
-          <w:rFonts w:ascii="Cambria" w:hAnsi="Cambria"/>
-          <w:color w:val="333333"/>
-        </w:rPr>
-      </w:pPr>
-      <w:r>
-        <w:rPr>
-          <w:rFonts w:ascii="Cambria" w:hAnsi="Cambria"/>
-          <w:color w:val="333333"/>
-          <w:bdr w:val="none" w:sz="0" w:space="0" w:color="auto" w:frame="1"/>
-        </w:rPr>
-        <w:t>[</w:t>
-      </w:r>
-      <w:proofErr w:type="spellStart"/>
-      <w:proofErr w:type="gramStart"/>
-      <w:r>
-        <w:rPr>
-          <w:rFonts w:ascii="Cambria" w:hAnsi="Cambria"/>
-          <w:color w:val="333333"/>
-          <w:bdr w:val="none" w:sz="0" w:space="0" w:color="auto" w:frame="1"/>
-        </w:rPr>
-        <w:t>bam</w:t>
-      </w:r>
-      <w:proofErr w:type="gramEnd"/>
-      <w:r>
-        <w:rPr>
-          <w:rFonts w:ascii="Cambria" w:hAnsi="Cambria"/>
-          <w:color w:val="333333"/>
-          <w:bdr w:val="none" w:sz="0" w:space="0" w:color="auto" w:frame="1"/>
-        </w:rPr>
-        <w:t>_</w:t>
-      </w:r>
-      <w:r>
-        <w:rPr>
-          <w:rFonts w:ascii="Cambria" w:hAnsi="Cambria"/>
-        </w:rPr>
-        <w:t>header</w:t>
-      </w:r>
-      <w:r>
-        <w:rPr>
-          <w:rFonts w:ascii="Cambria" w:hAnsi="Cambria"/>
-          <w:color w:val="333333"/>
-          <w:bdr w:val="none" w:sz="0" w:space="0" w:color="auto" w:frame="1"/>
-        </w:rPr>
-        <w:t>_read</w:t>
-      </w:r>
-      <w:proofErr w:type="spellEnd"/>
-      <w:r>
-        <w:rPr>
-          <w:rFonts w:ascii="Cambria" w:hAnsi="Cambria"/>
-          <w:color w:val="333333"/>
-          <w:bdr w:val="none" w:sz="0" w:space="0" w:color="auto" w:frame="1"/>
-        </w:rPr>
-        <w:t>] EOF marker is absent. The input is probably truncated.</w:t>
-      </w:r>
-    </w:p>
-    <w:p/>
-    <w:p>
-      <w:pPr>
-        <w:rPr>
-          <w:b/>
-        </w:rPr>
-      </w:pPr>
-      <w:r>
-        <w:t xml:space="preserve">To compress and sort all files in a directory, use </w:t>
-      </w:r>
-      <w:r>
-        <w:rPr>
-          <w:b/>
-        </w:rPr>
-        <w:t>compress_and_sort.sh.</w:t>
-      </w:r>
-    </w:p>
-    <w:p>
-      <w:pPr>
-        <w:rPr>
-          <w:b/>
-        </w:rPr>
-      </w:pPr>
-    </w:p>
-    <w:p>
-      <w:pPr>
-        <w:pStyle w:val="Heading2"/>
-      </w:pPr>
-      <w:r>
-        <w:t xml:space="preserve">Call Genotype Likelihoods using Samtools </w:t>
-      </w:r>
-    </w:p>
-    <w:p>
-      <w:r>
-        <w:t xml:space="preserve">In this pipeline we will use the </w:t>
-      </w:r>
-      <w:proofErr w:type="spellStart"/>
-      <w:r>
-        <w:t>Mpileup</w:t>
-      </w:r>
-      <w:proofErr w:type="spellEnd"/>
-      <w:r>
-        <w:t xml:space="preserve"> command in Samtools to call genotype likelihoods or to call variants. </w:t>
-      </w:r>
-    </w:p>
-    <w:p/>
-    <w:p>
-      <w:r>
-        <w:t xml:space="preserve">Type the following to call genotype likelihood: </w:t>
-      </w:r>
-    </w:p>
-    <w:p>
-      <w:pPr>
-        <w:pBdr>
-          <w:top w:val="single" w:sz="4" w:space="1" w:color="auto"/>
-          <w:left w:val="single" w:sz="4" w:space="4" w:color="auto"/>
-          <w:bottom w:val="single" w:sz="4" w:space="1" w:color="auto"/>
-          <w:right w:val="single" w:sz="4" w:space="4" w:color="auto"/>
-        </w:pBdr>
-      </w:pPr>
-      <w:proofErr w:type="gramStart"/>
-      <w:r>
-        <w:t>samtools</w:t>
-      </w:r>
-      <w:proofErr w:type="gramEnd"/>
-      <w:r>
-        <w:t xml:space="preserve"> </w:t>
-      </w:r>
-      <w:proofErr w:type="spellStart"/>
-      <w:r>
-        <w:t>mpileup</w:t>
-      </w:r>
-      <w:proofErr w:type="spellEnd"/>
-      <w:r>
-        <w:t xml:space="preserve"> -g -f &lt;genome&gt; &lt;</w:t>
-      </w:r>
-      <w:proofErr w:type="spellStart"/>
-      <w:r>
-        <w:t>sorted_</w:t>
-      </w:r>
-      <w:r>
-        <w:t>bam_file</w:t>
-      </w:r>
-      <w:proofErr w:type="spellEnd"/>
-      <w:r>
-        <w:t>&gt;</w:t>
-      </w:r>
-      <w:r>
-        <w:t xml:space="preserve"> &gt; </w:t>
-      </w:r>
-      <w:r>
-        <w:t>&lt;</w:t>
-      </w:r>
-      <w:proofErr w:type="spellStart"/>
-      <w:r>
-        <w:t>bcf_file</w:t>
-      </w:r>
-      <w:proofErr w:type="spellEnd"/>
-      <w:r>
-        <w:t>&gt;</w:t>
-      </w:r>
-    </w:p>
-    <w:p/>
-    <w:p>
-      <w:pPr>
-        <w:pStyle w:val="ListBullet"/>
-      </w:pPr>
-      <w:r>
-        <w:t>-</w:t>
-      </w:r>
-      <w:proofErr w:type="gramStart"/>
-      <w:r>
-        <w:t>g</w:t>
-      </w:r>
-      <w:proofErr w:type="gramEnd"/>
-      <w:r>
-        <w:tab/>
-      </w:r>
-      <w:r>
-        <w:t>Compute genotype likelihoods and output them in the binary call format (BCF).</w:t>
-      </w:r>
-      <w:r>
-        <w:t xml:space="preserve"> </w:t>
-      </w:r>
-    </w:p>
-    <w:p>
-      <w:pPr>
-        <w:pStyle w:val="ListBullet"/>
-      </w:pPr>
-      <w:r>
-        <w:t>-</w:t>
-      </w:r>
-      <w:proofErr w:type="gramStart"/>
-      <w:r>
-        <w:t>f</w:t>
-      </w:r>
-      <w:proofErr w:type="gramEnd"/>
-      <w:r>
-        <w:tab/>
-        <w:t xml:space="preserve">indicate &lt;genome&gt; is indexed by samtools </w:t>
-      </w:r>
-      <w:proofErr w:type="spellStart"/>
-      <w:r>
-        <w:t>faidx</w:t>
-      </w:r>
-      <w:proofErr w:type="spellEnd"/>
-      <w:r>
-        <w:t xml:space="preserve"> (a module in samtools). </w:t>
-      </w:r>
-    </w:p>
-    <w:p>
-      <w:r>
-        <w:t xml:space="preserve">For example: </w:t>
-      </w:r>
-    </w:p>
-    <w:p>
-      <w:pPr>
-        <w:pBdr>
-          <w:top w:val="single" w:sz="4" w:space="1" w:color="auto"/>
-          <w:left w:val="single" w:sz="4" w:space="4" w:color="auto"/>
-          <w:bottom w:val="single" w:sz="4" w:space="1" w:color="auto"/>
-          <w:right w:val="single" w:sz="4" w:space="4" w:color="auto"/>
-        </w:pBdr>
-      </w:pPr>
-      <w:proofErr w:type="gramStart"/>
-      <w:r>
-        <w:t>hg19</w:t>
-      </w:r>
-      <w:proofErr w:type="gramEnd"/>
-      <w:r>
-        <w:t>=/</w:t>
-      </w:r>
-      <w:proofErr w:type="spellStart"/>
-      <w:r>
-        <w:t>srv</w:t>
-      </w:r>
-      <w:proofErr w:type="spellEnd"/>
-      <w:r>
-        <w:t>/gs1/projects/</w:t>
-      </w:r>
-      <w:proofErr w:type="spellStart"/>
-      <w:r>
-        <w:t>montgomery</w:t>
-      </w:r>
-      <w:proofErr w:type="spellEnd"/>
-      <w:r>
-        <w:t>/shared/genome/hg19/hg19.fa</w:t>
-      </w:r>
-    </w:p>
-    <w:p>
-      <w:pPr>
-        <w:pBdr>
-          <w:top w:val="single" w:sz="4" w:space="1" w:color="auto"/>
-          <w:left w:val="single" w:sz="4" w:space="4" w:color="auto"/>
-          <w:bottom w:val="single" w:sz="4" w:space="1" w:color="auto"/>
-          <w:right w:val="single" w:sz="4" w:space="4" w:color="auto"/>
-        </w:pBdr>
-      </w:pPr>
-      <w:proofErr w:type="gramStart"/>
-      <w:r>
-        <w:t>samtools</w:t>
-      </w:r>
-      <w:proofErr w:type="gramEnd"/>
-      <w:r>
-        <w:t xml:space="preserve"> </w:t>
-      </w:r>
-      <w:proofErr w:type="spellStart"/>
-      <w:r>
-        <w:t>mpileup</w:t>
-      </w:r>
-      <w:proofErr w:type="spellEnd"/>
-      <w:r>
-        <w:t xml:space="preserve"> -g -f $hg19 </w:t>
-      </w:r>
-      <w:r>
-        <w:t>020311-1_S40_L001_R1_001.sorted.bam &gt; 020</w:t>
-      </w:r>
-      <w:r>
-        <w:t>311-1_S40_L001_R1_001.bcf</w:t>
-      </w:r>
-    </w:p>
-    <w:p/>
-    <w:p>
-      <w:r>
-        <w:t xml:space="preserve">To inspect </w:t>
-      </w:r>
-      <w:proofErr w:type="spellStart"/>
-      <w:r>
-        <w:t>bcf</w:t>
-      </w:r>
-      <w:proofErr w:type="spellEnd"/>
-      <w:r>
-        <w:t xml:space="preserve"> files, use </w:t>
-      </w:r>
-      <w:proofErr w:type="spellStart"/>
-      <w:r>
-        <w:t>bcftools</w:t>
-      </w:r>
-      <w:proofErr w:type="spellEnd"/>
-      <w:r>
-        <w:t xml:space="preserve">, which comes with samtools. </w:t>
-      </w:r>
-    </w:p>
-    <w:p/>
-    <w:p>
-      <w:pPr>
-        <w:pBdr>
-          <w:top w:val="single" w:sz="4" w:space="1" w:color="auto"/>
-          <w:left w:val="single" w:sz="4" w:space="4" w:color="auto"/>
-          <w:bottom w:val="single" w:sz="4" w:space="1" w:color="auto"/>
-          <w:right w:val="single" w:sz="4" w:space="4" w:color="auto"/>
-        </w:pBdr>
-      </w:pPr>
-      <w:proofErr w:type="spellStart"/>
-      <w:proofErr w:type="gramStart"/>
-      <w:r>
-        <w:t>bcftools</w:t>
-      </w:r>
-      <w:proofErr w:type="spellEnd"/>
-      <w:proofErr w:type="gramEnd"/>
-      <w:r>
-        <w:t xml:space="preserve"> view </w:t>
-      </w:r>
-      <w:r>
-        <w:t>020311-1_S40_L001_R1_001.bcf</w:t>
-      </w:r>
-    </w:p>
-    <w:p/>
-    <w:p/>
-    <w:p>
-      <w:r>
-        <w:t xml:space="preserve">Additional information: </w:t>
-      </w:r>
-    </w:p>
-    <w:p>
-      <w:pPr>
-        <w:pStyle w:val="ListBullet"/>
-      </w:pPr>
-      <w:proofErr w:type="spellStart"/>
-      <w:proofErr w:type="gramStart"/>
-      <w:r>
-        <w:t>bcf</w:t>
-      </w:r>
-      <w:proofErr w:type="spellEnd"/>
-      <w:proofErr w:type="gramEnd"/>
-      <w:r>
-        <w:t xml:space="preserve"> file format specification: </w:t>
       </w:r>
       <w:hyperlink r:id="rId26" w:history="1">
         <w:r>
@@ -4406,72 +3979,48 @@
           <w:t>link</w:t>
         </w:r>
       </w:hyperlink>
-    </w:p>
-    <w:p>
-      <w:pPr>
-        <w:pStyle w:val="ListBullet"/>
-      </w:pPr>
-      <w:proofErr w:type="spellStart"/>
-      <w:proofErr w:type="gramStart"/>
+      <w:r>
+        <w:t>)</w:t>
+      </w:r>
+    </w:p>
+    <w:p>
+      <w:pPr>
+        <w:pStyle w:val="ListBullet"/>
+      </w:pPr>
+      <w:r>
+        <w:t xml:space="preserve">Run bowtie2 on all files in a directory: </w:t>
+      </w:r>
+      <w:r>
+        <w:rPr>
+          <w:b/>
+        </w:rPr>
+        <w:t xml:space="preserve">run_bowtie2.sh </w:t>
+      </w:r>
+    </w:p>
+    <w:p/>
+    <w:p/>
+    <w:p>
+      <w:pPr>
+        <w:pStyle w:val="Heading2"/>
+      </w:pPr>
+      <w:r>
+        <w:t xml:space="preserve">Compress and Sort </w:t>
+      </w:r>
+    </w:p>
+    <w:p>
+      <w:r>
+        <w:t xml:space="preserve">After alignment has finished, the resultant </w:t>
+      </w:r>
+      <w:proofErr w:type="spellStart"/>
       <w:r>
         <w:t>sam</w:t>
       </w:r>
       <w:proofErr w:type="spellEnd"/>
-      <w:proofErr w:type="gramEnd"/>
-      <w:r>
-        <w:t xml:space="preserve"> file format specification: </w:t>
-      </w:r>
-      <w:hyperlink r:id="rId27" w:history="1">
-        <w:proofErr w:type="spellStart"/>
-        <w:r>
-          <w:rPr>
-            <w:rStyle w:val="Hyperlink"/>
-          </w:rPr>
-          <w:t>pdf</w:t>
-        </w:r>
-        <w:proofErr w:type="spellEnd"/>
-      </w:hyperlink>
-      <w:r>
-        <w:t xml:space="preserve"> </w:t>
-      </w:r>
-    </w:p>
-    <w:p>
-      <w:pPr>
-        <w:pStyle w:val="ListBullet"/>
-      </w:pPr>
-      <w:proofErr w:type="gramStart"/>
-      <w:r>
-        <w:t>call</w:t>
-      </w:r>
-      <w:proofErr w:type="gramEnd"/>
-      <w:r>
-        <w:t xml:space="preserve"> genotype over all files in a directory: </w:t>
-      </w:r>
-      <w:r>
-        <w:rPr>
-          <w:b/>
-        </w:rPr>
-        <w:t xml:space="preserve">call_genotype_likelihood.sh </w:t>
-      </w:r>
-    </w:p>
-    <w:p/>
-    <w:p/>
-    <w:p>
-      <w:pPr>
-        <w:pStyle w:val="Heading2"/>
-      </w:pPr>
-      <w:r>
-        <w:t xml:space="preserve">Call Variants With Samtools </w:t>
-      </w:r>
-    </w:p>
-    <w:p>
-      <w:pPr>
-        <w:pStyle w:val="Heading3"/>
-      </w:pPr>
-      <w:r>
-        <w:t xml:space="preserve">One diploid individual: </w:t>
-      </w:r>
-    </w:p>
+      <w:r>
+        <w:t xml:space="preserve"> files need to sorted and compressed using: </w:t>
+      </w:r>
+    </w:p>
+    <w:p/>
     <w:p>
       <w:pPr>
         <w:pBdr>
@@ -4487,33 +4036,66 @@
       </w:r>
       <w:proofErr w:type="gramEnd"/>
       <w:r>
+        <w:t xml:space="preserve"> view -</w:t>
+      </w:r>
+      <w:proofErr w:type="spellStart"/>
+      <w:r>
+        <w:t>bS</w:t>
+      </w:r>
+      <w:proofErr w:type="spellEnd"/>
+      <w:r>
         <w:t xml:space="preserve"> </w:t>
       </w:r>
-      <w:proofErr w:type="spellStart"/>
-      <w:r>
-        <w:t>mpileup</w:t>
-      </w:r>
-      <w:proofErr w:type="spellEnd"/>
-      <w:r>
-        <w:t xml:space="preserve"> -</w:t>
-      </w:r>
-      <w:proofErr w:type="spellStart"/>
-      <w:r>
-        <w:t>uf</w:t>
-      </w:r>
-      <w:proofErr w:type="spellEnd"/>
       <w:r>
         <w:t xml:space="preserve"> </w:t>
       </w:r>
-      <w:proofErr w:type="spellStart"/>
-      <w:r>
-        <w:t>ref.fa</w:t>
-      </w:r>
-      <w:proofErr w:type="spellEnd"/>
-      <w:r>
-        <w:t xml:space="preserve"> aln1.bam </w:t>
-      </w:r>
-    </w:p>
+      <w:r>
+        <w:t>&lt;</w:t>
+      </w:r>
+      <w:proofErr w:type="spellStart"/>
+      <w:r>
+        <w:t>sam_file</w:t>
+      </w:r>
+      <w:proofErr w:type="spellEnd"/>
+      <w:r>
+        <w:t>&gt;</w:t>
+      </w:r>
+      <w:r>
+        <w:t xml:space="preserve"> | samtools sort - </w:t>
+      </w:r>
+      <w:r>
+        <w:t>&lt;</w:t>
+      </w:r>
+      <w:proofErr w:type="spellStart"/>
+      <w:r>
+        <w:t>bam_file_prefix</w:t>
+      </w:r>
+      <w:proofErr w:type="spellEnd"/>
+      <w:r>
+        <w:t xml:space="preserve">&gt; </w:t>
+      </w:r>
+    </w:p>
+    <w:p/>
+    <w:p>
+      <w:r>
+        <w:t xml:space="preserve">The dash (-) tells samtools to take </w:t>
+      </w:r>
+      <w:proofErr w:type="spellStart"/>
+      <w:r>
+        <w:t>stdin</w:t>
+      </w:r>
+      <w:proofErr w:type="spellEnd"/>
+      <w:r>
+        <w:t xml:space="preserve"> as input. </w:t>
+      </w:r>
+    </w:p>
+    <w:p/>
+    <w:p>
+      <w:r>
+        <w:t xml:space="preserve">For instance: </w:t>
+      </w:r>
+    </w:p>
+    <w:p/>
     <w:p>
       <w:pPr>
         <w:pBdr>
@@ -4523,41 +4105,43 @@
           <w:right w:val="single" w:sz="4" w:space="4" w:color="auto"/>
         </w:pBdr>
       </w:pPr>
-      <w:proofErr w:type="spellStart"/>
-      <w:proofErr w:type="gramStart"/>
-      <w:r>
-        <w:t>bcftools</w:t>
-      </w:r>
-      <w:proofErr w:type="spellEnd"/>
+      <w:proofErr w:type="gramStart"/>
+      <w:r>
+        <w:t>samtools</w:t>
+      </w:r>
       <w:proofErr w:type="gramEnd"/>
       <w:r>
         <w:t xml:space="preserve"> view -</w:t>
       </w:r>
       <w:proofErr w:type="spellStart"/>
       <w:r>
-        <w:t>bvcg</w:t>
-      </w:r>
-      <w:proofErr w:type="spellEnd"/>
-      <w:r>
-        <w:t xml:space="preserve"> &lt;</w:t>
-      </w:r>
-      <w:proofErr w:type="spellStart"/>
-      <w:r>
-        <w:t>bcf_file</w:t>
-      </w:r>
-      <w:proofErr w:type="spellEnd"/>
-      <w:r>
-        <w:t>&gt; &gt; &lt;</w:t>
-      </w:r>
-      <w:proofErr w:type="spellStart"/>
-      <w:r>
-        <w:t>variants_bcf_file</w:t>
-      </w:r>
-      <w:proofErr w:type="spellEnd"/>
-      <w:r>
-        <w:t>&gt;</w:t>
-      </w:r>
-    </w:p>
+        <w:t>bS</w:t>
+      </w:r>
+      <w:proofErr w:type="spellEnd"/>
+      <w:r>
+        <w:t xml:space="preserve"> 020311-1_S40_L001_R1_001.sam | samtools sort - 020311-1_S40_L001_R1_001.sorted</w:t>
+      </w:r>
+    </w:p>
+    <w:p/>
+    <w:p>
+      <w:proofErr w:type="gramStart"/>
+      <w:r>
+        <w:t>Ignore the following warning</w:t>
+      </w:r>
+      <w:proofErr w:type="gramEnd"/>
+      <w:r>
+        <w:t xml:space="preserve">, </w:t>
+      </w:r>
+      <w:proofErr w:type="gramStart"/>
+      <w:r>
+        <w:t>it is a known bug</w:t>
+      </w:r>
+      <w:proofErr w:type="gramEnd"/>
+      <w:r>
+        <w:t xml:space="preserve">.  </w:t>
+      </w:r>
+    </w:p>
+    <w:p/>
     <w:p>
       <w:pPr>
         <w:pBdr>
@@ -4566,137 +4150,314 @@
           <w:bottom w:val="single" w:sz="4" w:space="1" w:color="auto"/>
           <w:right w:val="single" w:sz="4" w:space="4" w:color="auto"/>
         </w:pBdr>
-      </w:pPr>
-      <w:proofErr w:type="spellStart"/>
-      <w:proofErr w:type="gramStart"/>
+        <w:rPr>
+          <w:rFonts w:ascii="Cambria" w:hAnsi="Cambria"/>
+          <w:color w:val="333333"/>
+        </w:rPr>
+      </w:pPr>
+      <w:r>
+        <w:rPr>
+          <w:rFonts w:ascii="Cambria" w:hAnsi="Cambria"/>
+          <w:color w:val="333333"/>
+          <w:bdr w:val="none" w:sz="0" w:space="0" w:color="auto" w:frame="1"/>
+        </w:rPr>
+        <w:t>[</w:t>
+      </w:r>
+      <w:proofErr w:type="spellStart"/>
+      <w:proofErr w:type="gramStart"/>
+      <w:r>
+        <w:rPr>
+          <w:rFonts w:ascii="Cambria" w:hAnsi="Cambria"/>
+          <w:color w:val="333333"/>
+          <w:bdr w:val="none" w:sz="0" w:space="0" w:color="auto" w:frame="1"/>
+        </w:rPr>
+        <w:t>bam</w:t>
+      </w:r>
+      <w:proofErr w:type="gramEnd"/>
+      <w:r>
+        <w:rPr>
+          <w:rFonts w:ascii="Cambria" w:hAnsi="Cambria"/>
+          <w:color w:val="333333"/>
+          <w:bdr w:val="none" w:sz="0" w:space="0" w:color="auto" w:frame="1"/>
+        </w:rPr>
+        <w:t>_</w:t>
+      </w:r>
+      <w:r>
+        <w:rPr>
+          <w:rFonts w:ascii="Cambria" w:hAnsi="Cambria"/>
+        </w:rPr>
+        <w:t>header</w:t>
+      </w:r>
+      <w:r>
+        <w:rPr>
+          <w:rFonts w:ascii="Cambria" w:hAnsi="Cambria"/>
+          <w:color w:val="333333"/>
+          <w:bdr w:val="none" w:sz="0" w:space="0" w:color="auto" w:frame="1"/>
+        </w:rPr>
+        <w:t>_read</w:t>
+      </w:r>
+      <w:proofErr w:type="spellEnd"/>
+      <w:r>
+        <w:rPr>
+          <w:rFonts w:ascii="Cambria" w:hAnsi="Cambria"/>
+          <w:color w:val="333333"/>
+          <w:bdr w:val="none" w:sz="0" w:space="0" w:color="auto" w:frame="1"/>
+        </w:rPr>
+        <w:t>] EOF marker is absent. The input is probably truncated.</w:t>
+      </w:r>
+    </w:p>
+    <w:p/>
+    <w:p>
+      <w:pPr>
+        <w:rPr>
+          <w:b/>
+        </w:rPr>
+      </w:pPr>
+      <w:r>
+        <w:t xml:space="preserve">To compress and sort all files in a directory, use </w:t>
+      </w:r>
+      <w:r>
+        <w:rPr>
+          <w:b/>
+        </w:rPr>
+        <w:t>compress_and_sort.sh.</w:t>
+      </w:r>
+    </w:p>
+    <w:p>
+      <w:pPr>
+        <w:rPr>
+          <w:b/>
+        </w:rPr>
+      </w:pPr>
+    </w:p>
+    <w:p>
+      <w:pPr>
+        <w:pStyle w:val="Heading2"/>
+      </w:pPr>
+      <w:r>
+        <w:t xml:space="preserve">Call Genotype Likelihoods using Samtools </w:t>
+      </w:r>
+    </w:p>
+    <w:p>
+      <w:r>
+        <w:t xml:space="preserve">In this pipeline we will use the </w:t>
+      </w:r>
+      <w:proofErr w:type="spellStart"/>
+      <w:r>
+        <w:t>Mpileup</w:t>
+      </w:r>
+      <w:proofErr w:type="spellEnd"/>
+      <w:r>
+        <w:t xml:space="preserve"> command in Samtools to call genotype likelihoods or to call variants. </w:t>
+      </w:r>
+    </w:p>
+    <w:p/>
+    <w:p>
+      <w:r>
+        <w:t xml:space="preserve">Type the following to call genotype likelihood: </w:t>
+      </w:r>
+    </w:p>
+    <w:p>
+      <w:pPr>
+        <w:pBdr>
+          <w:top w:val="single" w:sz="4" w:space="1" w:color="auto"/>
+          <w:left w:val="single" w:sz="4" w:space="4" w:color="auto"/>
+          <w:bottom w:val="single" w:sz="4" w:space="1" w:color="auto"/>
+          <w:right w:val="single" w:sz="4" w:space="4" w:color="auto"/>
+        </w:pBdr>
+      </w:pPr>
+      <w:proofErr w:type="gramStart"/>
+      <w:r>
+        <w:t>samtools</w:t>
+      </w:r>
+      <w:proofErr w:type="gramEnd"/>
+      <w:r>
+        <w:t xml:space="preserve"> </w:t>
+      </w:r>
+      <w:proofErr w:type="spellStart"/>
+      <w:r>
+        <w:t>mpileup</w:t>
+      </w:r>
+      <w:proofErr w:type="spellEnd"/>
+      <w:r>
+        <w:t xml:space="preserve"> -g -f &lt;genome&gt; &lt;</w:t>
+      </w:r>
+      <w:proofErr w:type="spellStart"/>
+      <w:r>
+        <w:t>sorted_</w:t>
+      </w:r>
+      <w:r>
+        <w:t>bam_file</w:t>
+      </w:r>
+      <w:proofErr w:type="spellEnd"/>
+      <w:r>
+        <w:t>&gt;</w:t>
+      </w:r>
+      <w:r>
+        <w:t xml:space="preserve"> &gt; </w:t>
+      </w:r>
+      <w:r>
+        <w:t>&lt;</w:t>
+      </w:r>
+      <w:proofErr w:type="spellStart"/>
+      <w:r>
+        <w:t>bcf_file</w:t>
+      </w:r>
+      <w:proofErr w:type="spellEnd"/>
+      <w:r>
+        <w:t>&gt;</w:t>
+      </w:r>
+    </w:p>
+    <w:p/>
+    <w:p>
+      <w:pPr>
+        <w:pStyle w:val="ListBullet"/>
+      </w:pPr>
+      <w:r>
+        <w:t>-</w:t>
+      </w:r>
+      <w:proofErr w:type="gramStart"/>
+      <w:r>
+        <w:t>g</w:t>
+      </w:r>
+      <w:proofErr w:type="gramEnd"/>
+      <w:r>
+        <w:tab/>
+      </w:r>
+      <w:r>
+        <w:t>Compute genotype likelihoods and output them in the binary call format (BCF).</w:t>
+      </w:r>
+      <w:r>
+        <w:t xml:space="preserve"> </w:t>
+      </w:r>
+    </w:p>
+    <w:p>
+      <w:pPr>
+        <w:pStyle w:val="ListBullet"/>
+      </w:pPr>
+      <w:r>
+        <w:t>-</w:t>
+      </w:r>
+      <w:proofErr w:type="gramStart"/>
+      <w:r>
+        <w:t>f</w:t>
+      </w:r>
+      <w:proofErr w:type="gramEnd"/>
+      <w:r>
+        <w:tab/>
+        <w:t xml:space="preserve">indicate &lt;genome&gt; is indexed by samtools </w:t>
+      </w:r>
+      <w:proofErr w:type="spellStart"/>
+      <w:r>
+        <w:t>faidx</w:t>
+      </w:r>
+      <w:proofErr w:type="spellEnd"/>
+      <w:r>
+        <w:t xml:space="preserve"> (a module in samtools). </w:t>
+      </w:r>
+    </w:p>
+    <w:p>
+      <w:r>
+        <w:t xml:space="preserve">For example: </w:t>
+      </w:r>
+    </w:p>
+    <w:p>
+      <w:pPr>
+        <w:pBdr>
+          <w:top w:val="single" w:sz="4" w:space="1" w:color="auto"/>
+          <w:left w:val="single" w:sz="4" w:space="4" w:color="auto"/>
+          <w:bottom w:val="single" w:sz="4" w:space="1" w:color="auto"/>
+          <w:right w:val="single" w:sz="4" w:space="4" w:color="auto"/>
+        </w:pBdr>
+      </w:pPr>
+      <w:proofErr w:type="gramStart"/>
+      <w:r>
+        <w:t>hg19</w:t>
+      </w:r>
+      <w:proofErr w:type="gramEnd"/>
+      <w:r>
+        <w:t>=/</w:t>
+      </w:r>
+      <w:proofErr w:type="spellStart"/>
+      <w:r>
+        <w:t>srv</w:t>
+      </w:r>
+      <w:proofErr w:type="spellEnd"/>
+      <w:r>
+        <w:t>/gs1/projects/</w:t>
+      </w:r>
+      <w:proofErr w:type="spellStart"/>
+      <w:r>
+        <w:t>montgomery</w:t>
+      </w:r>
+      <w:proofErr w:type="spellEnd"/>
+      <w:r>
+        <w:t>/shared/genome/hg19/hg19.fa</w:t>
+      </w:r>
+    </w:p>
+    <w:p>
+      <w:pPr>
+        <w:pBdr>
+          <w:top w:val="single" w:sz="4" w:space="1" w:color="auto"/>
+          <w:left w:val="single" w:sz="4" w:space="4" w:color="auto"/>
+          <w:bottom w:val="single" w:sz="4" w:space="1" w:color="auto"/>
+          <w:right w:val="single" w:sz="4" w:space="4" w:color="auto"/>
+        </w:pBdr>
+      </w:pPr>
+      <w:proofErr w:type="gramStart"/>
+      <w:r>
+        <w:t>samtools</w:t>
+      </w:r>
+      <w:proofErr w:type="gramEnd"/>
+      <w:r>
+        <w:t xml:space="preserve"> </w:t>
+      </w:r>
+      <w:proofErr w:type="spellStart"/>
+      <w:r>
+        <w:t>mpileup</w:t>
+      </w:r>
+      <w:proofErr w:type="spellEnd"/>
+      <w:r>
+        <w:t xml:space="preserve"> -g -f $hg19 </w:t>
+      </w:r>
+      <w:r>
+        <w:t>020311-1_S40_L001_R1_001.sorted.bam &gt; 020</w:t>
+      </w:r>
+      <w:r>
+        <w:t>311-1_S40_L001_R1_001.bcf</w:t>
+      </w:r>
+    </w:p>
+    <w:p/>
+    <w:p>
+      <w:r>
+        <w:t xml:space="preserve">To inspect </w:t>
+      </w:r>
+      <w:proofErr w:type="spellStart"/>
+      <w:r>
+        <w:t>bcf</w:t>
+      </w:r>
+      <w:proofErr w:type="spellEnd"/>
+      <w:r>
+        <w:t xml:space="preserve"> files, use </w:t>
+      </w:r>
+      <w:proofErr w:type="spellStart"/>
       <w:r>
         <w:t>bcftools</w:t>
       </w:r>
       <w:proofErr w:type="spellEnd"/>
-      <w:proofErr w:type="gramEnd"/>
-      <w:r>
-        <w:t xml:space="preserve"> view &lt;</w:t>
-      </w:r>
-      <w:proofErr w:type="spellStart"/>
-      <w:r>
-        <w:t>variants_bcf_file</w:t>
-      </w:r>
-      <w:proofErr w:type="spellEnd"/>
-      <w:r>
-        <w:t xml:space="preserve">&gt; | vcfutils.pl </w:t>
-      </w:r>
-      <w:proofErr w:type="spellStart"/>
-      <w:r>
-        <w:t>varFilter</w:t>
-      </w:r>
-      <w:proofErr w:type="spellEnd"/>
-      <w:r>
-        <w:t xml:space="preserve"> –D 100 &gt; &lt;filtered_ </w:t>
-      </w:r>
-      <w:proofErr w:type="spellStart"/>
-      <w:r>
-        <w:t>variants_bcf_file</w:t>
-      </w:r>
-      <w:proofErr w:type="spellEnd"/>
-      <w:r>
-        <w:t>&gt;</w:t>
-      </w:r>
-    </w:p>
-    <w:p/>
-    <w:p>
-      <w:proofErr w:type="gramStart"/>
-      <w:r>
-        <w:t>samtools</w:t>
-      </w:r>
-      <w:proofErr w:type="gramEnd"/>
-      <w:r>
-        <w:t xml:space="preserve"> </w:t>
-      </w:r>
-      <w:proofErr w:type="spellStart"/>
-      <w:r>
-        <w:t>mpileup</w:t>
-      </w:r>
-      <w:proofErr w:type="spellEnd"/>
-      <w:r>
-        <w:t xml:space="preserve"> flags</w:t>
-      </w:r>
-    </w:p>
-    <w:p>
-      <w:pPr>
-        <w:pStyle w:val="ListBullet"/>
-      </w:pPr>
-      <w:r>
-        <w:t>-</w:t>
-      </w:r>
-      <w:proofErr w:type="gramStart"/>
-      <w:r>
-        <w:t>u</w:t>
-      </w:r>
-      <w:proofErr w:type="gramEnd"/>
-      <w:r>
-        <w:tab/>
-        <w:t>compute genotype likelihood and output in [u]</w:t>
-      </w:r>
-      <w:proofErr w:type="spellStart"/>
-      <w:r>
-        <w:t>ncompressed</w:t>
-      </w:r>
-      <w:proofErr w:type="spellEnd"/>
-      <w:r>
-        <w:t xml:space="preserve"> format (</w:t>
-      </w:r>
-      <w:proofErr w:type="spellStart"/>
-      <w:r>
-        <w:t>vcf</w:t>
-      </w:r>
-      <w:proofErr w:type="spellEnd"/>
-      <w:r>
-        <w:t>).</w:t>
-      </w:r>
-    </w:p>
-    <w:p>
-      <w:pPr>
-        <w:pStyle w:val="ListBullet"/>
-      </w:pPr>
-      <w:r>
-        <w:t>-</w:t>
-      </w:r>
-      <w:proofErr w:type="gramStart"/>
-      <w:r>
-        <w:t>f</w:t>
-      </w:r>
-      <w:proofErr w:type="gramEnd"/>
-      <w:r>
-        <w:tab/>
-        <w:t>samtools [f]</w:t>
-      </w:r>
-      <w:proofErr w:type="spellStart"/>
-      <w:r>
-        <w:t>aidx</w:t>
-      </w:r>
-      <w:proofErr w:type="spellEnd"/>
-      <w:r>
-        <w:t xml:space="preserve"> indexed file </w:t>
-      </w:r>
-    </w:p>
-    <w:p>
-      <w:pPr>
-        <w:pStyle w:val="ListBullet"/>
-        <w:numPr>
-          <w:ilvl w:val="0"/>
-          <w:numId w:val="0"/>
-        </w:numPr>
-        <w:ind w:left="360" w:hanging="360"/>
-      </w:pPr>
-    </w:p>
-    <w:p>
-      <w:pPr>
-        <w:pStyle w:val="ListBullet"/>
-        <w:numPr>
-          <w:ilvl w:val="0"/>
-          <w:numId w:val="0"/>
-        </w:numPr>
-        <w:ind w:left="360" w:hanging="360"/>
+      <w:r>
+        <w:t xml:space="preserve">, which comes with samtools. </w:t>
+      </w:r>
+    </w:p>
+    <w:p/>
+    <w:p>
+      <w:pPr>
+        <w:pBdr>
+          <w:top w:val="single" w:sz="4" w:space="1" w:color="auto"/>
+          <w:left w:val="single" w:sz="4" w:space="4" w:color="auto"/>
+          <w:bottom w:val="single" w:sz="4" w:space="1" w:color="auto"/>
+          <w:right w:val="single" w:sz="4" w:space="4" w:color="auto"/>
+        </w:pBdr>
       </w:pPr>
       <w:proofErr w:type="spellStart"/>
       <w:proofErr w:type="gramStart"/>
@@ -4706,184 +4467,55 @@
       <w:proofErr w:type="spellEnd"/>
       <w:proofErr w:type="gramEnd"/>
       <w:r>
-        <w:t xml:space="preserve"> flags</w:t>
-      </w:r>
-    </w:p>
-    <w:p>
-      <w:pPr>
-        <w:pStyle w:val="ListBullet"/>
-      </w:pPr>
-      <w:r>
-        <w:t>-</w:t>
-      </w:r>
-      <w:proofErr w:type="gramStart"/>
-      <w:r>
-        <w:t>b</w:t>
-      </w:r>
-      <w:proofErr w:type="gramEnd"/>
-      <w:r>
-        <w:tab/>
-        <w:t xml:space="preserve">output in </w:t>
-      </w:r>
-      <w:proofErr w:type="spellStart"/>
+        <w:t xml:space="preserve"> view </w:t>
+      </w:r>
+      <w:r>
+        <w:t>020311-1_S40_L001_R1_001.bcf</w:t>
+      </w:r>
+    </w:p>
+    <w:p/>
+    <w:p/>
+    <w:p>
+      <w:r>
+        <w:t xml:space="preserve">Additional information: </w:t>
+      </w:r>
+    </w:p>
+    <w:p>
+      <w:pPr>
+        <w:pStyle w:val="ListBullet"/>
+      </w:pPr>
+      <w:proofErr w:type="spellStart"/>
+      <w:proofErr w:type="gramStart"/>
       <w:r>
         <w:t>bcf</w:t>
       </w:r>
       <w:proofErr w:type="spellEnd"/>
-      <w:r>
-        <w:t xml:space="preserve"> format </w:t>
-      </w:r>
-    </w:p>
-    <w:p>
-      <w:pPr>
-        <w:pStyle w:val="ListBullet"/>
-      </w:pPr>
-      <w:r>
-        <w:t>-</w:t>
-      </w:r>
-      <w:proofErr w:type="gramStart"/>
-      <w:r>
-        <w:t>v</w:t>
-      </w:r>
-      <w:proofErr w:type="gramEnd"/>
-      <w:r>
-        <w:t xml:space="preserve"> </w:t>
-      </w:r>
-      <w:r>
-        <w:tab/>
-        <w:t>output variant sites only</w:t>
-      </w:r>
-    </w:p>
-    <w:p>
-      <w:pPr>
-        <w:pStyle w:val="ListBullet"/>
-      </w:pPr>
-      <w:r>
-        <w:t>-</w:t>
-      </w:r>
-      <w:proofErr w:type="gramStart"/>
-      <w:r>
-        <w:t>c</w:t>
-      </w:r>
-      <w:proofErr w:type="gramEnd"/>
-      <w:r>
-        <w:tab/>
-        <w:t xml:space="preserve">call variants using Bayesian inference </w:t>
-      </w:r>
-    </w:p>
-    <w:p>
-      <w:pPr>
-        <w:pStyle w:val="ListBullet"/>
-      </w:pPr>
-      <w:r>
-        <w:t>-</w:t>
-      </w:r>
-      <w:proofErr w:type="gramStart"/>
-      <w:r>
-        <w:t>g</w:t>
-      </w:r>
-      <w:proofErr w:type="gramEnd"/>
-      <w:r>
-        <w:t xml:space="preserve"> </w:t>
-      </w:r>
-      <w:r>
-        <w:tab/>
-        <w:t xml:space="preserve">call per-sample genotype at variant site </w:t>
-      </w:r>
-    </w:p>
-    <w:p>
-      <w:pPr>
-        <w:pStyle w:val="ListBullet"/>
-        <w:numPr>
-          <w:ilvl w:val="0"/>
-          <w:numId w:val="0"/>
-        </w:numPr>
-      </w:pPr>
-    </w:p>
-    <w:p>
-      <w:pPr>
-        <w:pStyle w:val="ListBullet"/>
-        <w:numPr>
-          <w:ilvl w:val="0"/>
-          <w:numId w:val="0"/>
-        </w:numPr>
-      </w:pPr>
-      <w:proofErr w:type="spellStart"/>
-      <w:proofErr w:type="gramStart"/>
-      <w:r>
-        <w:t>vcfutils</w:t>
-      </w:r>
-      <w:proofErr w:type="spellEnd"/>
-      <w:proofErr w:type="gramEnd"/>
-      <w:r>
-        <w:t xml:space="preserve"> flags</w:t>
-      </w:r>
-    </w:p>
-    <w:p>
-      <w:pPr>
-        <w:pStyle w:val="ListBullet"/>
-      </w:pPr>
-      <w:r>
-        <w:t xml:space="preserve">-D 100 </w:t>
-      </w:r>
-      <w:r>
-        <w:t>controls the maximum read depth, which should be adjusted to about twice the average read depth</w:t>
-      </w:r>
-    </w:p>
-    <w:p/>
-    <w:p>
-      <w:pPr>
-        <w:pStyle w:val="Heading3"/>
-      </w:pPr>
-      <w:r>
-        <w:t xml:space="preserve">Multiple diploid individuals </w:t>
-      </w:r>
-    </w:p>
-    <w:p>
-      <w:pPr>
-        <w:pStyle w:val="ListBullet"/>
-        <w:numPr>
-          <w:ilvl w:val="0"/>
-          <w:numId w:val="0"/>
-        </w:numPr>
-        <w:ind w:left="360" w:hanging="360"/>
-      </w:pPr>
-      <w:r>
-        <w:t xml:space="preserve">TBD </w:t>
-      </w:r>
-    </w:p>
-    <w:p>
-      <w:pPr>
-        <w:pStyle w:val="ListBullet"/>
-        <w:numPr>
-          <w:ilvl w:val="0"/>
-          <w:numId w:val="0"/>
-        </w:numPr>
-        <w:ind w:left="360" w:hanging="360"/>
-      </w:pPr>
-    </w:p>
-    <w:p>
-      <w:pPr>
-        <w:pStyle w:val="Heading3"/>
-      </w:pPr>
-      <w:r>
-        <w:t>More information:</w:t>
-      </w:r>
-    </w:p>
-    <w:p>
-      <w:pPr>
-        <w:pStyle w:val="ListBullet"/>
-        <w:rPr>
-          <w:rStyle w:val="Hyperlink"/>
-        </w:rPr>
-      </w:pPr>
-      <w:proofErr w:type="spellStart"/>
-      <w:r>
-        <w:t>Powerpoint</w:t>
-      </w:r>
-      <w:proofErr w:type="spellEnd"/>
-      <w:r>
-        <w:t xml:space="preserve"> from EBI explaining this pipeline: </w:t>
+      <w:proofErr w:type="gramEnd"/>
+      <w:r>
+        <w:t xml:space="preserve"> file format specification: </w:t>
+      </w:r>
+      <w:hyperlink r:id="rId27" w:history="1">
+        <w:r>
+          <w:rPr>
+            <w:rStyle w:val="Hyperlink"/>
+          </w:rPr>
+          <w:t>link</w:t>
+        </w:r>
+      </w:hyperlink>
+    </w:p>
+    <w:p>
+      <w:pPr>
+        <w:pStyle w:val="ListBullet"/>
+      </w:pPr>
+      <w:proofErr w:type="spellStart"/>
+      <w:proofErr w:type="gramStart"/>
+      <w:r>
+        <w:t>sam</w:t>
+      </w:r>
+      <w:proofErr w:type="spellEnd"/>
+      <w:proofErr w:type="gramEnd"/>
+      <w:r>
+        <w:t xml:space="preserve"> file format specification: </w:t>
       </w:r>
       <w:hyperlink r:id="rId28" w:history="1">
         <w:proofErr w:type="spellStart"/>
@@ -4895,6 +4527,470 @@
         </w:r>
         <w:proofErr w:type="spellEnd"/>
       </w:hyperlink>
+      <w:r>
+        <w:t xml:space="preserve"> </w:t>
+      </w:r>
+    </w:p>
+    <w:p>
+      <w:pPr>
+        <w:pStyle w:val="ListBullet"/>
+      </w:pPr>
+      <w:proofErr w:type="gramStart"/>
+      <w:r>
+        <w:t>call</w:t>
+      </w:r>
+      <w:proofErr w:type="gramEnd"/>
+      <w:r>
+        <w:t xml:space="preserve"> genotype over all files in a directory: </w:t>
+      </w:r>
+      <w:r>
+        <w:rPr>
+          <w:b/>
+        </w:rPr>
+        <w:t xml:space="preserve">call_genotype_likelihood.sh </w:t>
+      </w:r>
+    </w:p>
+    <w:p/>
+    <w:p/>
+    <w:p>
+      <w:pPr>
+        <w:pStyle w:val="Heading2"/>
+      </w:pPr>
+      <w:r>
+        <w:t xml:space="preserve">Call Variants With Samtools </w:t>
+      </w:r>
+    </w:p>
+    <w:p>
+      <w:pPr>
+        <w:pStyle w:val="Heading3"/>
+      </w:pPr>
+      <w:r>
+        <w:t xml:space="preserve">One diploid individual: </w:t>
+      </w:r>
+    </w:p>
+    <w:p>
+      <w:pPr>
+        <w:pBdr>
+          <w:top w:val="single" w:sz="4" w:space="1" w:color="auto"/>
+          <w:left w:val="single" w:sz="4" w:space="4" w:color="auto"/>
+          <w:bottom w:val="single" w:sz="4" w:space="1" w:color="auto"/>
+          <w:right w:val="single" w:sz="4" w:space="4" w:color="auto"/>
+        </w:pBdr>
+      </w:pPr>
+      <w:proofErr w:type="gramStart"/>
+      <w:r>
+        <w:t>samtools</w:t>
+      </w:r>
+      <w:proofErr w:type="gramEnd"/>
+      <w:r>
+        <w:t xml:space="preserve"> </w:t>
+      </w:r>
+      <w:proofErr w:type="spellStart"/>
+      <w:r>
+        <w:t>mpileup</w:t>
+      </w:r>
+      <w:proofErr w:type="spellEnd"/>
+      <w:r>
+        <w:t xml:space="preserve"> -</w:t>
+      </w:r>
+      <w:proofErr w:type="spellStart"/>
+      <w:r>
+        <w:t>uf</w:t>
+      </w:r>
+      <w:proofErr w:type="spellEnd"/>
+      <w:r>
+        <w:t xml:space="preserve"> </w:t>
+      </w:r>
+      <w:proofErr w:type="spellStart"/>
+      <w:r>
+        <w:t>ref.fa</w:t>
+      </w:r>
+      <w:proofErr w:type="spellEnd"/>
+      <w:r>
+        <w:t xml:space="preserve"> aln1.bam </w:t>
+      </w:r>
+    </w:p>
+    <w:p>
+      <w:pPr>
+        <w:pBdr>
+          <w:top w:val="single" w:sz="4" w:space="1" w:color="auto"/>
+          <w:left w:val="single" w:sz="4" w:space="4" w:color="auto"/>
+          <w:bottom w:val="single" w:sz="4" w:space="1" w:color="auto"/>
+          <w:right w:val="single" w:sz="4" w:space="4" w:color="auto"/>
+        </w:pBdr>
+      </w:pPr>
+      <w:proofErr w:type="spellStart"/>
+      <w:proofErr w:type="gramStart"/>
+      <w:r>
+        <w:t>bcftools</w:t>
+      </w:r>
+      <w:proofErr w:type="spellEnd"/>
+      <w:proofErr w:type="gramEnd"/>
+      <w:r>
+        <w:t xml:space="preserve"> view -</w:t>
+      </w:r>
+      <w:proofErr w:type="spellStart"/>
+      <w:r>
+        <w:t>bvcg</w:t>
+      </w:r>
+      <w:proofErr w:type="spellEnd"/>
+      <w:r>
+        <w:t xml:space="preserve"> &lt;</w:t>
+      </w:r>
+      <w:proofErr w:type="spellStart"/>
+      <w:r>
+        <w:t>bcf_file</w:t>
+      </w:r>
+      <w:proofErr w:type="spellEnd"/>
+      <w:r>
+        <w:t>&gt; &gt; &lt;</w:t>
+      </w:r>
+      <w:proofErr w:type="spellStart"/>
+      <w:r>
+        <w:t>variants_bcf_file</w:t>
+      </w:r>
+      <w:proofErr w:type="spellEnd"/>
+      <w:r>
+        <w:t>&gt;</w:t>
+      </w:r>
+    </w:p>
+    <w:p>
+      <w:pPr>
+        <w:pBdr>
+          <w:top w:val="single" w:sz="4" w:space="1" w:color="auto"/>
+          <w:left w:val="single" w:sz="4" w:space="4" w:color="auto"/>
+          <w:bottom w:val="single" w:sz="4" w:space="1" w:color="auto"/>
+          <w:right w:val="single" w:sz="4" w:space="4" w:color="auto"/>
+        </w:pBdr>
+      </w:pPr>
+      <w:proofErr w:type="spellStart"/>
+      <w:proofErr w:type="gramStart"/>
+      <w:r>
+        <w:t>bcftools</w:t>
+      </w:r>
+      <w:proofErr w:type="spellEnd"/>
+      <w:proofErr w:type="gramEnd"/>
+      <w:r>
+        <w:t xml:space="preserve"> view &lt;</w:t>
+      </w:r>
+      <w:proofErr w:type="spellStart"/>
+      <w:r>
+        <w:t>variants_bcf_file</w:t>
+      </w:r>
+      <w:proofErr w:type="spellEnd"/>
+      <w:r>
+        <w:t xml:space="preserve">&gt; | vcfutils.pl </w:t>
+      </w:r>
+      <w:proofErr w:type="spellStart"/>
+      <w:r>
+        <w:t>varFilter</w:t>
+      </w:r>
+      <w:proofErr w:type="spellEnd"/>
+      <w:r>
+        <w:t xml:space="preserve"> –D 100 &gt; &lt;filtered_ </w:t>
+      </w:r>
+      <w:proofErr w:type="spellStart"/>
+      <w:r>
+        <w:t>variants_bcf_file</w:t>
+      </w:r>
+      <w:proofErr w:type="spellEnd"/>
+      <w:r>
+        <w:t>&gt;</w:t>
+      </w:r>
+    </w:p>
+    <w:p/>
+    <w:p>
+      <w:proofErr w:type="gramStart"/>
+      <w:r>
+        <w:t>samtools</w:t>
+      </w:r>
+      <w:proofErr w:type="gramEnd"/>
+      <w:r>
+        <w:t xml:space="preserve"> </w:t>
+      </w:r>
+      <w:proofErr w:type="spellStart"/>
+      <w:r>
+        <w:t>mpileup</w:t>
+      </w:r>
+      <w:proofErr w:type="spellEnd"/>
+      <w:r>
+        <w:t xml:space="preserve"> flags</w:t>
+      </w:r>
+    </w:p>
+    <w:p>
+      <w:pPr>
+        <w:pStyle w:val="ListBullet"/>
+      </w:pPr>
+      <w:r>
+        <w:t>-</w:t>
+      </w:r>
+      <w:proofErr w:type="gramStart"/>
+      <w:r>
+        <w:t>u</w:t>
+      </w:r>
+      <w:proofErr w:type="gramEnd"/>
+      <w:r>
+        <w:tab/>
+        <w:t>compute genotype likelihood and output in [u]</w:t>
+      </w:r>
+      <w:proofErr w:type="spellStart"/>
+      <w:r>
+        <w:t>ncompressed</w:t>
+      </w:r>
+      <w:proofErr w:type="spellEnd"/>
+      <w:r>
+        <w:t xml:space="preserve"> format (</w:t>
+      </w:r>
+      <w:proofErr w:type="spellStart"/>
+      <w:r>
+        <w:t>vcf</w:t>
+      </w:r>
+      <w:proofErr w:type="spellEnd"/>
+      <w:r>
+        <w:t>).</w:t>
+      </w:r>
+    </w:p>
+    <w:p>
+      <w:pPr>
+        <w:pStyle w:val="ListBullet"/>
+      </w:pPr>
+      <w:r>
+        <w:t>-</w:t>
+      </w:r>
+      <w:proofErr w:type="gramStart"/>
+      <w:r>
+        <w:t>f</w:t>
+      </w:r>
+      <w:proofErr w:type="gramEnd"/>
+      <w:r>
+        <w:tab/>
+        <w:t>samtools [f]</w:t>
+      </w:r>
+      <w:proofErr w:type="spellStart"/>
+      <w:r>
+        <w:t>aidx</w:t>
+      </w:r>
+      <w:proofErr w:type="spellEnd"/>
+      <w:r>
+        <w:t xml:space="preserve"> indexed file </w:t>
+      </w:r>
+    </w:p>
+    <w:p>
+      <w:pPr>
+        <w:pStyle w:val="ListBullet"/>
+        <w:numPr>
+          <w:ilvl w:val="0"/>
+          <w:numId w:val="0"/>
+        </w:numPr>
+        <w:ind w:left="360" w:hanging="360"/>
+      </w:pPr>
+    </w:p>
+    <w:p>
+      <w:pPr>
+        <w:pStyle w:val="ListBullet"/>
+        <w:numPr>
+          <w:ilvl w:val="0"/>
+          <w:numId w:val="0"/>
+        </w:numPr>
+        <w:ind w:left="360" w:hanging="360"/>
+      </w:pPr>
+      <w:proofErr w:type="spellStart"/>
+      <w:proofErr w:type="gramStart"/>
+      <w:r>
+        <w:t>bcftools</w:t>
+      </w:r>
+      <w:proofErr w:type="spellEnd"/>
+      <w:proofErr w:type="gramEnd"/>
+      <w:r>
+        <w:t xml:space="preserve"> flags</w:t>
+      </w:r>
+    </w:p>
+    <w:p>
+      <w:pPr>
+        <w:pStyle w:val="ListBullet"/>
+      </w:pPr>
+      <w:r>
+        <w:t>-</w:t>
+      </w:r>
+      <w:proofErr w:type="gramStart"/>
+      <w:r>
+        <w:t>b</w:t>
+      </w:r>
+      <w:proofErr w:type="gramEnd"/>
+      <w:r>
+        <w:tab/>
+        <w:t xml:space="preserve">output in </w:t>
+      </w:r>
+      <w:proofErr w:type="spellStart"/>
+      <w:r>
+        <w:t>bcf</w:t>
+      </w:r>
+      <w:proofErr w:type="spellEnd"/>
+      <w:r>
+        <w:t xml:space="preserve"> format </w:t>
+      </w:r>
+    </w:p>
+    <w:p>
+      <w:pPr>
+        <w:pStyle w:val="ListBullet"/>
+      </w:pPr>
+      <w:r>
+        <w:t>-</w:t>
+      </w:r>
+      <w:proofErr w:type="gramStart"/>
+      <w:r>
+        <w:t>v</w:t>
+      </w:r>
+      <w:proofErr w:type="gramEnd"/>
+      <w:r>
+        <w:t xml:space="preserve"> </w:t>
+      </w:r>
+      <w:r>
+        <w:tab/>
+        <w:t>output variant sites only</w:t>
+      </w:r>
+    </w:p>
+    <w:p>
+      <w:pPr>
+        <w:pStyle w:val="ListBullet"/>
+      </w:pPr>
+      <w:r>
+        <w:t>-</w:t>
+      </w:r>
+      <w:proofErr w:type="gramStart"/>
+      <w:r>
+        <w:t>c</w:t>
+      </w:r>
+      <w:proofErr w:type="gramEnd"/>
+      <w:r>
+        <w:tab/>
+        <w:t xml:space="preserve">call variants using Bayesian inference </w:t>
+      </w:r>
+    </w:p>
+    <w:p>
+      <w:pPr>
+        <w:pStyle w:val="ListBullet"/>
+      </w:pPr>
+      <w:r>
+        <w:t>-</w:t>
+      </w:r>
+      <w:proofErr w:type="gramStart"/>
+      <w:r>
+        <w:t>g</w:t>
+      </w:r>
+      <w:proofErr w:type="gramEnd"/>
+      <w:r>
+        <w:t xml:space="preserve"> </w:t>
+      </w:r>
+      <w:r>
+        <w:tab/>
+        <w:t xml:space="preserve">call per-sample genotype at variant site </w:t>
+      </w:r>
+    </w:p>
+    <w:p>
+      <w:pPr>
+        <w:pStyle w:val="ListBullet"/>
+        <w:numPr>
+          <w:ilvl w:val="0"/>
+          <w:numId w:val="0"/>
+        </w:numPr>
+      </w:pPr>
+    </w:p>
+    <w:p>
+      <w:pPr>
+        <w:pStyle w:val="ListBullet"/>
+        <w:numPr>
+          <w:ilvl w:val="0"/>
+          <w:numId w:val="0"/>
+        </w:numPr>
+      </w:pPr>
+      <w:proofErr w:type="spellStart"/>
+      <w:proofErr w:type="gramStart"/>
+      <w:r>
+        <w:t>vcfutils</w:t>
+      </w:r>
+      <w:proofErr w:type="spellEnd"/>
+      <w:proofErr w:type="gramEnd"/>
+      <w:r>
+        <w:t xml:space="preserve"> flags</w:t>
+      </w:r>
+    </w:p>
+    <w:p>
+      <w:pPr>
+        <w:pStyle w:val="ListBullet"/>
+      </w:pPr>
+      <w:r>
+        <w:t xml:space="preserve">-D 100 </w:t>
+      </w:r>
+      <w:r>
+        <w:t>controls the maximum read depth, which should be adjusted to about twice the average read depth</w:t>
+      </w:r>
+    </w:p>
+    <w:p/>
+    <w:p>
+      <w:pPr>
+        <w:pStyle w:val="Heading3"/>
+      </w:pPr>
+      <w:r>
+        <w:t xml:space="preserve">Multiple diploid individuals </w:t>
+      </w:r>
+    </w:p>
+    <w:p>
+      <w:pPr>
+        <w:pStyle w:val="ListBullet"/>
+        <w:numPr>
+          <w:ilvl w:val="0"/>
+          <w:numId w:val="0"/>
+        </w:numPr>
+        <w:ind w:left="360" w:hanging="360"/>
+      </w:pPr>
+      <w:r>
+        <w:t xml:space="preserve">TBD </w:t>
+      </w:r>
+    </w:p>
+    <w:p>
+      <w:pPr>
+        <w:pStyle w:val="ListBullet"/>
+        <w:numPr>
+          <w:ilvl w:val="0"/>
+          <w:numId w:val="0"/>
+        </w:numPr>
+        <w:ind w:left="360" w:hanging="360"/>
+      </w:pPr>
+    </w:p>
+    <w:p>
+      <w:pPr>
+        <w:pStyle w:val="Heading3"/>
+      </w:pPr>
+      <w:r>
+        <w:t>More information:</w:t>
+      </w:r>
+    </w:p>
+    <w:p>
+      <w:pPr>
+        <w:pStyle w:val="ListBullet"/>
+        <w:rPr>
+          <w:rStyle w:val="Hyperlink"/>
+        </w:rPr>
+      </w:pPr>
+      <w:proofErr w:type="spellStart"/>
+      <w:r>
+        <w:t>Powerpoint</w:t>
+      </w:r>
+      <w:proofErr w:type="spellEnd"/>
+      <w:r>
+        <w:t xml:space="preserve"> from EBI explaining this pipeline: </w:t>
+      </w:r>
+      <w:hyperlink r:id="rId29" w:history="1">
+        <w:proofErr w:type="spellStart"/>
+        <w:r>
+          <w:rPr>
+            <w:rStyle w:val="Hyperlink"/>
+          </w:rPr>
+          <w:t>pdf</w:t>
+        </w:r>
+        <w:proofErr w:type="spellEnd"/>
+      </w:hyperlink>
     </w:p>
     <w:p>
       <w:pPr>
@@ -5174,7 +5270,7 @@
       <w:r>
         <w:t xml:space="preserve"> on one lane. (</w:t>
       </w:r>
-      <w:hyperlink r:id="rId29" w:history="1">
+      <w:hyperlink r:id="rId30" w:history="1">
         <w:proofErr w:type="gramStart"/>
         <w:r>
           <w:rPr>
@@ -5259,7 +5355,7 @@
       <w:r>
         <w:t xml:space="preserve">Click </w:t>
       </w:r>
-      <w:hyperlink r:id="rId30" w:history="1">
+      <w:hyperlink r:id="rId31" w:history="1">
         <w:r>
           <w:rPr>
             <w:rStyle w:val="Hyperlink"/>
@@ -5420,7 +5516,7 @@
       <w:r>
         <w:t>. (</w:t>
       </w:r>
-      <w:hyperlink r:id="rId31" w:history="1">
+      <w:hyperlink r:id="rId32" w:history="1">
         <w:proofErr w:type="gramStart"/>
         <w:r>
           <w:rPr>
@@ -5433,7 +5529,7 @@
       <w:r>
         <w:t xml:space="preserve">, </w:t>
       </w:r>
-      <w:hyperlink r:id="rId32" w:anchor="ReorderSam" w:history="1">
+      <w:hyperlink r:id="rId33" w:anchor="ReorderSam" w:history="1">
         <w:r>
           <w:rPr>
             <w:rStyle w:val="Hyperlink"/>
@@ -5511,8 +5607,153 @@
       <w:pPr>
         <w:pStyle w:val="Heading1"/>
       </w:pPr>
+      <w:proofErr w:type="gramStart"/>
+      <w:r>
+        <w:t>mmPCR</w:t>
+      </w:r>
+      <w:proofErr w:type="gramEnd"/>
+      <w:r>
+        <w:t xml:space="preserve"> data processing </w:t>
+      </w:r>
+    </w:p>
+    <w:p>
+      <w:pPr>
+        <w:pStyle w:val="Heading2"/>
+      </w:pPr>
+      <w:r>
+        <w:t>Overview</w:t>
+      </w:r>
+    </w:p>
+    <w:p>
+      <w:r>
+        <w:t xml:space="preserve">1. </w:t>
+      </w:r>
+      <w:proofErr w:type="gramStart"/>
+      <w:r>
+        <w:t>fastQC</w:t>
+      </w:r>
+      <w:proofErr w:type="gramEnd"/>
+    </w:p>
+    <w:p>
+      <w:r>
+        <w:t xml:space="preserve">2. </w:t>
+      </w:r>
+      <w:proofErr w:type="gramStart"/>
+      <w:r>
+        <w:t>trim</w:t>
+      </w:r>
+      <w:proofErr w:type="gramEnd"/>
+      <w:r>
+        <w:t xml:space="preserve"> adapters and low quality bases</w:t>
+      </w:r>
+    </w:p>
+    <w:p>
+      <w:r>
+        <w:t xml:space="preserve">3. </w:t>
+      </w:r>
+      <w:proofErr w:type="gramStart"/>
+      <w:r>
+        <w:t>mapping</w:t>
+      </w:r>
+      <w:proofErr w:type="gramEnd"/>
+      <w:r>
+        <w:t xml:space="preserve"> </w:t>
+      </w:r>
+    </w:p>
+    <w:p>
+      <w:r>
+        <w:t xml:space="preserve">4. </w:t>
+      </w:r>
+      <w:proofErr w:type="gramStart"/>
+      <w:r>
+        <w:t>compress</w:t>
+      </w:r>
+      <w:proofErr w:type="gramEnd"/>
+      <w:r>
+        <w:t xml:space="preserve"> and sort </w:t>
+      </w:r>
+    </w:p>
+    <w:p>
+      <w:r>
+        <w:t xml:space="preserve">5. </w:t>
+      </w:r>
+      <w:proofErr w:type="gramStart"/>
+      <w:r>
+        <w:t>pileup</w:t>
+      </w:r>
+      <w:proofErr w:type="gramEnd"/>
+    </w:p>
+    <w:p>
+      <w:r>
+        <w:t xml:space="preserve">6. </w:t>
+      </w:r>
+      <w:proofErr w:type="spellStart"/>
+      <w:proofErr w:type="gramStart"/>
+      <w:r>
+        <w:t>parse</w:t>
+      </w:r>
+      <w:proofErr w:type="gramEnd"/>
+      <w:r>
+        <w:t>_pileup</w:t>
+      </w:r>
+      <w:proofErr w:type="spellEnd"/>
+      <w:r>
+        <w:t xml:space="preserve">: </w:t>
+      </w:r>
       <w:r>
         <w:t>Count Read Depth for Variant Site</w:t>
+      </w:r>
+    </w:p>
+    <w:p>
+      <w:r>
+        <w:t xml:space="preserve">7. </w:t>
+      </w:r>
+      <w:proofErr w:type="spellStart"/>
+      <w:proofErr w:type="gramStart"/>
+      <w:r>
+        <w:t>extract</w:t>
+      </w:r>
+      <w:proofErr w:type="gramEnd"/>
+      <w:r>
+        <w:t>_from_zpileup</w:t>
+      </w:r>
+      <w:proofErr w:type="spellEnd"/>
+      <w:r>
+        <w:t>:</w:t>
+      </w:r>
+      <w:bookmarkStart w:id="0" w:name="_GoBack"/>
+      <w:bookmarkEnd w:id="0"/>
+      <w:r>
+        <w:t xml:space="preserve"> select sites of interests</w:t>
+      </w:r>
+    </w:p>
+    <w:p>
+      <w:r>
+        <w:t>8</w:t>
+      </w:r>
+      <w:r>
+        <w:t>. R</w:t>
+      </w:r>
+    </w:p>
+    <w:p>
+      <w:pPr>
+        <w:pStyle w:val="Heading2"/>
+      </w:pPr>
+      <w:proofErr w:type="spellStart"/>
+      <w:r>
+        <w:t>Parse_pileup</w:t>
+      </w:r>
+      <w:proofErr w:type="spellEnd"/>
+      <w:r>
+        <w:t xml:space="preserve">: </w:t>
+      </w:r>
+      <w:proofErr w:type="spellStart"/>
+      <w:r>
+        <w:t>Count</w:t>
+      </w:r>
+      <w:proofErr w:type="spellEnd"/>
+      <w:r>
+        <w:t xml:space="preserve"> Read Depth for Variant Site</w:t>
       </w:r>
     </w:p>
     <w:p>
@@ -5608,7 +5849,7 @@
       <w:r>
         <w:t xml:space="preserve">: </w:t>
       </w:r>
-      <w:hyperlink r:id="rId33" w:history="1">
+      <w:hyperlink r:id="rId34" w:history="1">
         <w:r>
           <w:rPr>
             <w:rStyle w:val="Hyperlink"/>
@@ -5622,7 +5863,7 @@
       <w:r>
         <w:t xml:space="preserve">If you’d like to delve deeper into making your package, Hadley Wickham wrote a </w:t>
       </w:r>
-      <w:hyperlink r:id="rId34" w:history="1">
+      <w:hyperlink r:id="rId35" w:history="1">
         <w:r>
           <w:rPr>
             <w:rStyle w:val="Hyperlink"/>
@@ -6193,7 +6434,7 @@
                     </pic:cNvPicPr>
                   </pic:nvPicPr>
                   <pic:blipFill>
-                    <a:blip r:embed="rId35">
+                    <a:blip r:embed="rId36">
                       <a:extLst>
                         <a:ext uri="{28A0092B-C50C-407E-A947-70E740481C1C}">
                           <a14:useLocalDpi xmlns:a14="http://schemas.microsoft.com/office/drawing/2010/main" val="0"/>
@@ -6300,142 +6541,6 @@
       <w:r>
         <w:t xml:space="preserve"> </w:t>
       </w:r>
-      <w:hyperlink r:id="rId36" w:history="1">
-        <w:r>
-          <w:rPr>
-            <w:rStyle w:val="Hyperlink"/>
-          </w:rPr>
-          <w:t>here</w:t>
-        </w:r>
-      </w:hyperlink>
-      <w:r>
-        <w:t>.</w:t>
-      </w:r>
-    </w:p>
-    <w:p>
-      <w:pPr>
-        <w:pStyle w:val="Heading2"/>
-      </w:pPr>
-      <w:r>
-        <w:t>R Markdown</w:t>
-      </w:r>
-    </w:p>
-    <w:p>
-      <w:pPr>
-        <w:pStyle w:val="ListBullet"/>
-      </w:pPr>
-      <w:proofErr w:type="gramStart"/>
-      <w:r>
-        <w:t>list</w:t>
-      </w:r>
-      <w:proofErr w:type="gramEnd"/>
-      <w:r>
-        <w:t xml:space="preserve"> –</w:t>
-      </w:r>
-    </w:p>
-    <w:p>
-      <w:pPr>
-        <w:pStyle w:val="ListBullet"/>
-      </w:pPr>
-      <w:proofErr w:type="gramStart"/>
-      <w:r>
-        <w:t>title</w:t>
-      </w:r>
-      <w:proofErr w:type="gramEnd"/>
-      <w:r>
-        <w:t xml:space="preserve"> -------</w:t>
-      </w:r>
-    </w:p>
-    <w:p>
-      <w:pPr>
-        <w:pStyle w:val="ListBullet"/>
-      </w:pPr>
-      <w:proofErr w:type="gramStart"/>
-      <w:r>
-        <w:t>italics</w:t>
-      </w:r>
-      <w:proofErr w:type="gramEnd"/>
-      <w:r>
-        <w:t xml:space="preserve"> * *</w:t>
-      </w:r>
-    </w:p>
-    <w:p>
-      <w:pPr>
-        <w:pStyle w:val="ListBullet"/>
-      </w:pPr>
-      <w:proofErr w:type="gramStart"/>
-      <w:r>
-        <w:t>bold</w:t>
-      </w:r>
-      <w:proofErr w:type="gramEnd"/>
-      <w:r>
-        <w:t xml:space="preserve"> ** **</w:t>
-      </w:r>
-    </w:p>
-    <w:p>
-      <w:pPr>
-        <w:pStyle w:val="ListBullet"/>
-      </w:pPr>
-      <w:proofErr w:type="gramStart"/>
-      <w:r>
-        <w:t>in</w:t>
-      </w:r>
-      <w:proofErr w:type="gramEnd"/>
-      <w:r>
-        <w:t xml:space="preserve">-line code ` ` </w:t>
-      </w:r>
-    </w:p>
-    <w:p>
-      <w:pPr>
-        <w:pStyle w:val="ListBullet"/>
-      </w:pPr>
-      <w:proofErr w:type="gramStart"/>
-      <w:r>
-        <w:t>in</w:t>
-      </w:r>
-      <w:proofErr w:type="gramEnd"/>
-      <w:r>
-        <w:t xml:space="preserve">-line equation $ $ </w:t>
-      </w:r>
-    </w:p>
-    <w:p>
-      <w:pPr>
-        <w:pStyle w:val="ListBullet"/>
-      </w:pPr>
-      <w:proofErr w:type="gramStart"/>
-      <w:r>
-        <w:t>equation</w:t>
-      </w:r>
-      <w:proofErr w:type="gramEnd"/>
-      <w:r>
-        <w:t xml:space="preserve"> $$ $$ </w:t>
-      </w:r>
-    </w:p>
-    <w:p>
-      <w:pPr>
-        <w:pStyle w:val="ListBullet"/>
-      </w:pPr>
-      <w:proofErr w:type="gramStart"/>
-      <w:r>
-        <w:t>block</w:t>
-      </w:r>
-      <w:proofErr w:type="gramEnd"/>
-      <w:r>
-        <w:t xml:space="preserve"> quotes &gt;  </w:t>
-      </w:r>
-    </w:p>
-    <w:p>
-      <w:pPr>
-        <w:pStyle w:val="ListBullet"/>
-        <w:numPr>
-          <w:ilvl w:val="0"/>
-          <w:numId w:val="0"/>
-        </w:numPr>
-        <w:ind w:left="360" w:hanging="360"/>
-      </w:pPr>
-      <w:r>
-        <w:t xml:space="preserve">Reference: </w:t>
-      </w:r>
       <w:hyperlink r:id="rId37" w:history="1">
         <w:r>
           <w:rPr>
@@ -6444,6 +6549,121 @@
           <w:t>here</w:t>
         </w:r>
       </w:hyperlink>
+      <w:r>
+        <w:t>.</w:t>
+      </w:r>
+    </w:p>
+    <w:p>
+      <w:pPr>
+        <w:pStyle w:val="Heading2"/>
+      </w:pPr>
+      <w:r>
+        <w:t>R Markdown</w:t>
+      </w:r>
+    </w:p>
+    <w:p>
+      <w:pPr>
+        <w:pStyle w:val="ListBullet"/>
+      </w:pPr>
+      <w:proofErr w:type="gramStart"/>
+      <w:r>
+        <w:t>list</w:t>
+      </w:r>
+      <w:proofErr w:type="gramEnd"/>
+      <w:r>
+        <w:t xml:space="preserve"> –</w:t>
+      </w:r>
+    </w:p>
+    <w:p>
+      <w:pPr>
+        <w:pStyle w:val="ListBullet"/>
+      </w:pPr>
+      <w:proofErr w:type="gramStart"/>
+      <w:r>
+        <w:t>title</w:t>
+      </w:r>
+      <w:proofErr w:type="gramEnd"/>
+      <w:r>
+        <w:t xml:space="preserve"> -------</w:t>
+      </w:r>
+    </w:p>
+    <w:p>
+      <w:pPr>
+        <w:pStyle w:val="ListBullet"/>
+      </w:pPr>
+      <w:proofErr w:type="gramStart"/>
+      <w:r>
+        <w:t>italics</w:t>
+      </w:r>
+      <w:proofErr w:type="gramEnd"/>
+      <w:r>
+        <w:t xml:space="preserve"> * *</w:t>
+      </w:r>
+    </w:p>
+    <w:p>
+      <w:pPr>
+        <w:pStyle w:val="ListBullet"/>
+      </w:pPr>
+      <w:proofErr w:type="gramStart"/>
+      <w:r>
+        <w:t>bold</w:t>
+      </w:r>
+      <w:proofErr w:type="gramEnd"/>
+      <w:r>
+        <w:t xml:space="preserve"> ** **</w:t>
+      </w:r>
+    </w:p>
+    <w:p>
+      <w:pPr>
+        <w:pStyle w:val="ListBullet"/>
+      </w:pPr>
+      <w:proofErr w:type="gramStart"/>
+      <w:r>
+        <w:t>in</w:t>
+      </w:r>
+      <w:proofErr w:type="gramEnd"/>
+      <w:r>
+        <w:t xml:space="preserve">-line code ` ` </w:t>
+      </w:r>
+    </w:p>
+    <w:p>
+      <w:pPr>
+        <w:pStyle w:val="ListBullet"/>
+      </w:pPr>
+      <w:proofErr w:type="gramStart"/>
+      <w:r>
+        <w:t>in</w:t>
+      </w:r>
+      <w:proofErr w:type="gramEnd"/>
+      <w:r>
+        <w:t xml:space="preserve">-line equation $ $ </w:t>
+      </w:r>
+    </w:p>
+    <w:p>
+      <w:pPr>
+        <w:pStyle w:val="ListBullet"/>
+      </w:pPr>
+      <w:proofErr w:type="gramStart"/>
+      <w:r>
+        <w:t>equation</w:t>
+      </w:r>
+      <w:proofErr w:type="gramEnd"/>
+      <w:r>
+        <w:t xml:space="preserve"> $$ $$ </w:t>
+      </w:r>
+    </w:p>
+    <w:p>
+      <w:pPr>
+        <w:pStyle w:val="ListBullet"/>
+      </w:pPr>
+      <w:proofErr w:type="gramStart"/>
+      <w:r>
+        <w:t>block</w:t>
+      </w:r>
+      <w:proofErr w:type="gramEnd"/>
+      <w:r>
+        <w:t xml:space="preserve"> quotes &gt;  </w:t>
+      </w:r>
     </w:p>
     <w:p>
       <w:pPr>
@@ -6454,274 +6674,8 @@
         </w:numPr>
         <w:ind w:left="360" w:hanging="360"/>
       </w:pPr>
-    </w:p>
-    <w:p>
-      <w:pPr>
-        <w:pStyle w:val="Heading2"/>
-      </w:pPr>
-      <w:proofErr w:type="spellStart"/>
-      <w:r>
-        <w:t>Heatmap</w:t>
-      </w:r>
-      <w:proofErr w:type="spellEnd"/>
-      <w:r>
-        <w:t xml:space="preserve"> </w:t>
-      </w:r>
-    </w:p>
-    <w:p>
-      <w:proofErr w:type="gramStart"/>
-      <w:r>
-        <w:t>Use heatmap.2</w:t>
-      </w:r>
-      <w:proofErr w:type="gramEnd"/>
-      <w:r>
-        <w:t xml:space="preserve">, </w:t>
-      </w:r>
-      <w:proofErr w:type="gramStart"/>
-      <w:r>
-        <w:t>below are some options</w:t>
-      </w:r>
-      <w:proofErr w:type="gramEnd"/>
-      <w:r>
-        <w:t>:</w:t>
-      </w:r>
-    </w:p>
-    <w:p>
-      <w:pPr>
-        <w:pStyle w:val="ListBullet"/>
-      </w:pPr>
-      <w:proofErr w:type="spellStart"/>
-      <w:r>
-        <w:t>Rowv</w:t>
-      </w:r>
-      <w:proofErr w:type="spellEnd"/>
-      <w:r>
-        <w:t xml:space="preserve"> = FALSE, disable row </w:t>
-      </w:r>
-      <w:proofErr w:type="spellStart"/>
-      <w:r>
-        <w:t>dendrogram</w:t>
-      </w:r>
-      <w:proofErr w:type="spellEnd"/>
-      <w:r>
-        <w:t xml:space="preserve"> </w:t>
-      </w:r>
-    </w:p>
-    <w:p>
-      <w:pPr>
-        <w:pStyle w:val="ListBullet"/>
-      </w:pPr>
-      <w:proofErr w:type="spellStart"/>
-      <w:r>
-        <w:t>Colv</w:t>
-      </w:r>
-      <w:proofErr w:type="spellEnd"/>
-      <w:r>
-        <w:t xml:space="preserve"> = FALSE, disable column </w:t>
-      </w:r>
-      <w:proofErr w:type="spellStart"/>
-      <w:r>
-        <w:t>dendrogram</w:t>
-      </w:r>
-      <w:proofErr w:type="spellEnd"/>
-    </w:p>
-    <w:p>
-      <w:pPr>
-        <w:pStyle w:val="ListBullet"/>
-      </w:pPr>
-      <w:proofErr w:type="gramStart"/>
-      <w:r>
-        <w:t>trace</w:t>
-      </w:r>
-      <w:proofErr w:type="gramEnd"/>
-      <w:r>
-        <w:t xml:space="preserve"> = 'none', disable the green traces </w:t>
-      </w:r>
-    </w:p>
-    <w:p>
-      <w:pPr>
-        <w:pStyle w:val="ListBullet"/>
-      </w:pPr>
-      <w:proofErr w:type="spellStart"/>
-      <w:proofErr w:type="gramStart"/>
-      <w:r>
-        <w:t>dendrogram</w:t>
-      </w:r>
-      <w:proofErr w:type="spellEnd"/>
-      <w:proofErr w:type="gramEnd"/>
-      <w:r>
-        <w:t xml:space="preserve"> = 'none', disable </w:t>
-      </w:r>
-      <w:proofErr w:type="spellStart"/>
-      <w:r>
-        <w:t>dendrograms</w:t>
-      </w:r>
-      <w:proofErr w:type="spellEnd"/>
-      <w:r>
-        <w:t xml:space="preserve">. </w:t>
-      </w:r>
-    </w:p>
-    <w:p>
-      <w:pPr>
-        <w:pStyle w:val="Heading2"/>
-      </w:pPr>
-      <w:r>
-        <w:t>Read Data</w:t>
-      </w:r>
-    </w:p>
-    <w:p>
-      <w:pPr>
-        <w:rPr>
-          <w:b/>
-        </w:rPr>
-      </w:pPr>
-      <w:r>
-        <w:rPr>
-          <w:b/>
-        </w:rPr>
-        <w:t>File with unknown number of fields:</w:t>
-      </w:r>
-    </w:p>
-    <w:p>
-      <w:proofErr w:type="spellStart"/>
-      <w:proofErr w:type="gramStart"/>
-      <w:r>
-        <w:t>ncol</w:t>
-      </w:r>
-      <w:proofErr w:type="spellEnd"/>
-      <w:proofErr w:type="gramEnd"/>
-      <w:r>
-        <w:t xml:space="preserve"> = max(</w:t>
-      </w:r>
-      <w:proofErr w:type="spellStart"/>
-      <w:r>
-        <w:t>count.fields</w:t>
-      </w:r>
-      <w:proofErr w:type="spellEnd"/>
-      <w:r>
-        <w:t xml:space="preserve">(filename, </w:t>
-      </w:r>
-      <w:proofErr w:type="spellStart"/>
-      <w:r>
-        <w:t>sep</w:t>
-      </w:r>
-      <w:proofErr w:type="spellEnd"/>
-      <w:r>
-        <w:t xml:space="preserve"> = '\t'))</w:t>
-      </w:r>
-    </w:p>
-    <w:p>
-      <w:proofErr w:type="spellStart"/>
-      <w:proofErr w:type="gramStart"/>
-      <w:r>
-        <w:t>c</w:t>
-      </w:r>
-      <w:r>
-        <w:t>ol.classes</w:t>
-      </w:r>
-      <w:proofErr w:type="spellEnd"/>
-      <w:proofErr w:type="gramEnd"/>
-      <w:r>
-        <w:t xml:space="preserve"> = rep('NULL', </w:t>
-      </w:r>
-      <w:proofErr w:type="spellStart"/>
-      <w:r>
-        <w:t>ncol</w:t>
-      </w:r>
-      <w:proofErr w:type="spellEnd"/>
-      <w:r>
-        <w:t xml:space="preserve">) </w:t>
-      </w:r>
-    </w:p>
-    <w:p>
-      <w:proofErr w:type="spellStart"/>
-      <w:proofErr w:type="gramStart"/>
-      <w:r>
-        <w:t>col.cla</w:t>
-      </w:r>
-      <w:r>
-        <w:t>sses</w:t>
-      </w:r>
-      <w:proofErr w:type="spellEnd"/>
-      <w:proofErr w:type="gramEnd"/>
-      <w:r>
-        <w:t>[c(5,9,13)] = c(rep(&lt;class of the column&gt;</w:t>
-      </w:r>
-      <w:r>
-        <w:t>,3))</w:t>
-      </w:r>
-      <w:r>
-        <w:t xml:space="preserve"> # only read column 5,9, and 13. </w:t>
-      </w:r>
-      <w:bookmarkStart w:id="0" w:name="_GoBack"/>
-      <w:bookmarkEnd w:id="0"/>
-    </w:p>
-    <w:p>
-      <w:proofErr w:type="spellStart"/>
-      <w:proofErr w:type="gramStart"/>
-      <w:r>
-        <w:t>df</w:t>
-      </w:r>
-      <w:proofErr w:type="spellEnd"/>
-      <w:proofErr w:type="gramEnd"/>
-      <w:r>
-        <w:t xml:space="preserve"> </w:t>
-      </w:r>
-      <w:r>
-        <w:t xml:space="preserve">= </w:t>
-      </w:r>
-      <w:proofErr w:type="spellStart"/>
-      <w:r>
-        <w:t>read.table</w:t>
-      </w:r>
-      <w:proofErr w:type="spellEnd"/>
-      <w:r>
-        <w:t xml:space="preserve">(filename, </w:t>
-      </w:r>
-      <w:proofErr w:type="spellStart"/>
-      <w:r>
-        <w:t>colClasses</w:t>
-      </w:r>
-      <w:proofErr w:type="spellEnd"/>
-      <w:r>
-        <w:t xml:space="preserve"> = </w:t>
-      </w:r>
-      <w:proofErr w:type="spellStart"/>
-      <w:r>
-        <w:t>col.classes</w:t>
-      </w:r>
-      <w:proofErr w:type="spellEnd"/>
-      <w:r>
-        <w:t xml:space="preserve">, fill = T, </w:t>
-      </w:r>
-      <w:proofErr w:type="spellStart"/>
-      <w:r>
-        <w:t>col.names</w:t>
-      </w:r>
-      <w:proofErr w:type="spellEnd"/>
-      <w:r>
-        <w:t xml:space="preserve"> = 1:ncol)</w:t>
-      </w:r>
-    </w:p>
-    <w:p>
-      <w:pPr>
-        <w:pStyle w:val="Heading2"/>
-      </w:pPr>
-      <w:r>
-        <w:t>String Manipulation</w:t>
-      </w:r>
-    </w:p>
-    <w:p>
-      <w:r>
-        <w:t xml:space="preserve">I use </w:t>
-      </w:r>
-      <w:proofErr w:type="spellStart"/>
-      <w:r>
-        <w:t>stringr</w:t>
-      </w:r>
-      <w:proofErr w:type="spellEnd"/>
-      <w:r>
-        <w:t xml:space="preserve">. It’s manual can be found </w:t>
+      <w:r>
+        <w:t xml:space="preserve">Reference: </w:t>
       </w:r>
       <w:hyperlink r:id="rId38" w:history="1">
         <w:r>
@@ -6731,37 +6685,282 @@
           <w:t>here</w:t>
         </w:r>
       </w:hyperlink>
+    </w:p>
+    <w:p>
+      <w:pPr>
+        <w:pStyle w:val="ListBullet"/>
+        <w:numPr>
+          <w:ilvl w:val="0"/>
+          <w:numId w:val="0"/>
+        </w:numPr>
+        <w:ind w:left="360" w:hanging="360"/>
+      </w:pPr>
+    </w:p>
+    <w:p>
+      <w:pPr>
+        <w:pStyle w:val="Heading2"/>
+      </w:pPr>
+      <w:proofErr w:type="spellStart"/>
+      <w:r>
+        <w:t>Heatmap</w:t>
+      </w:r>
+      <w:proofErr w:type="spellEnd"/>
+      <w:r>
+        <w:t xml:space="preserve"> </w:t>
+      </w:r>
+    </w:p>
+    <w:p>
+      <w:proofErr w:type="gramStart"/>
+      <w:r>
+        <w:t>Use heatmap.2</w:t>
+      </w:r>
+      <w:proofErr w:type="gramEnd"/>
+      <w:r>
+        <w:t xml:space="preserve">, </w:t>
+      </w:r>
+      <w:proofErr w:type="gramStart"/>
+      <w:r>
+        <w:t>below are some options</w:t>
+      </w:r>
+      <w:proofErr w:type="gramEnd"/>
+      <w:r>
+        <w:t>:</w:t>
+      </w:r>
+    </w:p>
+    <w:p>
+      <w:pPr>
+        <w:pStyle w:val="ListBullet"/>
+      </w:pPr>
+      <w:proofErr w:type="spellStart"/>
+      <w:r>
+        <w:t>Rowv</w:t>
+      </w:r>
+      <w:proofErr w:type="spellEnd"/>
+      <w:r>
+        <w:t xml:space="preserve"> = FALSE, disable row </w:t>
+      </w:r>
+      <w:proofErr w:type="spellStart"/>
+      <w:r>
+        <w:t>dendrogram</w:t>
+      </w:r>
+      <w:proofErr w:type="spellEnd"/>
+      <w:r>
+        <w:t xml:space="preserve"> </w:t>
+      </w:r>
+    </w:p>
+    <w:p>
+      <w:pPr>
+        <w:pStyle w:val="ListBullet"/>
+      </w:pPr>
+      <w:proofErr w:type="spellStart"/>
+      <w:r>
+        <w:t>Colv</w:t>
+      </w:r>
+      <w:proofErr w:type="spellEnd"/>
+      <w:r>
+        <w:t xml:space="preserve"> = FALSE, disable column </w:t>
+      </w:r>
+      <w:proofErr w:type="spellStart"/>
+      <w:r>
+        <w:t>dendrogram</w:t>
+      </w:r>
+      <w:proofErr w:type="spellEnd"/>
+    </w:p>
+    <w:p>
+      <w:pPr>
+        <w:pStyle w:val="ListBullet"/>
+      </w:pPr>
+      <w:proofErr w:type="gramStart"/>
+      <w:r>
+        <w:t>trace</w:t>
+      </w:r>
+      <w:proofErr w:type="gramEnd"/>
+      <w:r>
+        <w:t xml:space="preserve"> = 'none', disable the green traces </w:t>
+      </w:r>
+    </w:p>
+    <w:p>
+      <w:pPr>
+        <w:pStyle w:val="ListBullet"/>
+      </w:pPr>
+      <w:proofErr w:type="spellStart"/>
+      <w:proofErr w:type="gramStart"/>
+      <w:r>
+        <w:t>dendrogram</w:t>
+      </w:r>
+      <w:proofErr w:type="spellEnd"/>
+      <w:proofErr w:type="gramEnd"/>
+      <w:r>
+        <w:t xml:space="preserve"> = 'none', disable </w:t>
+      </w:r>
+      <w:proofErr w:type="spellStart"/>
+      <w:r>
+        <w:t>dendrograms</w:t>
+      </w:r>
+      <w:proofErr w:type="spellEnd"/>
       <w:r>
         <w:t xml:space="preserve">. </w:t>
       </w:r>
     </w:p>
-    <w:p/>
     <w:p>
       <w:pPr>
         <w:pStyle w:val="Heading2"/>
       </w:pPr>
       <w:r>
-        <w:t xml:space="preserve">Style Guide </w:t>
-      </w:r>
-    </w:p>
-    <w:p>
-      <w:r>
-        <w:t xml:space="preserve">Writing beautiful code is not required by recommended. </w:t>
-      </w:r>
-      <w:r>
-        <w:t xml:space="preserve">Hadley has a nice chapter in his </w:t>
-      </w:r>
-      <w:r>
-        <w:t xml:space="preserve">R Package </w:t>
-      </w:r>
-      <w:r>
-        <w:t>book</w:t>
-      </w:r>
-      <w:r>
-        <w:t>:</w:t>
-      </w:r>
+        <w:t>Read Data</w:t>
+      </w:r>
+    </w:p>
+    <w:p>
+      <w:pPr>
+        <w:rPr>
+          <w:b/>
+        </w:rPr>
+      </w:pPr>
+      <w:r>
+        <w:rPr>
+          <w:b/>
+        </w:rPr>
+        <w:t>File with unknown number of fields:</w:t>
+      </w:r>
+    </w:p>
+    <w:p>
+      <w:proofErr w:type="spellStart"/>
+      <w:proofErr w:type="gramStart"/>
+      <w:r>
+        <w:t>ncol</w:t>
+      </w:r>
+      <w:proofErr w:type="spellEnd"/>
+      <w:proofErr w:type="gramEnd"/>
+      <w:r>
+        <w:t xml:space="preserve"> = max(</w:t>
+      </w:r>
+      <w:proofErr w:type="spellStart"/>
+      <w:r>
+        <w:t>count.fields</w:t>
+      </w:r>
+      <w:proofErr w:type="spellEnd"/>
+      <w:r>
+        <w:t xml:space="preserve">(filename, </w:t>
+      </w:r>
+      <w:proofErr w:type="spellStart"/>
+      <w:r>
+        <w:t>sep</w:t>
+      </w:r>
+      <w:proofErr w:type="spellEnd"/>
+      <w:r>
+        <w:t xml:space="preserve"> = '\t'))</w:t>
+      </w:r>
+    </w:p>
+    <w:p>
+      <w:proofErr w:type="spellStart"/>
+      <w:proofErr w:type="gramStart"/>
+      <w:r>
+        <w:t>c</w:t>
+      </w:r>
+      <w:r>
+        <w:t>ol.classes</w:t>
+      </w:r>
+      <w:proofErr w:type="spellEnd"/>
+      <w:proofErr w:type="gramEnd"/>
+      <w:r>
+        <w:t xml:space="preserve"> = rep('NULL', </w:t>
+      </w:r>
+      <w:proofErr w:type="spellStart"/>
+      <w:r>
+        <w:t>ncol</w:t>
+      </w:r>
+      <w:proofErr w:type="spellEnd"/>
+      <w:r>
+        <w:t xml:space="preserve">) </w:t>
+      </w:r>
+    </w:p>
+    <w:p>
+      <w:proofErr w:type="spellStart"/>
+      <w:proofErr w:type="gramStart"/>
+      <w:r>
+        <w:t>col.cla</w:t>
+      </w:r>
+      <w:r>
+        <w:t>sses</w:t>
+      </w:r>
+      <w:proofErr w:type="spellEnd"/>
+      <w:proofErr w:type="gramEnd"/>
+      <w:r>
+        <w:t>[c(5,9,13)] = c(rep(&lt;class of the column&gt;</w:t>
+      </w:r>
+      <w:r>
+        <w:t>,3))</w:t>
+      </w:r>
+      <w:r>
+        <w:t xml:space="preserve"> # only read column 5,9, and 13. </w:t>
+      </w:r>
+    </w:p>
+    <w:p>
+      <w:proofErr w:type="spellStart"/>
+      <w:proofErr w:type="gramStart"/>
+      <w:r>
+        <w:t>df</w:t>
+      </w:r>
+      <w:proofErr w:type="spellEnd"/>
+      <w:proofErr w:type="gramEnd"/>
       <w:r>
         <w:t xml:space="preserve"> </w:t>
+      </w:r>
+      <w:r>
+        <w:t xml:space="preserve">= </w:t>
+      </w:r>
+      <w:proofErr w:type="spellStart"/>
+      <w:r>
+        <w:t>read.table</w:t>
+      </w:r>
+      <w:proofErr w:type="spellEnd"/>
+      <w:r>
+        <w:t xml:space="preserve">(filename, </w:t>
+      </w:r>
+      <w:proofErr w:type="spellStart"/>
+      <w:r>
+        <w:t>colClasses</w:t>
+      </w:r>
+      <w:proofErr w:type="spellEnd"/>
+      <w:r>
+        <w:t xml:space="preserve"> = </w:t>
+      </w:r>
+      <w:proofErr w:type="spellStart"/>
+      <w:r>
+        <w:t>col.classes</w:t>
+      </w:r>
+      <w:proofErr w:type="spellEnd"/>
+      <w:r>
+        <w:t xml:space="preserve">, fill = T, </w:t>
+      </w:r>
+      <w:proofErr w:type="spellStart"/>
+      <w:r>
+        <w:t>col.names</w:t>
+      </w:r>
+      <w:proofErr w:type="spellEnd"/>
+      <w:r>
+        <w:t xml:space="preserve"> = 1:ncol)</w:t>
+      </w:r>
+    </w:p>
+    <w:p>
+      <w:pPr>
+        <w:pStyle w:val="Heading2"/>
+      </w:pPr>
+      <w:r>
+        <w:t>String Manipulation</w:t>
+      </w:r>
+    </w:p>
+    <w:p>
+      <w:r>
+        <w:t xml:space="preserve">I use </w:t>
+      </w:r>
+      <w:proofErr w:type="spellStart"/>
+      <w:r>
+        <w:t>stringr</w:t>
+      </w:r>
+      <w:proofErr w:type="spellEnd"/>
+      <w:r>
+        <w:t xml:space="preserve">. It’s manual can be found </w:t>
       </w:r>
       <w:hyperlink r:id="rId39" w:history="1">
         <w:r>
@@ -6778,6 +6977,46 @@
     <w:p/>
     <w:p>
       <w:pPr>
+        <w:pStyle w:val="Heading2"/>
+      </w:pPr>
+      <w:r>
+        <w:t xml:space="preserve">Style Guide </w:t>
+      </w:r>
+    </w:p>
+    <w:p>
+      <w:r>
+        <w:t xml:space="preserve">Writing beautiful code is not required by recommended. </w:t>
+      </w:r>
+      <w:r>
+        <w:t xml:space="preserve">Hadley has a nice chapter in his </w:t>
+      </w:r>
+      <w:r>
+        <w:t xml:space="preserve">R Package </w:t>
+      </w:r>
+      <w:r>
+        <w:t>book</w:t>
+      </w:r>
+      <w:r>
+        <w:t>:</w:t>
+      </w:r>
+      <w:r>
+        <w:t xml:space="preserve"> </w:t>
+      </w:r>
+      <w:hyperlink r:id="rId40" w:history="1">
+        <w:r>
+          <w:rPr>
+            <w:rStyle w:val="Hyperlink"/>
+          </w:rPr>
+          <w:t>here</w:t>
+        </w:r>
+      </w:hyperlink>
+      <w:r>
+        <w:t xml:space="preserve">. </w:t>
+      </w:r>
+    </w:p>
+    <w:p/>
+    <w:p>
+      <w:pPr>
         <w:pStyle w:val="Heading1"/>
       </w:pPr>
       <w:r>
@@ -6796,7 +7035,7 @@
       <w:r>
         <w:t xml:space="preserve">Refer to this </w:t>
       </w:r>
-      <w:hyperlink r:id="rId40" w:history="1">
+      <w:hyperlink r:id="rId41" w:history="1">
         <w:r>
           <w:rPr>
             <w:rStyle w:val="Hyperlink"/>
@@ -7083,7 +7322,7 @@
       <w:r>
         <w:t xml:space="preserve">Full specification: </w:t>
       </w:r>
-      <w:hyperlink r:id="rId41" w:history="1">
+      <w:hyperlink r:id="rId42" w:history="1">
         <w:r>
           <w:rPr>
             <w:rStyle w:val="Hyperlink"/>
@@ -7092,6 +7331,31 @@
         </w:r>
       </w:hyperlink>
     </w:p>
+    <w:p/>
+    <w:p/>
+    <w:p>
+      <w:pPr>
+        <w:pStyle w:val="Heading1"/>
+      </w:pPr>
+      <w:r>
+        <w:t>Fastq Specification</w:t>
+      </w:r>
+    </w:p>
+    <w:p/>
+    <w:p>
+      <w:pPr>
+        <w:pStyle w:val="Heading2"/>
+      </w:pPr>
+      <w:r>
+        <w:t xml:space="preserve">'B' at the end of reads </w:t>
+      </w:r>
+    </w:p>
+    <w:p>
+      <w:r>
+        <w:t xml:space="preserve">From Illumina 1.5+, reads with &lt; Q15 is replaced by 'B' (Q2), indicating these reads should not be used in downstream analysis.  </w:t>
+      </w:r>
+    </w:p>
+    <w:p/>
     <w:p/>
     <w:sectPr>
       <w:pgSz w:w="12240" w:h="15840"/>

</xml_diff>